<commit_message>
Avances con el manual
</commit_message>
<xml_diff>
--- a/Proyecto_EDDI/manual de uso.docx
+++ b/Proyecto_EDDI/manual de uso.docx
@@ -102,7 +102,7 @@
                                   <w:sdtContent>
                                     <w:p>
                                       <w:pPr>
-                                        <w:pStyle w:val="NoSpacing"/>
+                                        <w:pStyle w:val="Sinespaciado"/>
                                         <w:spacing w:after="120"/>
                                         <w:rPr>
                                           <w:rFonts w:ascii="Times New Roman" w:eastAsiaTheme="majorEastAsia" w:hAnsi="Times New Roman" w:cs="Times New Roman"/>
@@ -144,7 +144,7 @@
                                   <w:sdtContent>
                                     <w:p>
                                       <w:pPr>
-                                        <w:pStyle w:val="NoSpacing"/>
+                                        <w:pStyle w:val="Sinespaciado"/>
                                         <w:rPr>
                                           <w:rFonts w:ascii="Times New Roman" w:hAnsi="Times New Roman" w:cs="Times New Roman"/>
                                           <w:color w:val="FFFFFF" w:themeColor="background1"/>
@@ -270,7 +270,7 @@
                                   <w:sdtContent>
                                     <w:p>
                                       <w:pPr>
-                                        <w:pStyle w:val="NoSpacing"/>
+                                        <w:pStyle w:val="Sinespaciado"/>
                                         <w:rPr>
                                           <w:rFonts w:ascii="Times New Roman" w:hAnsi="Times New Roman" w:cs="Times New Roman"/>
                                           <w:color w:val="FFFFFF" w:themeColor="background1"/>
@@ -296,7 +296,7 @@
                                 </w:sdt>
                                 <w:p>
                                   <w:pPr>
-                                    <w:pStyle w:val="NoSpacing"/>
+                                    <w:pStyle w:val="Sinespaciado"/>
                                     <w:rPr>
                                       <w:rFonts w:ascii="Times New Roman" w:hAnsi="Times New Roman" w:cs="Times New Roman"/>
                                       <w:color w:val="FFFFFF" w:themeColor="background1"/>
@@ -430,7 +430,7 @@
                             <w:sdtContent>
                               <w:p>
                                 <w:pPr>
-                                  <w:pStyle w:val="NoSpacing"/>
+                                  <w:pStyle w:val="Sinespaciado"/>
                                   <w:spacing w:after="120"/>
                                   <w:rPr>
                                     <w:rFonts w:ascii="Times New Roman" w:eastAsiaTheme="majorEastAsia" w:hAnsi="Times New Roman" w:cs="Times New Roman"/>
@@ -472,7 +472,7 @@
                             <w:sdtContent>
                               <w:p>
                                 <w:pPr>
-                                  <w:pStyle w:val="NoSpacing"/>
+                                  <w:pStyle w:val="Sinespaciado"/>
                                   <w:rPr>
                                     <w:rFonts w:ascii="Times New Roman" w:hAnsi="Times New Roman" w:cs="Times New Roman"/>
                                     <w:color w:val="FFFFFF" w:themeColor="background1"/>
@@ -523,7 +523,7 @@
                             <w:sdtContent>
                               <w:p>
                                 <w:pPr>
-                                  <w:pStyle w:val="NoSpacing"/>
+                                  <w:pStyle w:val="Sinespaciado"/>
                                   <w:rPr>
                                     <w:rFonts w:ascii="Times New Roman" w:hAnsi="Times New Roman" w:cs="Times New Roman"/>
                                     <w:color w:val="FFFFFF" w:themeColor="background1"/>
@@ -549,7 +549,7 @@
                           </w:sdt>
                           <w:p>
                             <w:pPr>
-                              <w:pStyle w:val="NoSpacing"/>
+                              <w:pStyle w:val="Sinespaciado"/>
                               <w:rPr>
                                 <w:rFonts w:ascii="Times New Roman" w:hAnsi="Times New Roman" w:cs="Times New Roman"/>
                                 <w:color w:val="FFFFFF" w:themeColor="background1"/>
@@ -649,20 +649,1471 @@
             <w:br w:type="page"/>
           </w:r>
         </w:p>
-        <w:bookmarkStart w:id="0" w:name="_GoBack" w:displacedByCustomXml="next"/>
-        <w:bookmarkEnd w:id="0" w:displacedByCustomXml="next"/>
       </w:sdtContent>
     </w:sdt>
-    <w:p/>
+    <w:sdt>
+      <w:sdtPr>
+        <w:id w:val="-527720776"/>
+        <w:docPartObj>
+          <w:docPartGallery w:val="Table of Contents"/>
+          <w:docPartUnique/>
+        </w:docPartObj>
+      </w:sdtPr>
+      <w:sdtEndPr>
+        <w:rPr>
+          <w:rFonts w:asciiTheme="minorHAnsi" w:eastAsiaTheme="minorHAnsi" w:hAnsiTheme="minorHAnsi" w:cstheme="minorBidi"/>
+          <w:b/>
+          <w:bCs/>
+          <w:noProof/>
+          <w:color w:val="auto"/>
+          <w:sz w:val="22"/>
+          <w:szCs w:val="22"/>
+          <w:lang w:val="es-ES"/>
+        </w:rPr>
+      </w:sdtEndPr>
+      <w:sdtContent>
+        <w:p>
+          <w:pPr>
+            <w:pStyle w:val="TtuloTDC"/>
+          </w:pPr>
+          <w:r>
+            <w:t>Contents</w:t>
+          </w:r>
+        </w:p>
+        <w:p>
+          <w:pPr>
+            <w:rPr>
+              <w:lang w:val="en-US"/>
+            </w:rPr>
+          </w:pPr>
+        </w:p>
+        <w:p>
+          <w:pPr>
+            <w:pStyle w:val="TDC1"/>
+            <w:tabs>
+              <w:tab w:val="right" w:leader="dot" w:pos="9016"/>
+            </w:tabs>
+            <w:rPr>
+              <w:rFonts w:eastAsiaTheme="minorEastAsia"/>
+              <w:noProof/>
+              <w:lang w:val="en-US"/>
+            </w:rPr>
+          </w:pPr>
+          <w:r>
+            <w:fldChar w:fldCharType="begin"/>
+          </w:r>
+          <w:r>
+            <w:instrText xml:space="preserve"> TOC \o "1-3" \h \z \u </w:instrText>
+          </w:r>
+          <w:r>
+            <w:fldChar w:fldCharType="separate"/>
+          </w:r>
+          <w:hyperlink w:anchor="_Toc510549027" w:history="1">
+            <w:r>
+              <w:rPr>
+                <w:rStyle w:val="Hipervnculo"/>
+                <w:noProof/>
+              </w:rPr>
+              <w:t>Introducción</w:t>
+            </w:r>
+            <w:r>
+              <w:rPr>
+                <w:noProof/>
+                <w:webHidden/>
+              </w:rPr>
+              <w:tab/>
+            </w:r>
+            <w:r>
+              <w:rPr>
+                <w:noProof/>
+                <w:webHidden/>
+              </w:rPr>
+              <w:fldChar w:fldCharType="begin"/>
+            </w:r>
+            <w:r>
+              <w:rPr>
+                <w:noProof/>
+                <w:webHidden/>
+              </w:rPr>
+              <w:instrText xml:space="preserve"> PAGEREF _Toc510549027 \h </w:instrText>
+            </w:r>
+            <w:r>
+              <w:rPr>
+                <w:noProof/>
+                <w:webHidden/>
+              </w:rPr>
+            </w:r>
+            <w:r>
+              <w:rPr>
+                <w:noProof/>
+                <w:webHidden/>
+              </w:rPr>
+              <w:fldChar w:fldCharType="separate"/>
+            </w:r>
+            <w:r>
+              <w:rPr>
+                <w:noProof/>
+                <w:webHidden/>
+              </w:rPr>
+              <w:t>2</w:t>
+            </w:r>
+            <w:r>
+              <w:rPr>
+                <w:noProof/>
+                <w:webHidden/>
+              </w:rPr>
+              <w:fldChar w:fldCharType="end"/>
+            </w:r>
+          </w:hyperlink>
+        </w:p>
+        <w:p>
+          <w:pPr>
+            <w:pStyle w:val="TDC2"/>
+            <w:tabs>
+              <w:tab w:val="right" w:leader="dot" w:pos="9016"/>
+            </w:tabs>
+            <w:rPr>
+              <w:rFonts w:eastAsiaTheme="minorEastAsia"/>
+              <w:noProof/>
+              <w:lang w:val="en-US"/>
+            </w:rPr>
+          </w:pPr>
+          <w:hyperlink w:anchor="_Toc510549028" w:history="1">
+            <w:r>
+              <w:rPr>
+                <w:rStyle w:val="Hipervnculo"/>
+                <w:noProof/>
+              </w:rPr>
+              <w:t>Requerimientos previos</w:t>
+            </w:r>
+            <w:r>
+              <w:rPr>
+                <w:noProof/>
+                <w:webHidden/>
+              </w:rPr>
+              <w:tab/>
+            </w:r>
+            <w:r>
+              <w:rPr>
+                <w:noProof/>
+                <w:webHidden/>
+              </w:rPr>
+              <w:fldChar w:fldCharType="begin"/>
+            </w:r>
+            <w:r>
+              <w:rPr>
+                <w:noProof/>
+                <w:webHidden/>
+              </w:rPr>
+              <w:instrText xml:space="preserve"> PAGEREF _Toc510549028 \h </w:instrText>
+            </w:r>
+            <w:r>
+              <w:rPr>
+                <w:noProof/>
+                <w:webHidden/>
+              </w:rPr>
+            </w:r>
+            <w:r>
+              <w:rPr>
+                <w:noProof/>
+                <w:webHidden/>
+              </w:rPr>
+              <w:fldChar w:fldCharType="separate"/>
+            </w:r>
+            <w:r>
+              <w:rPr>
+                <w:noProof/>
+                <w:webHidden/>
+              </w:rPr>
+              <w:t>2</w:t>
+            </w:r>
+            <w:r>
+              <w:rPr>
+                <w:noProof/>
+                <w:webHidden/>
+              </w:rPr>
+              <w:fldChar w:fldCharType="end"/>
+            </w:r>
+          </w:hyperlink>
+        </w:p>
+        <w:p>
+          <w:pPr>
+            <w:pStyle w:val="TDC1"/>
+            <w:tabs>
+              <w:tab w:val="right" w:leader="dot" w:pos="9016"/>
+            </w:tabs>
+            <w:rPr>
+              <w:rFonts w:eastAsiaTheme="minorEastAsia"/>
+              <w:noProof/>
+              <w:lang w:val="en-US"/>
+            </w:rPr>
+          </w:pPr>
+          <w:hyperlink w:anchor="_Toc510549029" w:history="1">
+            <w:r>
+              <w:rPr>
+                <w:rStyle w:val="Hipervnculo"/>
+                <w:noProof/>
+              </w:rPr>
+              <w:t>Conociendo la interfaz</w:t>
+            </w:r>
+            <w:r>
+              <w:rPr>
+                <w:noProof/>
+                <w:webHidden/>
+              </w:rPr>
+              <w:tab/>
+            </w:r>
+            <w:r>
+              <w:rPr>
+                <w:noProof/>
+                <w:webHidden/>
+              </w:rPr>
+              <w:fldChar w:fldCharType="begin"/>
+            </w:r>
+            <w:r>
+              <w:rPr>
+                <w:noProof/>
+                <w:webHidden/>
+              </w:rPr>
+              <w:instrText xml:space="preserve"> PAGEREF _Toc510549029 \h </w:instrText>
+            </w:r>
+            <w:r>
+              <w:rPr>
+                <w:noProof/>
+                <w:webHidden/>
+              </w:rPr>
+            </w:r>
+            <w:r>
+              <w:rPr>
+                <w:noProof/>
+                <w:webHidden/>
+              </w:rPr>
+              <w:fldChar w:fldCharType="separate"/>
+            </w:r>
+            <w:r>
+              <w:rPr>
+                <w:noProof/>
+                <w:webHidden/>
+              </w:rPr>
+              <w:t>2</w:t>
+            </w:r>
+            <w:r>
+              <w:rPr>
+                <w:noProof/>
+                <w:webHidden/>
+              </w:rPr>
+              <w:fldChar w:fldCharType="end"/>
+            </w:r>
+          </w:hyperlink>
+        </w:p>
+        <w:p>
+          <w:r>
+            <w:rPr>
+              <w:b/>
+              <w:bCs/>
+              <w:noProof/>
+            </w:rPr>
+            <w:fldChar w:fldCharType="end"/>
+          </w:r>
+        </w:p>
+      </w:sdtContent>
+    </w:sdt>
     <w:p>
       <w:r>
         <w:br w:type="page"/>
       </w:r>
     </w:p>
+    <w:p>
+      <w:pPr>
+        <w:pStyle w:val="Ttulo1"/>
+        <w:jc w:val="both"/>
+      </w:pPr>
+      <w:bookmarkStart w:id="0" w:name="_Toc510549027"/>
+      <w:r>
+        <w:lastRenderedPageBreak/>
+        <w:t>Introducción</w:t>
+      </w:r>
+      <w:bookmarkEnd w:id="0"/>
+    </w:p>
+    <w:p>
+      <w:pPr>
+        <w:jc w:val="both"/>
+      </w:pPr>
+    </w:p>
+    <w:p>
+      <w:pPr>
+        <w:jc w:val="both"/>
+      </w:pPr>
+      <w:r>
+        <w:t>Este manual tiene como finalidad dar a conocer las formas de funcionamiento del programa “</w:t>
+      </w:r>
+      <w:proofErr w:type="spellStart"/>
+      <w:r>
+        <w:t>Legendary</w:t>
+      </w:r>
+      <w:proofErr w:type="spellEnd"/>
+      <w:r>
+        <w:t xml:space="preserve"> Guacamole”, proyecto de la clase “Estructura de Datos I” del primer semestre del año 2018.</w:t>
+      </w:r>
+    </w:p>
+    <w:p>
+      <w:pPr>
+        <w:jc w:val="both"/>
+      </w:pPr>
+    </w:p>
+    <w:p>
+      <w:pPr>
+        <w:pStyle w:val="Ttulo2"/>
+        <w:jc w:val="both"/>
+      </w:pPr>
+      <w:bookmarkStart w:id="1" w:name="_Toc510549028"/>
+      <w:r>
+        <w:t>Requerimientos previos</w:t>
+      </w:r>
+      <w:bookmarkEnd w:id="1"/>
+    </w:p>
+    <w:p>
+      <w:pPr>
+        <w:jc w:val="both"/>
+      </w:pPr>
+    </w:p>
+    <w:p>
+      <w:pPr>
+        <w:pStyle w:val="Prrafodelista"/>
+        <w:numPr>
+          <w:ilvl w:val="0"/>
+          <w:numId w:val="4"/>
+        </w:numPr>
+        <w:jc w:val="both"/>
+      </w:pPr>
+      <w:r>
+        <w:t>Tener instalado java en su ordenador.</w:t>
+      </w:r>
+    </w:p>
+    <w:p>
+      <w:pPr>
+        <w:jc w:val="both"/>
+      </w:pPr>
+    </w:p>
+    <w:p>
+      <w:pPr>
+        <w:pStyle w:val="Ttulo1"/>
+        <w:jc w:val="both"/>
+      </w:pPr>
+      <w:bookmarkStart w:id="2" w:name="_Toc510549029"/>
+      <w:r>
+        <w:t>Conociendo la interfaz</w:t>
+      </w:r>
+      <w:bookmarkEnd w:id="2"/>
+    </w:p>
+    <w:p>
+      <w:pPr>
+        <w:jc w:val="both"/>
+      </w:pPr>
+    </w:p>
+    <w:p>
+      <w:pPr>
+        <w:jc w:val="both"/>
+      </w:pPr>
+      <w:r>
+        <w:t>La pantalla principal, o menú principal, consta de dos elementos: una barra lateral que contiene los botones para cada uno de los problemas a resolver (rojo), y el panel del problema en sí (azul).</w:t>
+      </w:r>
+    </w:p>
+    <w:p>
+      <w:pPr>
+        <w:jc w:val="both"/>
+      </w:pPr>
+      <w:r>
+        <w:rPr>
+          <w:noProof/>
+        </w:rPr>
+        <mc:AlternateContent>
+          <mc:Choice Requires="wps">
+            <w:drawing>
+              <wp:anchor distT="0" distB="0" distL="114300" distR="114300" simplePos="0" relativeHeight="251661312" behindDoc="0" locked="0" layoutInCell="1" allowOverlap="1">
+                <wp:simplePos x="0" y="0"/>
+                <wp:positionH relativeFrom="column">
+                  <wp:posOffset>1495425</wp:posOffset>
+                </wp:positionH>
+                <wp:positionV relativeFrom="paragraph">
+                  <wp:posOffset>434975</wp:posOffset>
+                </wp:positionV>
+                <wp:extent cx="3829050" cy="3359785"/>
+                <wp:effectExtent l="38100" t="38100" r="38100" b="31115"/>
+                <wp:wrapNone/>
+                <wp:docPr id="5" name="Rectángulo 5"/>
+                <wp:cNvGraphicFramePr/>
+                <a:graphic xmlns:a="http://schemas.openxmlformats.org/drawingml/2006/main">
+                  <a:graphicData uri="http://schemas.microsoft.com/office/word/2010/wordprocessingShape">
+                    <wps:wsp>
+                      <wps:cNvSpPr/>
+                      <wps:spPr>
+                        <a:xfrm>
+                          <a:off x="0" y="0"/>
+                          <a:ext cx="3829050" cy="3359785"/>
+                        </a:xfrm>
+                        <a:prstGeom prst="rect">
+                          <a:avLst/>
+                        </a:prstGeom>
+                        <a:noFill/>
+                        <a:ln w="76200">
+                          <a:solidFill>
+                            <a:srgbClr val="0070C0"/>
+                          </a:solidFill>
+                        </a:ln>
+                      </wps:spPr>
+                      <wps:style>
+                        <a:lnRef idx="2">
+                          <a:schemeClr val="accent1">
+                            <a:shade val="50000"/>
+                          </a:schemeClr>
+                        </a:lnRef>
+                        <a:fillRef idx="1">
+                          <a:schemeClr val="accent1"/>
+                        </a:fillRef>
+                        <a:effectRef idx="0">
+                          <a:schemeClr val="accent1"/>
+                        </a:effectRef>
+                        <a:fontRef idx="minor">
+                          <a:schemeClr val="lt1"/>
+                        </a:fontRef>
+                      </wps:style>
+                      <wps:bodyPr rot="0" spcFirstLastPara="0" vertOverflow="overflow" horzOverflow="overflow" vert="horz" wrap="square" lIns="91440" tIns="45720" rIns="91440" bIns="45720" numCol="1" spcCol="0" rtlCol="0" fromWordArt="0" anchor="ctr" anchorCtr="0" forceAA="0" compatLnSpc="1">
+                        <a:prstTxWarp prst="textNoShape">
+                          <a:avLst/>
+                        </a:prstTxWarp>
+                        <a:noAutofit/>
+                      </wps:bodyPr>
+                    </wps:wsp>
+                  </a:graphicData>
+                </a:graphic>
+                <wp14:sizeRelH relativeFrom="margin">
+                  <wp14:pctWidth>0</wp14:pctWidth>
+                </wp14:sizeRelH>
+                <wp14:sizeRelV relativeFrom="margin">
+                  <wp14:pctHeight>0</wp14:pctHeight>
+                </wp14:sizeRelV>
+              </wp:anchor>
+            </w:drawing>
+          </mc:Choice>
+          <mc:Fallback>
+            <w:pict>
+              <v:rect w14:anchorId="62921227" id="Rectángulo 5" o:spid="_x0000_s1026" style="position:absolute;margin-left:117.75pt;margin-top:34.25pt;width:301.5pt;height:264.55pt;z-index:251661312;visibility:visible;mso-wrap-style:square;mso-width-percent:0;mso-height-percent:0;mso-wrap-distance-left:9pt;mso-wrap-distance-top:0;mso-wrap-distance-right:9pt;mso-wrap-distance-bottom:0;mso-position-horizontal:absolute;mso-position-horizontal-relative:text;mso-position-vertical:absolute;mso-position-vertical-relative:text;mso-width-percent:0;mso-height-percent:0;mso-width-relative:margin;mso-height-relative:margin;v-text-anchor:middle" o:gfxdata="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" filled="f" strokecolor="#0070c0" strokeweight="6pt"/>
+            </w:pict>
+          </mc:Fallback>
+        </mc:AlternateContent>
+      </w:r>
+      <w:r>
+        <w:rPr>
+          <w:noProof/>
+        </w:rPr>
+        <mc:AlternateContent>
+          <mc:Choice Requires="wps">
+            <w:drawing>
+              <wp:anchor distT="0" distB="0" distL="114300" distR="114300" simplePos="0" relativeHeight="251660288" behindDoc="0" locked="0" layoutInCell="1" allowOverlap="1">
+                <wp:simplePos x="0" y="0"/>
+                <wp:positionH relativeFrom="column">
+                  <wp:posOffset>-57150</wp:posOffset>
+                </wp:positionH>
+                <wp:positionV relativeFrom="paragraph">
+                  <wp:posOffset>6350</wp:posOffset>
+                </wp:positionV>
+                <wp:extent cx="1257300" cy="2562225"/>
+                <wp:effectExtent l="0" t="0" r="19050" b="28575"/>
+                <wp:wrapNone/>
+                <wp:docPr id="3" name="Marco 3"/>
+                <wp:cNvGraphicFramePr/>
+                <a:graphic xmlns:a="http://schemas.openxmlformats.org/drawingml/2006/main">
+                  <a:graphicData uri="http://schemas.microsoft.com/office/word/2010/wordprocessingShape">
+                    <wps:wsp>
+                      <wps:cNvSpPr/>
+                      <wps:spPr>
+                        <a:xfrm>
+                          <a:off x="0" y="0"/>
+                          <a:ext cx="1257300" cy="2562225"/>
+                        </a:xfrm>
+                        <a:prstGeom prst="frame">
+                          <a:avLst/>
+                        </a:prstGeom>
+                        <a:solidFill>
+                          <a:srgbClr val="FF0000"/>
+                        </a:solidFill>
+                      </wps:spPr>
+                      <wps:style>
+                        <a:lnRef idx="2">
+                          <a:schemeClr val="accent1">
+                            <a:shade val="50000"/>
+                          </a:schemeClr>
+                        </a:lnRef>
+                        <a:fillRef idx="1">
+                          <a:schemeClr val="accent1"/>
+                        </a:fillRef>
+                        <a:effectRef idx="0">
+                          <a:schemeClr val="accent1"/>
+                        </a:effectRef>
+                        <a:fontRef idx="minor">
+                          <a:schemeClr val="lt1"/>
+                        </a:fontRef>
+                      </wps:style>
+                      <wps:bodyPr rot="0" spcFirstLastPara="0" vertOverflow="overflow" horzOverflow="overflow" vert="horz" wrap="square" lIns="91440" tIns="45720" rIns="91440" bIns="45720" numCol="1" spcCol="0" rtlCol="0" fromWordArt="0" anchor="ctr" anchorCtr="0" forceAA="0" compatLnSpc="1">
+                        <a:prstTxWarp prst="textNoShape">
+                          <a:avLst/>
+                        </a:prstTxWarp>
+                        <a:noAutofit/>
+                      </wps:bodyPr>
+                    </wps:wsp>
+                  </a:graphicData>
+                </a:graphic>
+                <wp14:sizeRelH relativeFrom="margin">
+                  <wp14:pctWidth>0</wp14:pctWidth>
+                </wp14:sizeRelH>
+                <wp14:sizeRelV relativeFrom="margin">
+                  <wp14:pctHeight>0</wp14:pctHeight>
+                </wp14:sizeRelV>
+              </wp:anchor>
+            </w:drawing>
+          </mc:Choice>
+          <mc:Fallback>
+            <w:pict>
+              <v:shape w14:anchorId="4D0DCD1F" id="Marco 3" o:spid="_x0000_s1026" style="position:absolute;margin-left:-4.5pt;margin-top:.5pt;width:99pt;height:201.75pt;z-index:251660288;visibility:visible;mso-wrap-style:square;mso-width-percent:0;mso-height-percent:0;mso-wrap-distance-left:9pt;mso-wrap-distance-top:0;mso-wrap-distance-right:9pt;mso-wrap-distance-bottom:0;mso-position-horizontal:absolute;mso-position-horizontal-relative:text;mso-position-vertical:absolute;mso-position-vertical-relative:text;mso-width-percent:0;mso-height-percent:0;mso-width-relative:margin;mso-height-relative:margin;v-text-anchor:middle" coordsize="1257300,2562225" o:gfxdata="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" path="m,l1257300,r,2562225l,2562225,,xm157163,157163r,2247900l1100138,2405063r,-2247900l157163,157163xe" fillcolor="red" strokecolor="#1f3763 [1604]" strokeweight="1pt">
+                <v:stroke joinstyle="miter"/>
+                <v:path arrowok="t" o:connecttype="custom" o:connectlocs="0,0;1257300,0;1257300,2562225;0,2562225;0,0;157163,157163;157163,2405063;1100138,2405063;1100138,157163;157163,157163" o:connectangles="0,0,0,0,0,0,0,0,0,0"/>
+              </v:shape>
+            </w:pict>
+          </mc:Fallback>
+        </mc:AlternateContent>
+      </w:r>
+      <w:r>
+        <w:rPr>
+          <w:noProof/>
+        </w:rPr>
+        <w:drawing>
+          <wp:inline distT="0" distB="0" distL="0" distR="0" wp14:anchorId="1C66B1E8" wp14:editId="361D58D9">
+            <wp:extent cx="5731510" cy="4093210"/>
+            <wp:effectExtent l="0" t="0" r="2540" b="2540"/>
+            <wp:docPr id="2" name="Imagen 2"/>
+            <wp:cNvGraphicFramePr>
+              <a:graphicFrameLocks xmlns:a="http://schemas.openxmlformats.org/drawingml/2006/main" noChangeAspect="1"/>
+            </wp:cNvGraphicFramePr>
+            <a:graphic xmlns:a="http://schemas.openxmlformats.org/drawingml/2006/main">
+              <a:graphicData uri="http://schemas.openxmlformats.org/drawingml/2006/picture">
+                <pic:pic xmlns:pic="http://schemas.openxmlformats.org/drawingml/2006/picture">
+                  <pic:nvPicPr>
+                    <pic:cNvPr id="1" name=""/>
+                    <pic:cNvPicPr/>
+                  </pic:nvPicPr>
+                  <pic:blipFill>
+                    <a:blip r:embed="rId9"/>
+                    <a:stretch>
+                      <a:fillRect/>
+                    </a:stretch>
+                  </pic:blipFill>
+                  <pic:spPr>
+                    <a:xfrm>
+                      <a:off x="0" y="0"/>
+                      <a:ext cx="5731510" cy="4093210"/>
+                    </a:xfrm>
+                    <a:prstGeom prst="rect">
+                      <a:avLst/>
+                    </a:prstGeom>
+                  </pic:spPr>
+                </pic:pic>
+              </a:graphicData>
+            </a:graphic>
+          </wp:inline>
+        </w:drawing>
+      </w:r>
+    </w:p>
+    <w:p>
+      <w:pPr>
+        <w:pStyle w:val="Prrafodelista"/>
+        <w:numPr>
+          <w:ilvl w:val="0"/>
+          <w:numId w:val="2"/>
+        </w:numPr>
+        <w:jc w:val="both"/>
+      </w:pPr>
+      <w:r>
+        <w:br w:type="page"/>
+      </w:r>
+    </w:p>
+    <w:p>
+      <w:pPr>
+        <w:jc w:val="both"/>
+      </w:pPr>
+      <w:r>
+        <w:lastRenderedPageBreak/>
+        <w:t>La barra lateral consta de 9 botones:</w:t>
+      </w:r>
+    </w:p>
+    <w:p>
+      <w:pPr>
+        <w:pStyle w:val="Prrafodelista"/>
+        <w:numPr>
+          <w:ilvl w:val="0"/>
+          <w:numId w:val="7"/>
+        </w:numPr>
+        <w:jc w:val="both"/>
+        <w:rPr>
+          <w:b/>
+          <w:bCs/>
+          <w:u w:val="single"/>
+        </w:rPr>
+      </w:pPr>
+      <w:r>
+        <w:t>Inicio</w:t>
+      </w:r>
+    </w:p>
+    <w:p>
+      <w:pPr>
+        <w:pStyle w:val="Prrafodelista"/>
+        <w:numPr>
+          <w:ilvl w:val="0"/>
+          <w:numId w:val="7"/>
+        </w:numPr>
+        <w:jc w:val="both"/>
+        <w:rPr>
+          <w:b/>
+          <w:bCs/>
+          <w:u w:val="single"/>
+        </w:rPr>
+      </w:pPr>
+      <w:r>
+        <w:t>Laberinto</w:t>
+      </w:r>
+    </w:p>
+    <w:p>
+      <w:pPr>
+        <w:pStyle w:val="Prrafodelista"/>
+        <w:numPr>
+          <w:ilvl w:val="0"/>
+          <w:numId w:val="7"/>
+        </w:numPr>
+        <w:jc w:val="both"/>
+        <w:rPr>
+          <w:b/>
+          <w:bCs/>
+          <w:u w:val="single"/>
+        </w:rPr>
+      </w:pPr>
+      <w:r>
+        <w:t>Cálculo de evaluación por desempeño</w:t>
+      </w:r>
+    </w:p>
+    <w:p>
+      <w:pPr>
+        <w:pStyle w:val="Prrafodelista"/>
+        <w:numPr>
+          <w:ilvl w:val="0"/>
+          <w:numId w:val="7"/>
+        </w:numPr>
+        <w:jc w:val="both"/>
+        <w:rPr>
+          <w:b/>
+          <w:bCs/>
+          <w:u w:val="single"/>
+        </w:rPr>
+      </w:pPr>
+      <w:r>
+        <w:t>Resolución de problemas matemáticos</w:t>
+      </w:r>
+    </w:p>
+    <w:p>
+      <w:pPr>
+        <w:pStyle w:val="Prrafodelista"/>
+        <w:numPr>
+          <w:ilvl w:val="0"/>
+          <w:numId w:val="7"/>
+        </w:numPr>
+        <w:jc w:val="both"/>
+        <w:rPr>
+          <w:b/>
+          <w:bCs/>
+          <w:u w:val="single"/>
+        </w:rPr>
+      </w:pPr>
+      <w:r>
+        <w:t>Compresión de archivos de texto</w:t>
+      </w:r>
+    </w:p>
+    <w:p>
+      <w:pPr>
+        <w:pStyle w:val="Prrafodelista"/>
+        <w:numPr>
+          <w:ilvl w:val="0"/>
+          <w:numId w:val="7"/>
+        </w:numPr>
+        <w:jc w:val="both"/>
+        <w:rPr>
+          <w:b/>
+          <w:bCs/>
+          <w:u w:val="single"/>
+        </w:rPr>
+      </w:pPr>
+      <w:proofErr w:type="spellStart"/>
+      <w:r>
+        <w:t>Bicoloreable</w:t>
+      </w:r>
+      <w:proofErr w:type="spellEnd"/>
+    </w:p>
+    <w:p>
+      <w:pPr>
+        <w:pStyle w:val="Prrafodelista"/>
+        <w:numPr>
+          <w:ilvl w:val="0"/>
+          <w:numId w:val="7"/>
+        </w:numPr>
+        <w:jc w:val="both"/>
+        <w:rPr>
+          <w:b/>
+          <w:bCs/>
+          <w:u w:val="single"/>
+        </w:rPr>
+      </w:pPr>
+      <w:r>
+        <w:t>Orígenes/Destinos</w:t>
+      </w:r>
+    </w:p>
+    <w:p>
+      <w:pPr>
+        <w:pStyle w:val="Prrafodelista"/>
+        <w:numPr>
+          <w:ilvl w:val="0"/>
+          <w:numId w:val="7"/>
+        </w:numPr>
+        <w:jc w:val="both"/>
+        <w:rPr>
+          <w:b/>
+          <w:bCs/>
+          <w:u w:val="single"/>
+        </w:rPr>
+      </w:pPr>
+      <w:r>
+        <w:t>Origen/Destinos</w:t>
+      </w:r>
+    </w:p>
+    <w:p>
+      <w:pPr>
+        <w:pStyle w:val="Prrafodelista"/>
+        <w:numPr>
+          <w:ilvl w:val="0"/>
+          <w:numId w:val="7"/>
+        </w:numPr>
+        <w:jc w:val="both"/>
+        <w:rPr>
+          <w:b/>
+          <w:bCs/>
+          <w:u w:val="single"/>
+        </w:rPr>
+      </w:pPr>
+      <w:r>
+        <w:t xml:space="preserve"> Árbol de expansión mínima</w:t>
+      </w:r>
+    </w:p>
+    <w:p>
+      <w:pPr>
+        <w:jc w:val="both"/>
+        <w:rPr>
+          <w:b/>
+          <w:bCs/>
+          <w:u w:val="single"/>
+        </w:rPr>
+      </w:pPr>
+    </w:p>
+    <w:p>
+      <w:pPr>
+        <w:pStyle w:val="Ttulo1"/>
+        <w:jc w:val="both"/>
+      </w:pPr>
+      <w:r>
+        <w:t>I.- Inicio</w:t>
+      </w:r>
+    </w:p>
+    <w:p>
+      <w:pPr>
+        <w:jc w:val="both"/>
+      </w:pPr>
+    </w:p>
+    <w:p>
+      <w:pPr>
+        <w:jc w:val="both"/>
+      </w:pPr>
+      <w:r>
+        <w:t>Primer panel que visualiza el usuario al momento de abrir la aplicación. En él se muestra el nombre de la clase, los desarrolladores, el docente que impartió la clase y una cita por Thomas A. Édison.</w:t>
+      </w:r>
+    </w:p>
+    <w:p>
+      <w:pPr>
+        <w:jc w:val="center"/>
+      </w:pPr>
+      <w:r>
+        <w:rPr>
+          <w:noProof/>
+        </w:rPr>
+        <w:drawing>
+          <wp:inline distT="0" distB="0" distL="0" distR="0" wp14:anchorId="5124D1A2" wp14:editId="29478CFB">
+            <wp:extent cx="5191125" cy="4498669"/>
+            <wp:effectExtent l="0" t="0" r="0" b="0"/>
+            <wp:docPr id="6" name="Imagen 6"/>
+            <wp:cNvGraphicFramePr>
+              <a:graphicFrameLocks xmlns:a="http://schemas.openxmlformats.org/drawingml/2006/main" noChangeAspect="1"/>
+            </wp:cNvGraphicFramePr>
+            <a:graphic xmlns:a="http://schemas.openxmlformats.org/drawingml/2006/main">
+              <a:graphicData uri="http://schemas.openxmlformats.org/drawingml/2006/picture">
+                <pic:pic xmlns:pic="http://schemas.openxmlformats.org/drawingml/2006/picture">
+                  <pic:nvPicPr>
+                    <pic:cNvPr id="1" name=""/>
+                    <pic:cNvPicPr/>
+                  </pic:nvPicPr>
+                  <pic:blipFill>
+                    <a:blip r:embed="rId10"/>
+                    <a:stretch>
+                      <a:fillRect/>
+                    </a:stretch>
+                  </pic:blipFill>
+                  <pic:spPr>
+                    <a:xfrm>
+                      <a:off x="0" y="0"/>
+                      <a:ext cx="5231730" cy="4533858"/>
+                    </a:xfrm>
+                    <a:prstGeom prst="rect">
+                      <a:avLst/>
+                    </a:prstGeom>
+                  </pic:spPr>
+                </pic:pic>
+              </a:graphicData>
+            </a:graphic>
+          </wp:inline>
+        </w:drawing>
+      </w:r>
+    </w:p>
+    <w:p>
+      <w:pPr>
+        <w:jc w:val="center"/>
+      </w:pPr>
+    </w:p>
+    <w:p>
+      <w:pPr>
+        <w:jc w:val="center"/>
+      </w:pPr>
+    </w:p>
+    <w:p>
+      <w:pPr>
+        <w:jc w:val="center"/>
+      </w:pPr>
+    </w:p>
+    <w:p>
+      <w:pPr>
+        <w:pStyle w:val="Ttulo1"/>
+      </w:pPr>
+      <w:r>
+        <w:lastRenderedPageBreak/>
+        <w:t>II. Laberinto</w:t>
+      </w:r>
+    </w:p>
+    <w:p>
+      <w:pPr>
+        <w:jc w:val="both"/>
+      </w:pPr>
+      <w:r>
+        <w:rPr>
+          <w:b/>
+          <w:bCs/>
+          <w:i/>
+          <w:iCs/>
+          <w:u w:val="single"/>
+        </w:rPr>
+        <w:t>Objetivo:</w:t>
+      </w:r>
+      <w:r>
+        <w:t xml:space="preserve"> empleando el TDA adecuado, encontrar la salida de un laberinto haciendo uso de “</w:t>
+      </w:r>
+      <w:proofErr w:type="spellStart"/>
+      <w:r>
+        <w:t>backtracking</w:t>
+      </w:r>
+      <w:proofErr w:type="spellEnd"/>
+      <w:r>
+        <w:t>”.</w:t>
+      </w:r>
+    </w:p>
+    <w:p>
+      <w:pPr>
+        <w:jc w:val="both"/>
+      </w:pPr>
+      <w:r>
+        <w:t xml:space="preserve">El TDA que decidimos emplear fue Pilas. Lo primero que verá el usuario será el laberinto por recorrer. La aplicación trae por defecto 2 laberintos. </w:t>
+      </w:r>
+      <w:r>
+        <w:t>Estos se pueden elegir haciendo marcando la burbuja “Laberinto 1” o “Laberinto 2”. Luego para recorrerlo presionar “Comenzar recorrido”.</w:t>
+      </w:r>
+    </w:p>
+    <w:p>
+      <w:r>
+        <w:rPr>
+          <w:noProof/>
+        </w:rPr>
+        <mc:AlternateContent>
+          <mc:Choice Requires="wps">
+            <w:drawing>
+              <wp:anchor distT="45720" distB="45720" distL="114300" distR="114300" simplePos="0" relativeHeight="251668480" behindDoc="0" locked="0" layoutInCell="1" allowOverlap="1" wp14:anchorId="32F663B3" wp14:editId="315B9016">
+                <wp:simplePos x="0" y="0"/>
+                <wp:positionH relativeFrom="column">
+                  <wp:posOffset>5057775</wp:posOffset>
+                </wp:positionH>
+                <wp:positionV relativeFrom="paragraph">
+                  <wp:posOffset>1540510</wp:posOffset>
+                </wp:positionV>
+                <wp:extent cx="1000125" cy="495300"/>
+                <wp:effectExtent l="0" t="0" r="28575" b="19050"/>
+                <wp:wrapSquare wrapText="bothSides"/>
+                <wp:docPr id="13" name="Text Box 2"/>
+                <wp:cNvGraphicFramePr>
+                  <a:graphicFrameLocks xmlns:a="http://schemas.openxmlformats.org/drawingml/2006/main"/>
+                </wp:cNvGraphicFramePr>
+                <a:graphic xmlns:a="http://schemas.openxmlformats.org/drawingml/2006/main">
+                  <a:graphicData uri="http://schemas.microsoft.com/office/word/2010/wordprocessingShape">
+                    <wps:wsp>
+                      <wps:cNvSpPr txBox="1">
+                        <a:spLocks noChangeArrowheads="1"/>
+                      </wps:cNvSpPr>
+                      <wps:spPr bwMode="auto">
+                        <a:xfrm>
+                          <a:off x="0" y="0"/>
+                          <a:ext cx="1000125" cy="495300"/>
+                        </a:xfrm>
+                        <a:prstGeom prst="rect">
+                          <a:avLst/>
+                        </a:prstGeom>
+                        <a:solidFill>
+                          <a:srgbClr val="FFFFFF"/>
+                        </a:solidFill>
+                        <a:ln w="9525">
+                          <a:solidFill>
+                            <a:srgbClr val="000000"/>
+                          </a:solidFill>
+                          <a:miter lim="800000"/>
+                          <a:headEnd/>
+                          <a:tailEnd/>
+                        </a:ln>
+                      </wps:spPr>
+                      <wps:txbx>
+                        <w:txbxContent>
+                          <w:p>
+                            <w:pPr>
+                              <w:rPr>
+                                <w:lang w:val="es-419"/>
+                              </w:rPr>
+                            </w:pPr>
+                            <w:r>
+                              <w:rPr>
+                                <w:lang w:val="es-419"/>
+                              </w:rPr>
+                              <w:t>Comenzar el recorrido.</w:t>
+                            </w:r>
+                          </w:p>
+                        </w:txbxContent>
+                      </wps:txbx>
+                      <wps:bodyPr rot="0" vert="horz" wrap="square" lIns="91440" tIns="45720" rIns="91440" bIns="45720" anchor="t" anchorCtr="0">
+                        <a:noAutofit/>
+                      </wps:bodyPr>
+                    </wps:wsp>
+                  </a:graphicData>
+                </a:graphic>
+                <wp14:sizeRelH relativeFrom="margin">
+                  <wp14:pctWidth>0</wp14:pctWidth>
+                </wp14:sizeRelH>
+                <wp14:sizeRelV relativeFrom="margin">
+                  <wp14:pctHeight>0</wp14:pctHeight>
+                </wp14:sizeRelV>
+              </wp:anchor>
+            </w:drawing>
+          </mc:Choice>
+          <mc:Fallback>
+            <w:pict>
+              <v:shape w14:anchorId="32F663B3" id="Text Box 2" o:spid="_x0000_s1030" type="#_x0000_t202" style="position:absolute;margin-left:398.25pt;margin-top:121.3pt;width:78.75pt;height:39pt;z-index:251668480;visibility:visible;mso-wrap-style:square;mso-width-percent:0;mso-height-percent:0;mso-wrap-distance-left:9pt;mso-wrap-distance-top:3.6pt;mso-wrap-distance-right:9pt;mso-wrap-distance-bottom:3.6pt;mso-position-horizontal:absolute;mso-position-horizontal-relative:text;mso-position-vertical:absolute;mso-position-vertical-relative:text;mso-width-percent:0;mso-height-percent:0;mso-width-relative:margin;mso-height-relative:margin;v-text-anchor:top" o:gfxdata="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">
+                <v:textbox>
+                  <w:txbxContent>
+                    <w:p>
+                      <w:pPr>
+                        <w:rPr>
+                          <w:lang w:val="es-419"/>
+                        </w:rPr>
+                      </w:pPr>
+                      <w:r>
+                        <w:rPr>
+                          <w:lang w:val="es-419"/>
+                        </w:rPr>
+                        <w:t>Comenzar el recorrido.</w:t>
+                      </w:r>
+                    </w:p>
+                  </w:txbxContent>
+                </v:textbox>
+                <w10:wrap type="square"/>
+              </v:shape>
+            </w:pict>
+          </mc:Fallback>
+        </mc:AlternateContent>
+      </w:r>
+      <w:r>
+        <w:rPr>
+          <w:noProof/>
+        </w:rPr>
+        <mc:AlternateContent>
+          <mc:Choice Requires="wps">
+            <w:drawing>
+              <wp:anchor distT="45720" distB="45720" distL="114300" distR="114300" simplePos="0" relativeHeight="251665408" behindDoc="0" locked="0" layoutInCell="1" allowOverlap="1">
+                <wp:simplePos x="0" y="0"/>
+                <wp:positionH relativeFrom="column">
+                  <wp:posOffset>5019675</wp:posOffset>
+                </wp:positionH>
+                <wp:positionV relativeFrom="paragraph">
+                  <wp:posOffset>351790</wp:posOffset>
+                </wp:positionV>
+                <wp:extent cx="1000125" cy="495300"/>
+                <wp:effectExtent l="0" t="0" r="28575" b="19050"/>
+                <wp:wrapSquare wrapText="bothSides"/>
+                <wp:docPr id="217" name="Text Box 2"/>
+                <wp:cNvGraphicFramePr>
+                  <a:graphicFrameLocks xmlns:a="http://schemas.openxmlformats.org/drawingml/2006/main"/>
+                </wp:cNvGraphicFramePr>
+                <a:graphic xmlns:a="http://schemas.openxmlformats.org/drawingml/2006/main">
+                  <a:graphicData uri="http://schemas.microsoft.com/office/word/2010/wordprocessingShape">
+                    <wps:wsp>
+                      <wps:cNvSpPr txBox="1">
+                        <a:spLocks noChangeArrowheads="1"/>
+                      </wps:cNvSpPr>
+                      <wps:spPr bwMode="auto">
+                        <a:xfrm>
+                          <a:off x="0" y="0"/>
+                          <a:ext cx="1000125" cy="495300"/>
+                        </a:xfrm>
+                        <a:prstGeom prst="rect">
+                          <a:avLst/>
+                        </a:prstGeom>
+                        <a:solidFill>
+                          <a:srgbClr val="FFFFFF"/>
+                        </a:solidFill>
+                        <a:ln w="9525">
+                          <a:solidFill>
+                            <a:srgbClr val="000000"/>
+                          </a:solidFill>
+                          <a:miter lim="800000"/>
+                          <a:headEnd/>
+                          <a:tailEnd/>
+                        </a:ln>
+                      </wps:spPr>
+                      <wps:txbx>
+                        <w:txbxContent>
+                          <w:p>
+                            <w:r>
+                              <w:t>Selección de laberinto.</w:t>
+                            </w:r>
+                            <w:r>
+                              <w:rPr>
+                                <w:noProof/>
+                              </w:rPr>
+                              <w:t xml:space="preserve"> </w:t>
+                            </w:r>
+                          </w:p>
+                        </w:txbxContent>
+                      </wps:txbx>
+                      <wps:bodyPr rot="0" vert="horz" wrap="square" lIns="91440" tIns="45720" rIns="91440" bIns="45720" anchor="t" anchorCtr="0">
+                        <a:noAutofit/>
+                      </wps:bodyPr>
+                    </wps:wsp>
+                  </a:graphicData>
+                </a:graphic>
+                <wp14:sizeRelH relativeFrom="margin">
+                  <wp14:pctWidth>0</wp14:pctWidth>
+                </wp14:sizeRelH>
+                <wp14:sizeRelV relativeFrom="margin">
+                  <wp14:pctHeight>0</wp14:pctHeight>
+                </wp14:sizeRelV>
+              </wp:anchor>
+            </w:drawing>
+          </mc:Choice>
+          <mc:Fallback>
+            <w:pict>
+              <v:shape id="_x0000_s1031" type="#_x0000_t202" style="position:absolute;margin-left:395.25pt;margin-top:27.7pt;width:78.75pt;height:39pt;z-index:251665408;visibility:visible;mso-wrap-style:square;mso-width-percent:0;mso-height-percent:0;mso-wrap-distance-left:9pt;mso-wrap-distance-top:3.6pt;mso-wrap-distance-right:9pt;mso-wrap-distance-bottom:3.6pt;mso-position-horizontal:absolute;mso-position-horizontal-relative:text;mso-position-vertical:absolute;mso-position-vertical-relative:text;mso-width-percent:0;mso-height-percent:0;mso-width-relative:margin;mso-height-relative:margin;v-text-anchor:top" o:gfxdata="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">
+                <v:textbox>
+                  <w:txbxContent>
+                    <w:p>
+                      <w:r>
+                        <w:t>Selección de laberinto.</w:t>
+                      </w:r>
+                      <w:r>
+                        <w:rPr>
+                          <w:noProof/>
+                        </w:rPr>
+                        <w:t xml:space="preserve"> </w:t>
+                      </w:r>
+                    </w:p>
+                  </w:txbxContent>
+                </v:textbox>
+                <w10:wrap type="square"/>
+              </v:shape>
+            </w:pict>
+          </mc:Fallback>
+        </mc:AlternateContent>
+      </w:r>
+      <w:r>
+        <w:rPr>
+          <w:noProof/>
+        </w:rPr>
+        <mc:AlternateContent>
+          <mc:Choice Requires="wps">
+            <w:drawing>
+              <wp:anchor distT="0" distB="0" distL="114300" distR="114300" simplePos="0" relativeHeight="251666432" behindDoc="0" locked="0" layoutInCell="1" allowOverlap="1">
+                <wp:simplePos x="0" y="0"/>
+                <wp:positionH relativeFrom="column">
+                  <wp:posOffset>4029075</wp:posOffset>
+                </wp:positionH>
+                <wp:positionV relativeFrom="paragraph">
+                  <wp:posOffset>1047115</wp:posOffset>
+                </wp:positionV>
+                <wp:extent cx="952500" cy="723900"/>
+                <wp:effectExtent l="38100" t="38100" r="19050" b="19050"/>
+                <wp:wrapNone/>
+                <wp:docPr id="10" name="Conector recto de flecha 10"/>
+                <wp:cNvGraphicFramePr/>
+                <a:graphic xmlns:a="http://schemas.openxmlformats.org/drawingml/2006/main">
+                  <a:graphicData uri="http://schemas.microsoft.com/office/word/2010/wordprocessingShape">
+                    <wps:wsp>
+                      <wps:cNvCnPr/>
+                      <wps:spPr>
+                        <a:xfrm flipH="1" flipV="1">
+                          <a:off x="0" y="0"/>
+                          <a:ext cx="952500" cy="723900"/>
+                        </a:xfrm>
+                        <a:prstGeom prst="straightConnector1">
+                          <a:avLst/>
+                        </a:prstGeom>
+                        <a:ln w="38100">
+                          <a:solidFill>
+                            <a:srgbClr val="FF0000"/>
+                          </a:solidFill>
+                          <a:tailEnd type="triangle"/>
+                        </a:ln>
+                      </wps:spPr>
+                      <wps:style>
+                        <a:lnRef idx="1">
+                          <a:schemeClr val="accent1"/>
+                        </a:lnRef>
+                        <a:fillRef idx="0">
+                          <a:schemeClr val="accent1"/>
+                        </a:fillRef>
+                        <a:effectRef idx="0">
+                          <a:schemeClr val="accent1"/>
+                        </a:effectRef>
+                        <a:fontRef idx="minor">
+                          <a:schemeClr val="tx1"/>
+                        </a:fontRef>
+                      </wps:style>
+                      <wps:bodyPr/>
+                    </wps:wsp>
+                  </a:graphicData>
+                </a:graphic>
+              </wp:anchor>
+            </w:drawing>
+          </mc:Choice>
+          <mc:Fallback>
+            <w:pict>
+              <v:shapetype w14:anchorId="636F6CCB" id="_x0000_t32" coordsize="21600,21600" o:spt="32" o:oned="t" path="m,l21600,21600e" filled="f">
+                <v:path arrowok="t" fillok="f" o:connecttype="none"/>
+                <o:lock v:ext="edit" shapetype="t"/>
+              </v:shapetype>
+              <v:shape id="Conector recto de flecha 10" o:spid="_x0000_s1026" type="#_x0000_t32" style="position:absolute;margin-left:317.25pt;margin-top:82.45pt;width:75pt;height:57pt;flip:x y;z-index:251666432;visibility:visible;mso-wrap-style:square;mso-wrap-distance-left:9pt;mso-wrap-distance-top:0;mso-wrap-distance-right:9pt;mso-wrap-distance-bottom:0;mso-position-horizontal:absolute;mso-position-horizontal-relative:text;mso-position-vertical:absolute;mso-position-vertical-relative:text" o:gfxdata="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" strokecolor="red" strokeweight="3pt">
+                <v:stroke endarrow="block" joinstyle="miter"/>
+              </v:shape>
+            </w:pict>
+          </mc:Fallback>
+        </mc:AlternateContent>
+      </w:r>
+      <w:r>
+        <w:rPr>
+          <w:noProof/>
+        </w:rPr>
+        <mc:AlternateContent>
+          <mc:Choice Requires="wps">
+            <w:drawing>
+              <wp:anchor distT="0" distB="0" distL="114300" distR="114300" simplePos="0" relativeHeight="251663360" behindDoc="0" locked="0" layoutInCell="1" allowOverlap="1">
+                <wp:simplePos x="0" y="0"/>
+                <wp:positionH relativeFrom="column">
+                  <wp:posOffset>4391024</wp:posOffset>
+                </wp:positionH>
+                <wp:positionV relativeFrom="paragraph">
+                  <wp:posOffset>513714</wp:posOffset>
+                </wp:positionV>
+                <wp:extent cx="523875" cy="45719"/>
+                <wp:effectExtent l="0" t="95250" r="9525" b="69215"/>
+                <wp:wrapNone/>
+                <wp:docPr id="9" name="Conector recto de flecha 9"/>
+                <wp:cNvGraphicFramePr/>
+                <a:graphic xmlns:a="http://schemas.openxmlformats.org/drawingml/2006/main">
+                  <a:graphicData uri="http://schemas.microsoft.com/office/word/2010/wordprocessingShape">
+                    <wps:wsp>
+                      <wps:cNvCnPr/>
+                      <wps:spPr>
+                        <a:xfrm flipH="1" flipV="1">
+                          <a:off x="0" y="0"/>
+                          <a:ext cx="523875" cy="45719"/>
+                        </a:xfrm>
+                        <a:prstGeom prst="straightConnector1">
+                          <a:avLst/>
+                        </a:prstGeom>
+                        <a:ln w="38100">
+                          <a:solidFill>
+                            <a:srgbClr val="FF0000"/>
+                          </a:solidFill>
+                          <a:tailEnd type="triangle"/>
+                        </a:ln>
+                      </wps:spPr>
+                      <wps:style>
+                        <a:lnRef idx="1">
+                          <a:schemeClr val="accent1"/>
+                        </a:lnRef>
+                        <a:fillRef idx="0">
+                          <a:schemeClr val="accent1"/>
+                        </a:fillRef>
+                        <a:effectRef idx="0">
+                          <a:schemeClr val="accent1"/>
+                        </a:effectRef>
+                        <a:fontRef idx="minor">
+                          <a:schemeClr val="tx1"/>
+                        </a:fontRef>
+                      </wps:style>
+                      <wps:bodyPr/>
+                    </wps:wsp>
+                  </a:graphicData>
+                </a:graphic>
+                <wp14:sizeRelH relativeFrom="margin">
+                  <wp14:pctWidth>0</wp14:pctWidth>
+                </wp14:sizeRelH>
+                <wp14:sizeRelV relativeFrom="margin">
+                  <wp14:pctHeight>0</wp14:pctHeight>
+                </wp14:sizeRelV>
+              </wp:anchor>
+            </w:drawing>
+          </mc:Choice>
+          <mc:Fallback>
+            <w:pict>
+              <v:shape w14:anchorId="1E3095E4" id="Conector recto de flecha 9" o:spid="_x0000_s1026" type="#_x0000_t32" style="position:absolute;margin-left:345.75pt;margin-top:40.45pt;width:41.25pt;height:3.6pt;flip:x y;z-index:251663360;visibility:visible;mso-wrap-style:square;mso-width-percent:0;mso-height-percent:0;mso-wrap-distance-left:9pt;mso-wrap-distance-top:0;mso-wrap-distance-right:9pt;mso-wrap-distance-bottom:0;mso-position-horizontal:absolute;mso-position-horizontal-relative:text;mso-position-vertical:absolute;mso-position-vertical-relative:text;mso-width-percent:0;mso-height-percent:0;mso-width-relative:margin;mso-height-relative:margin" o:gfxdata="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" strokecolor="red" strokeweight="3pt">
+                <v:stroke endarrow="block" joinstyle="miter"/>
+              </v:shape>
+            </w:pict>
+          </mc:Fallback>
+        </mc:AlternateContent>
+      </w:r>
+      <w:r>
+        <w:rPr>
+          <w:noProof/>
+        </w:rPr>
+        <mc:AlternateContent>
+          <mc:Choice Requires="wps">
+            <w:drawing>
+              <wp:anchor distT="0" distB="0" distL="114300" distR="114300" simplePos="0" relativeHeight="251662336" behindDoc="0" locked="0" layoutInCell="1" allowOverlap="1">
+                <wp:simplePos x="0" y="0"/>
+                <wp:positionH relativeFrom="column">
+                  <wp:posOffset>2895600</wp:posOffset>
+                </wp:positionH>
+                <wp:positionV relativeFrom="paragraph">
+                  <wp:posOffset>351790</wp:posOffset>
+                </wp:positionV>
+                <wp:extent cx="1419225" cy="314325"/>
+                <wp:effectExtent l="19050" t="19050" r="28575" b="28575"/>
+                <wp:wrapNone/>
+                <wp:docPr id="8" name="Rectángulo 8"/>
+                <wp:cNvGraphicFramePr/>
+                <a:graphic xmlns:a="http://schemas.openxmlformats.org/drawingml/2006/main">
+                  <a:graphicData uri="http://schemas.microsoft.com/office/word/2010/wordprocessingShape">
+                    <wps:wsp>
+                      <wps:cNvSpPr/>
+                      <wps:spPr>
+                        <a:xfrm>
+                          <a:off x="0" y="0"/>
+                          <a:ext cx="1419225" cy="314325"/>
+                        </a:xfrm>
+                        <a:prstGeom prst="rect">
+                          <a:avLst/>
+                        </a:prstGeom>
+                        <a:noFill/>
+                        <a:ln w="38100">
+                          <a:solidFill>
+                            <a:srgbClr val="FF0000"/>
+                          </a:solidFill>
+                        </a:ln>
+                      </wps:spPr>
+                      <wps:style>
+                        <a:lnRef idx="2">
+                          <a:schemeClr val="accent1">
+                            <a:shade val="50000"/>
+                          </a:schemeClr>
+                        </a:lnRef>
+                        <a:fillRef idx="1">
+                          <a:schemeClr val="accent1"/>
+                        </a:fillRef>
+                        <a:effectRef idx="0">
+                          <a:schemeClr val="accent1"/>
+                        </a:effectRef>
+                        <a:fontRef idx="minor">
+                          <a:schemeClr val="lt1"/>
+                        </a:fontRef>
+                      </wps:style>
+                      <wps:bodyPr rot="0" spcFirstLastPara="0" vertOverflow="overflow" horzOverflow="overflow" vert="horz" wrap="square" lIns="91440" tIns="45720" rIns="91440" bIns="45720" numCol="1" spcCol="0" rtlCol="0" fromWordArt="0" anchor="ctr" anchorCtr="0" forceAA="0" compatLnSpc="1">
+                        <a:prstTxWarp prst="textNoShape">
+                          <a:avLst/>
+                        </a:prstTxWarp>
+                        <a:noAutofit/>
+                      </wps:bodyPr>
+                    </wps:wsp>
+                  </a:graphicData>
+                </a:graphic>
+              </wp:anchor>
+            </w:drawing>
+          </mc:Choice>
+          <mc:Fallback>
+            <w:pict>
+              <v:rect w14:anchorId="7344ACE5" id="Rectángulo 8" o:spid="_x0000_s1026" style="position:absolute;margin-left:228pt;margin-top:27.7pt;width:111.75pt;height:24.75pt;z-index:251662336;visibility:visible;mso-wrap-style:square;mso-wrap-distance-left:9pt;mso-wrap-distance-top:0;mso-wrap-distance-right:9pt;mso-wrap-distance-bottom:0;mso-position-horizontal:absolute;mso-position-horizontal-relative:text;mso-position-vertical:absolute;mso-position-vertical-relative:text;v-text-anchor:middle" o:gfxdata="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" filled="f" strokecolor="red" strokeweight="3pt"/>
+            </w:pict>
+          </mc:Fallback>
+        </mc:AlternateContent>
+      </w:r>
+      <w:r>
+        <w:rPr>
+          <w:noProof/>
+        </w:rPr>
+        <w:drawing>
+          <wp:inline distT="0" distB="0" distL="0" distR="0">
+            <wp:extent cx="4540885" cy="4531995"/>
+            <wp:effectExtent l="0" t="0" r="0" b="1905"/>
+            <wp:docPr id="7" name="Imagen 7"/>
+            <wp:cNvGraphicFramePr>
+              <a:graphicFrameLocks xmlns:a="http://schemas.openxmlformats.org/drawingml/2006/main" noChangeAspect="1"/>
+            </wp:cNvGraphicFramePr>
+            <a:graphic xmlns:a="http://schemas.openxmlformats.org/drawingml/2006/main">
+              <a:graphicData uri="http://schemas.openxmlformats.org/drawingml/2006/picture">
+                <pic:pic xmlns:pic="http://schemas.openxmlformats.org/drawingml/2006/picture">
+                  <pic:nvPicPr>
+                    <pic:cNvPr id="7" name="WhatsApp Image 2018-04-03 at 19.26.42.jpeg"/>
+                    <pic:cNvPicPr/>
+                  </pic:nvPicPr>
+                  <pic:blipFill rotWithShape="1">
+                    <a:blip r:embed="rId11">
+                      <a:extLst>
+                        <a:ext uri="{28A0092B-C50C-407E-A947-70E740481C1C}">
+                          <a14:useLocalDpi xmlns:a14="http://schemas.microsoft.com/office/drawing/2010/main" val="0"/>
+                        </a:ext>
+                      </a:extLst>
+                    </a:blip>
+                    <a:srcRect l="20773" t="3840"/>
+                    <a:stretch/>
+                  </pic:blipFill>
+                  <pic:spPr bwMode="auto">
+                    <a:xfrm>
+                      <a:off x="0" y="0"/>
+                      <a:ext cx="4540885" cy="4531995"/>
+                    </a:xfrm>
+                    <a:prstGeom prst="rect">
+                      <a:avLst/>
+                    </a:prstGeom>
+                    <a:ln>
+                      <a:noFill/>
+                    </a:ln>
+                    <a:extLst>
+                      <a:ext uri="{53640926-AAD7-44D8-BBD7-CCE9431645EC}">
+                        <a14:shadowObscured xmlns:a14="http://schemas.microsoft.com/office/drawing/2010/main"/>
+                      </a:ext>
+                    </a:extLst>
+                  </pic:spPr>
+                </pic:pic>
+              </a:graphicData>
+            </a:graphic>
+          </wp:inline>
+        </w:drawing>
+      </w:r>
+    </w:p>
     <w:p/>
+    <w:p>
+      <w:r>
+        <w:t>Una vez se presione el botón, comenzará el recorrido y en el laberinto se marcarán las posiciones que ya fueron visitadas, como se muestra en la siguiente imagen:</w:t>
+      </w:r>
+    </w:p>
+    <w:p>
+      <w:pPr>
+        <w:jc w:val="center"/>
+      </w:pPr>
+      <w:r>
+        <w:rPr>
+          <w:noProof/>
+        </w:rPr>
+        <w:lastRenderedPageBreak/>
+        <w:drawing>
+          <wp:inline distT="0" distB="0" distL="0" distR="0">
+            <wp:extent cx="2838450" cy="4095750"/>
+            <wp:effectExtent l="0" t="0" r="0" b="0"/>
+            <wp:docPr id="14" name="Imagen 14"/>
+            <wp:cNvGraphicFramePr>
+              <a:graphicFrameLocks xmlns:a="http://schemas.openxmlformats.org/drawingml/2006/main" noChangeAspect="1"/>
+            </wp:cNvGraphicFramePr>
+            <a:graphic xmlns:a="http://schemas.openxmlformats.org/drawingml/2006/main">
+              <a:graphicData uri="http://schemas.openxmlformats.org/drawingml/2006/picture">
+                <pic:pic xmlns:pic="http://schemas.openxmlformats.org/drawingml/2006/picture">
+                  <pic:nvPicPr>
+                    <pic:cNvPr id="14" name="WhatsApp Image 2018-04-03 at 19.27.48.jpeg"/>
+                    <pic:cNvPicPr/>
+                  </pic:nvPicPr>
+                  <pic:blipFill rotWithShape="1">
+                    <a:blip r:embed="rId12">
+                      <a:extLst>
+                        <a:ext uri="{28A0092B-C50C-407E-A947-70E740481C1C}">
+                          <a14:useLocalDpi xmlns:a14="http://schemas.microsoft.com/office/drawing/2010/main" val="0"/>
+                        </a:ext>
+                      </a:extLst>
+                    </a:blip>
+                    <a:srcRect l="20275" t="7276" r="30201" b="5821"/>
+                    <a:stretch/>
+                  </pic:blipFill>
+                  <pic:spPr bwMode="auto">
+                    <a:xfrm>
+                      <a:off x="0" y="0"/>
+                      <a:ext cx="2838450" cy="4095750"/>
+                    </a:xfrm>
+                    <a:prstGeom prst="rect">
+                      <a:avLst/>
+                    </a:prstGeom>
+                    <a:ln>
+                      <a:noFill/>
+                    </a:ln>
+                    <a:extLst>
+                      <a:ext uri="{53640926-AAD7-44D8-BBD7-CCE9431645EC}">
+                        <a14:shadowObscured xmlns:a14="http://schemas.microsoft.com/office/drawing/2010/main"/>
+                      </a:ext>
+                    </a:extLst>
+                  </pic:spPr>
+                </pic:pic>
+              </a:graphicData>
+            </a:graphic>
+          </wp:inline>
+        </w:drawing>
+      </w:r>
+    </w:p>
+    <w:p/>
+    <w:p>
+      <w:pPr>
+        <w:pStyle w:val="Ttulo1"/>
+      </w:pPr>
+      <w:r>
+        <w:t>II. Cálculo de evaluación por desempeño</w:t>
+      </w:r>
+    </w:p>
+    <w:p>
+      <w:bookmarkStart w:id="3" w:name="_GoBack"/>
+      <w:bookmarkEnd w:id="3"/>
+    </w:p>
     <w:sectPr>
-      <w:headerReference w:type="default" r:id="rId8"/>
-      <w:footerReference w:type="default" r:id="rId9"/>
+      <w:headerReference w:type="default" r:id="rId13"/>
+      <w:footerReference w:type="default" r:id="rId14"/>
       <w:pgSz w:w="11906" w:h="16838"/>
       <w:pgMar w:top="1440" w:right="1440" w:bottom="1440" w:left="1440" w:header="720" w:footer="720" w:gutter="0"/>
       <w:pgBorders w:offsetFrom="page">
@@ -719,7 +2170,7 @@
     <w:sdtContent>
       <w:p>
         <w:pPr>
-          <w:pStyle w:val="Footer"/>
+          <w:pStyle w:val="Piedepgina"/>
           <w:jc w:val="center"/>
         </w:pPr>
         <w:r>
@@ -800,7 +2251,7 @@
       </w:p>
       <w:p>
         <w:pPr>
-          <w:pStyle w:val="Footer"/>
+          <w:pStyle w:val="Piedepgina"/>
           <w:jc w:val="center"/>
         </w:pPr>
         <w:r>
@@ -826,7 +2277,7 @@
   </w:sdt>
   <w:p>
     <w:pPr>
-      <w:pStyle w:val="Footer"/>
+      <w:pStyle w:val="Piedepgina"/>
     </w:pPr>
   </w:p>
 </w:ftr>
@@ -861,7 +2312,7 @@
 <w:hdr xmlns:wpc="http://schemas.microsoft.com/office/word/2010/wordprocessingCanvas" xmlns:cx="http://schemas.microsoft.com/office/drawing/2014/chartex" xmlns:cx1="http://schemas.microsoft.com/office/drawing/2015/9/8/chartex" xmlns:cx2="http://schemas.microsoft.com/office/drawing/2015/10/21/chartex" xmlns:cx3="http://schemas.microsoft.com/office/drawing/2016/5/9/chartex" xmlns:cx4="http://schemas.microsoft.com/office/drawing/2016/5/10/chartex" xmlns:cx5="http://schemas.microsoft.com/office/drawing/2016/5/11/chartex" xmlns:cx6="http://schemas.microsoft.com/office/drawing/2016/5/12/chartex" xmlns:cx7="http://schemas.microsoft.com/office/drawing/2016/5/13/chartex" xmlns:cx8="http://schemas.microsoft.com/office/drawing/2016/5/14/chartex" xmlns:mc="http://schemas.openxmlformats.org/markup-compatibility/2006" xmlns:aink="http://schemas.microsoft.com/office/drawing/2016/ink" xmlns:am3d="http://schemas.microsoft.com/office/drawing/2017/model3d" xmlns:o="urn:schemas-microsoft-com:office:office" xmlns:r="http://schemas.openxmlformats.org/officeDocument/2006/relationships" xmlns:m="http://schemas.openxmlformats.org/officeDocument/2006/math" xmlns:v="urn:schemas-microsoft-com:vml" xmlns:wp14="http://schemas.microsoft.com/office/word/2010/wordprocessingDrawing" xmlns:wp="http://schemas.openxmlformats.org/drawingml/2006/wordprocessingDrawing" xmlns:w10="urn:schemas-microsoft-com:office:word" xmlns:w="http://schemas.openxmlformats.org/wordprocessingml/2006/main" xmlns:w14="http://schemas.microsoft.com/office/word/2010/wordml" xmlns:w15="http://schemas.microsoft.com/office/word/2012/wordml" xmlns:w16cid="http://schemas.microsoft.com/office/word/2016/wordml/cid" xmlns:w16se="http://schemas.microsoft.com/office/word/2015/wordml/symex" xmlns:wpg="http://schemas.microsoft.com/office/word/2010/wordprocessingGroup" xmlns:wpi="http://schemas.microsoft.com/office/word/2010/wordprocessingInk" xmlns:wne="http://schemas.microsoft.com/office/word/2006/wordml" xmlns:wps="http://schemas.microsoft.com/office/word/2010/wordprocessingShape" mc:Ignorable="w14 w15 w16se w16cid wp14">
   <w:p>
     <w:pPr>
-      <w:pStyle w:val="Header"/>
+      <w:pStyle w:val="Encabezado"/>
       <w:jc w:val="right"/>
       <w:rPr>
         <w:rFonts w:ascii="Times New Roman" w:hAnsi="Times New Roman" w:cs="Times New Roman"/>
@@ -948,13 +2399,817 @@
   </w:p>
   <w:p>
     <w:pPr>
-      <w:pStyle w:val="Header"/>
+      <w:pStyle w:val="Encabezado"/>
       <w:rPr>
         <w:color w:val="0D0D0D" w:themeColor="text1" w:themeTint="F2"/>
       </w:rPr>
     </w:pPr>
   </w:p>
 </w:hdr>
+</file>
+
+<file path=word/numbering.xml><?xml version="1.0" encoding="utf-8"?>
+<w:numbering xmlns:wpc="http://schemas.microsoft.com/office/word/2010/wordprocessingCanvas" xmlns:cx="http://schemas.microsoft.com/office/drawing/2014/chartex" xmlns:cx1="http://schemas.microsoft.com/office/drawing/2015/9/8/chartex" xmlns:cx2="http://schemas.microsoft.com/office/drawing/2015/10/21/chartex" xmlns:cx3="http://schemas.microsoft.com/office/drawing/2016/5/9/chartex" xmlns:cx4="http://schemas.microsoft.com/office/drawing/2016/5/10/chartex" xmlns:cx5="http://schemas.microsoft.com/office/drawing/2016/5/11/chartex" xmlns:cx6="http://schemas.microsoft.com/office/drawing/2016/5/12/chartex" xmlns:cx7="http://schemas.microsoft.com/office/drawing/2016/5/13/chartex" xmlns:cx8="http://schemas.microsoft.com/office/drawing/2016/5/14/chartex" xmlns:mc="http://schemas.openxmlformats.org/markup-compatibility/2006" xmlns:aink="http://schemas.microsoft.com/office/drawing/2016/ink" xmlns:am3d="http://schemas.microsoft.com/office/drawing/2017/model3d" xmlns:o="urn:schemas-microsoft-com:office:office" xmlns:r="http://schemas.openxmlformats.org/officeDocument/2006/relationships" xmlns:m="http://schemas.openxmlformats.org/officeDocument/2006/math" xmlns:v="urn:schemas-microsoft-com:vml" xmlns:wp14="http://schemas.microsoft.com/office/word/2010/wordprocessingDrawing" xmlns:wp="http://schemas.openxmlformats.org/drawingml/2006/wordprocessingDrawing" xmlns:w10="urn:schemas-microsoft-com:office:word" xmlns:w="http://schemas.openxmlformats.org/wordprocessingml/2006/main" xmlns:w14="http://schemas.microsoft.com/office/word/2010/wordml" xmlns:w15="http://schemas.microsoft.com/office/word/2012/wordml" xmlns:w16cid="http://schemas.microsoft.com/office/word/2016/wordml/cid" xmlns:w16se="http://schemas.microsoft.com/office/word/2015/wordml/symex" xmlns:wpg="http://schemas.microsoft.com/office/word/2010/wordprocessingGroup" xmlns:wpi="http://schemas.microsoft.com/office/word/2010/wordprocessingInk" xmlns:wne="http://schemas.microsoft.com/office/word/2006/wordml" xmlns:wps="http://schemas.microsoft.com/office/word/2010/wordprocessingShape" mc:Ignorable="w14 w15 w16se w16cid wp14">
+  <w:abstractNum w:abstractNumId="0" w15:restartNumberingAfterBreak="0">
+    <w:nsid w:val="121D0537"/>
+    <w:multiLevelType w:val="hybridMultilevel"/>
+    <w:tmpl w:val="3EFA582E"/>
+    <w:lvl w:ilvl="0" w:tplc="0409000F">
+      <w:start w:val="1"/>
+      <w:numFmt w:val="decimal"/>
+      <w:lvlText w:val="%1."/>
+      <w:lvlJc w:val="left"/>
+      <w:pPr>
+        <w:ind w:left="720" w:hanging="360"/>
+      </w:pPr>
+      <w:rPr>
+        <w:rFonts w:hint="default"/>
+      </w:rPr>
+    </w:lvl>
+    <w:lvl w:ilvl="1" w:tplc="04090019" w:tentative="1">
+      <w:start w:val="1"/>
+      <w:numFmt w:val="lowerLetter"/>
+      <w:lvlText w:val="%2."/>
+      <w:lvlJc w:val="left"/>
+      <w:pPr>
+        <w:ind w:left="1440" w:hanging="360"/>
+      </w:pPr>
+    </w:lvl>
+    <w:lvl w:ilvl="2" w:tplc="0409001B" w:tentative="1">
+      <w:start w:val="1"/>
+      <w:numFmt w:val="lowerRoman"/>
+      <w:lvlText w:val="%3."/>
+      <w:lvlJc w:val="right"/>
+      <w:pPr>
+        <w:ind w:left="2160" w:hanging="180"/>
+      </w:pPr>
+    </w:lvl>
+    <w:lvl w:ilvl="3" w:tplc="0409000F" w:tentative="1">
+      <w:start w:val="1"/>
+      <w:numFmt w:val="decimal"/>
+      <w:lvlText w:val="%4."/>
+      <w:lvlJc w:val="left"/>
+      <w:pPr>
+        <w:ind w:left="2880" w:hanging="360"/>
+      </w:pPr>
+    </w:lvl>
+    <w:lvl w:ilvl="4" w:tplc="04090019" w:tentative="1">
+      <w:start w:val="1"/>
+      <w:numFmt w:val="lowerLetter"/>
+      <w:lvlText w:val="%5."/>
+      <w:lvlJc w:val="left"/>
+      <w:pPr>
+        <w:ind w:left="3600" w:hanging="360"/>
+      </w:pPr>
+    </w:lvl>
+    <w:lvl w:ilvl="5" w:tplc="0409001B" w:tentative="1">
+      <w:start w:val="1"/>
+      <w:numFmt w:val="lowerRoman"/>
+      <w:lvlText w:val="%6."/>
+      <w:lvlJc w:val="right"/>
+      <w:pPr>
+        <w:ind w:left="4320" w:hanging="180"/>
+      </w:pPr>
+    </w:lvl>
+    <w:lvl w:ilvl="6" w:tplc="0409000F" w:tentative="1">
+      <w:start w:val="1"/>
+      <w:numFmt w:val="decimal"/>
+      <w:lvlText w:val="%7."/>
+      <w:lvlJc w:val="left"/>
+      <w:pPr>
+        <w:ind w:left="5040" w:hanging="360"/>
+      </w:pPr>
+    </w:lvl>
+    <w:lvl w:ilvl="7" w:tplc="04090019" w:tentative="1">
+      <w:start w:val="1"/>
+      <w:numFmt w:val="lowerLetter"/>
+      <w:lvlText w:val="%8."/>
+      <w:lvlJc w:val="left"/>
+      <w:pPr>
+        <w:ind w:left="5760" w:hanging="360"/>
+      </w:pPr>
+    </w:lvl>
+    <w:lvl w:ilvl="8" w:tplc="0409001B" w:tentative="1">
+      <w:start w:val="1"/>
+      <w:numFmt w:val="lowerRoman"/>
+      <w:lvlText w:val="%9."/>
+      <w:lvlJc w:val="right"/>
+      <w:pPr>
+        <w:ind w:left="6480" w:hanging="180"/>
+      </w:pPr>
+    </w:lvl>
+  </w:abstractNum>
+  <w:abstractNum w:abstractNumId="1" w15:restartNumberingAfterBreak="0">
+    <w:nsid w:val="1AF56954"/>
+    <w:multiLevelType w:val="hybridMultilevel"/>
+    <w:tmpl w:val="2848E01C"/>
+    <w:lvl w:ilvl="0" w:tplc="04090013">
+      <w:start w:val="1"/>
+      <w:numFmt w:val="upperRoman"/>
+      <w:lvlText w:val="%1."/>
+      <w:lvlJc w:val="right"/>
+      <w:pPr>
+        <w:ind w:left="720" w:hanging="360"/>
+      </w:pPr>
+    </w:lvl>
+    <w:lvl w:ilvl="1" w:tplc="04090019" w:tentative="1">
+      <w:start w:val="1"/>
+      <w:numFmt w:val="lowerLetter"/>
+      <w:lvlText w:val="%2."/>
+      <w:lvlJc w:val="left"/>
+      <w:pPr>
+        <w:ind w:left="1440" w:hanging="360"/>
+      </w:pPr>
+    </w:lvl>
+    <w:lvl w:ilvl="2" w:tplc="0409001B" w:tentative="1">
+      <w:start w:val="1"/>
+      <w:numFmt w:val="lowerRoman"/>
+      <w:lvlText w:val="%3."/>
+      <w:lvlJc w:val="right"/>
+      <w:pPr>
+        <w:ind w:left="2160" w:hanging="180"/>
+      </w:pPr>
+    </w:lvl>
+    <w:lvl w:ilvl="3" w:tplc="0409000F" w:tentative="1">
+      <w:start w:val="1"/>
+      <w:numFmt w:val="decimal"/>
+      <w:lvlText w:val="%4."/>
+      <w:lvlJc w:val="left"/>
+      <w:pPr>
+        <w:ind w:left="2880" w:hanging="360"/>
+      </w:pPr>
+    </w:lvl>
+    <w:lvl w:ilvl="4" w:tplc="04090019" w:tentative="1">
+      <w:start w:val="1"/>
+      <w:numFmt w:val="lowerLetter"/>
+      <w:lvlText w:val="%5."/>
+      <w:lvlJc w:val="left"/>
+      <w:pPr>
+        <w:ind w:left="3600" w:hanging="360"/>
+      </w:pPr>
+    </w:lvl>
+    <w:lvl w:ilvl="5" w:tplc="0409001B" w:tentative="1">
+      <w:start w:val="1"/>
+      <w:numFmt w:val="lowerRoman"/>
+      <w:lvlText w:val="%6."/>
+      <w:lvlJc w:val="right"/>
+      <w:pPr>
+        <w:ind w:left="4320" w:hanging="180"/>
+      </w:pPr>
+    </w:lvl>
+    <w:lvl w:ilvl="6" w:tplc="0409000F" w:tentative="1">
+      <w:start w:val="1"/>
+      <w:numFmt w:val="decimal"/>
+      <w:lvlText w:val="%7."/>
+      <w:lvlJc w:val="left"/>
+      <w:pPr>
+        <w:ind w:left="5040" w:hanging="360"/>
+      </w:pPr>
+    </w:lvl>
+    <w:lvl w:ilvl="7" w:tplc="04090019" w:tentative="1">
+      <w:start w:val="1"/>
+      <w:numFmt w:val="lowerLetter"/>
+      <w:lvlText w:val="%8."/>
+      <w:lvlJc w:val="left"/>
+      <w:pPr>
+        <w:ind w:left="5760" w:hanging="360"/>
+      </w:pPr>
+    </w:lvl>
+    <w:lvl w:ilvl="8" w:tplc="0409001B" w:tentative="1">
+      <w:start w:val="1"/>
+      <w:numFmt w:val="lowerRoman"/>
+      <w:lvlText w:val="%9."/>
+      <w:lvlJc w:val="right"/>
+      <w:pPr>
+        <w:ind w:left="6480" w:hanging="180"/>
+      </w:pPr>
+    </w:lvl>
+  </w:abstractNum>
+  <w:abstractNum w:abstractNumId="2" w15:restartNumberingAfterBreak="0">
+    <w:nsid w:val="251D0956"/>
+    <w:multiLevelType w:val="hybridMultilevel"/>
+    <w:tmpl w:val="C1CEB78C"/>
+    <w:lvl w:ilvl="0" w:tplc="04090001">
+      <w:start w:val="1"/>
+      <w:numFmt w:val="bullet"/>
+      <w:lvlText w:val=""/>
+      <w:lvlJc w:val="left"/>
+      <w:pPr>
+        <w:ind w:left="720" w:hanging="360"/>
+      </w:pPr>
+      <w:rPr>
+        <w:rFonts w:ascii="Symbol" w:hAnsi="Symbol" w:hint="default"/>
+      </w:rPr>
+    </w:lvl>
+    <w:lvl w:ilvl="1" w:tplc="04090003" w:tentative="1">
+      <w:start w:val="1"/>
+      <w:numFmt w:val="bullet"/>
+      <w:lvlText w:val="o"/>
+      <w:lvlJc w:val="left"/>
+      <w:pPr>
+        <w:ind w:left="1440" w:hanging="360"/>
+      </w:pPr>
+      <w:rPr>
+        <w:rFonts w:ascii="Courier New" w:hAnsi="Courier New" w:cs="Courier New" w:hint="default"/>
+      </w:rPr>
+    </w:lvl>
+    <w:lvl w:ilvl="2" w:tplc="04090005" w:tentative="1">
+      <w:start w:val="1"/>
+      <w:numFmt w:val="bullet"/>
+      <w:lvlText w:val=""/>
+      <w:lvlJc w:val="left"/>
+      <w:pPr>
+        <w:ind w:left="2160" w:hanging="360"/>
+      </w:pPr>
+      <w:rPr>
+        <w:rFonts w:ascii="Wingdings" w:hAnsi="Wingdings" w:hint="default"/>
+      </w:rPr>
+    </w:lvl>
+    <w:lvl w:ilvl="3" w:tplc="04090001" w:tentative="1">
+      <w:start w:val="1"/>
+      <w:numFmt w:val="bullet"/>
+      <w:lvlText w:val=""/>
+      <w:lvlJc w:val="left"/>
+      <w:pPr>
+        <w:ind w:left="2880" w:hanging="360"/>
+      </w:pPr>
+      <w:rPr>
+        <w:rFonts w:ascii="Symbol" w:hAnsi="Symbol" w:hint="default"/>
+      </w:rPr>
+    </w:lvl>
+    <w:lvl w:ilvl="4" w:tplc="04090003" w:tentative="1">
+      <w:start w:val="1"/>
+      <w:numFmt w:val="bullet"/>
+      <w:lvlText w:val="o"/>
+      <w:lvlJc w:val="left"/>
+      <w:pPr>
+        <w:ind w:left="3600" w:hanging="360"/>
+      </w:pPr>
+      <w:rPr>
+        <w:rFonts w:ascii="Courier New" w:hAnsi="Courier New" w:cs="Courier New" w:hint="default"/>
+      </w:rPr>
+    </w:lvl>
+    <w:lvl w:ilvl="5" w:tplc="04090005" w:tentative="1">
+      <w:start w:val="1"/>
+      <w:numFmt w:val="bullet"/>
+      <w:lvlText w:val=""/>
+      <w:lvlJc w:val="left"/>
+      <w:pPr>
+        <w:ind w:left="4320" w:hanging="360"/>
+      </w:pPr>
+      <w:rPr>
+        <w:rFonts w:ascii="Wingdings" w:hAnsi="Wingdings" w:hint="default"/>
+      </w:rPr>
+    </w:lvl>
+    <w:lvl w:ilvl="6" w:tplc="04090001" w:tentative="1">
+      <w:start w:val="1"/>
+      <w:numFmt w:val="bullet"/>
+      <w:lvlText w:val=""/>
+      <w:lvlJc w:val="left"/>
+      <w:pPr>
+        <w:ind w:left="5040" w:hanging="360"/>
+      </w:pPr>
+      <w:rPr>
+        <w:rFonts w:ascii="Symbol" w:hAnsi="Symbol" w:hint="default"/>
+      </w:rPr>
+    </w:lvl>
+    <w:lvl w:ilvl="7" w:tplc="04090003" w:tentative="1">
+      <w:start w:val="1"/>
+      <w:numFmt w:val="bullet"/>
+      <w:lvlText w:val="o"/>
+      <w:lvlJc w:val="left"/>
+      <w:pPr>
+        <w:ind w:left="5760" w:hanging="360"/>
+      </w:pPr>
+      <w:rPr>
+        <w:rFonts w:ascii="Courier New" w:hAnsi="Courier New" w:cs="Courier New" w:hint="default"/>
+      </w:rPr>
+    </w:lvl>
+    <w:lvl w:ilvl="8" w:tplc="04090005" w:tentative="1">
+      <w:start w:val="1"/>
+      <w:numFmt w:val="bullet"/>
+      <w:lvlText w:val=""/>
+      <w:lvlJc w:val="left"/>
+      <w:pPr>
+        <w:ind w:left="6480" w:hanging="360"/>
+      </w:pPr>
+      <w:rPr>
+        <w:rFonts w:ascii="Wingdings" w:hAnsi="Wingdings" w:hint="default"/>
+      </w:rPr>
+    </w:lvl>
+  </w:abstractNum>
+  <w:abstractNum w:abstractNumId="3" w15:restartNumberingAfterBreak="0">
+    <w:nsid w:val="2CCD7E7F"/>
+    <w:multiLevelType w:val="hybridMultilevel"/>
+    <w:tmpl w:val="56A0D180"/>
+    <w:lvl w:ilvl="0" w:tplc="0409000F">
+      <w:start w:val="1"/>
+      <w:numFmt w:val="decimal"/>
+      <w:lvlText w:val="%1."/>
+      <w:lvlJc w:val="left"/>
+      <w:pPr>
+        <w:ind w:left="720" w:hanging="360"/>
+      </w:pPr>
+    </w:lvl>
+    <w:lvl w:ilvl="1" w:tplc="04090019" w:tentative="1">
+      <w:start w:val="1"/>
+      <w:numFmt w:val="lowerLetter"/>
+      <w:lvlText w:val="%2."/>
+      <w:lvlJc w:val="left"/>
+      <w:pPr>
+        <w:ind w:left="1440" w:hanging="360"/>
+      </w:pPr>
+    </w:lvl>
+    <w:lvl w:ilvl="2" w:tplc="0409001B" w:tentative="1">
+      <w:start w:val="1"/>
+      <w:numFmt w:val="lowerRoman"/>
+      <w:lvlText w:val="%3."/>
+      <w:lvlJc w:val="right"/>
+      <w:pPr>
+        <w:ind w:left="2160" w:hanging="180"/>
+      </w:pPr>
+    </w:lvl>
+    <w:lvl w:ilvl="3" w:tplc="0409000F" w:tentative="1">
+      <w:start w:val="1"/>
+      <w:numFmt w:val="decimal"/>
+      <w:lvlText w:val="%4."/>
+      <w:lvlJc w:val="left"/>
+      <w:pPr>
+        <w:ind w:left="2880" w:hanging="360"/>
+      </w:pPr>
+    </w:lvl>
+    <w:lvl w:ilvl="4" w:tplc="04090019" w:tentative="1">
+      <w:start w:val="1"/>
+      <w:numFmt w:val="lowerLetter"/>
+      <w:lvlText w:val="%5."/>
+      <w:lvlJc w:val="left"/>
+      <w:pPr>
+        <w:ind w:left="3600" w:hanging="360"/>
+      </w:pPr>
+    </w:lvl>
+    <w:lvl w:ilvl="5" w:tplc="0409001B" w:tentative="1">
+      <w:start w:val="1"/>
+      <w:numFmt w:val="lowerRoman"/>
+      <w:lvlText w:val="%6."/>
+      <w:lvlJc w:val="right"/>
+      <w:pPr>
+        <w:ind w:left="4320" w:hanging="180"/>
+      </w:pPr>
+    </w:lvl>
+    <w:lvl w:ilvl="6" w:tplc="0409000F" w:tentative="1">
+      <w:start w:val="1"/>
+      <w:numFmt w:val="decimal"/>
+      <w:lvlText w:val="%7."/>
+      <w:lvlJc w:val="left"/>
+      <w:pPr>
+        <w:ind w:left="5040" w:hanging="360"/>
+      </w:pPr>
+    </w:lvl>
+    <w:lvl w:ilvl="7" w:tplc="04090019" w:tentative="1">
+      <w:start w:val="1"/>
+      <w:numFmt w:val="lowerLetter"/>
+      <w:lvlText w:val="%8."/>
+      <w:lvlJc w:val="left"/>
+      <w:pPr>
+        <w:ind w:left="5760" w:hanging="360"/>
+      </w:pPr>
+    </w:lvl>
+    <w:lvl w:ilvl="8" w:tplc="0409001B" w:tentative="1">
+      <w:start w:val="1"/>
+      <w:numFmt w:val="lowerRoman"/>
+      <w:lvlText w:val="%9."/>
+      <w:lvlJc w:val="right"/>
+      <w:pPr>
+        <w:ind w:left="6480" w:hanging="180"/>
+      </w:pPr>
+    </w:lvl>
+  </w:abstractNum>
+  <w:abstractNum w:abstractNumId="4" w15:restartNumberingAfterBreak="0">
+    <w:nsid w:val="2CDF1324"/>
+    <w:multiLevelType w:val="hybridMultilevel"/>
+    <w:tmpl w:val="1868A20E"/>
+    <w:lvl w:ilvl="0" w:tplc="04090001">
+      <w:start w:val="1"/>
+      <w:numFmt w:val="bullet"/>
+      <w:lvlText w:val=""/>
+      <w:lvlJc w:val="left"/>
+      <w:pPr>
+        <w:ind w:left="3600" w:hanging="360"/>
+      </w:pPr>
+      <w:rPr>
+        <w:rFonts w:ascii="Symbol" w:hAnsi="Symbol" w:hint="default"/>
+      </w:rPr>
+    </w:lvl>
+    <w:lvl w:ilvl="1" w:tplc="04090003" w:tentative="1">
+      <w:start w:val="1"/>
+      <w:numFmt w:val="bullet"/>
+      <w:lvlText w:val="o"/>
+      <w:lvlJc w:val="left"/>
+      <w:pPr>
+        <w:ind w:left="4320" w:hanging="360"/>
+      </w:pPr>
+      <w:rPr>
+        <w:rFonts w:ascii="Courier New" w:hAnsi="Courier New" w:cs="Courier New" w:hint="default"/>
+      </w:rPr>
+    </w:lvl>
+    <w:lvl w:ilvl="2" w:tplc="04090005" w:tentative="1">
+      <w:start w:val="1"/>
+      <w:numFmt w:val="bullet"/>
+      <w:lvlText w:val=""/>
+      <w:lvlJc w:val="left"/>
+      <w:pPr>
+        <w:ind w:left="5040" w:hanging="360"/>
+      </w:pPr>
+      <w:rPr>
+        <w:rFonts w:ascii="Wingdings" w:hAnsi="Wingdings" w:hint="default"/>
+      </w:rPr>
+    </w:lvl>
+    <w:lvl w:ilvl="3" w:tplc="04090001" w:tentative="1">
+      <w:start w:val="1"/>
+      <w:numFmt w:val="bullet"/>
+      <w:lvlText w:val=""/>
+      <w:lvlJc w:val="left"/>
+      <w:pPr>
+        <w:ind w:left="5760" w:hanging="360"/>
+      </w:pPr>
+      <w:rPr>
+        <w:rFonts w:ascii="Symbol" w:hAnsi="Symbol" w:hint="default"/>
+      </w:rPr>
+    </w:lvl>
+    <w:lvl w:ilvl="4" w:tplc="04090003" w:tentative="1">
+      <w:start w:val="1"/>
+      <w:numFmt w:val="bullet"/>
+      <w:lvlText w:val="o"/>
+      <w:lvlJc w:val="left"/>
+      <w:pPr>
+        <w:ind w:left="6480" w:hanging="360"/>
+      </w:pPr>
+      <w:rPr>
+        <w:rFonts w:ascii="Courier New" w:hAnsi="Courier New" w:cs="Courier New" w:hint="default"/>
+      </w:rPr>
+    </w:lvl>
+    <w:lvl w:ilvl="5" w:tplc="04090005" w:tentative="1">
+      <w:start w:val="1"/>
+      <w:numFmt w:val="bullet"/>
+      <w:lvlText w:val=""/>
+      <w:lvlJc w:val="left"/>
+      <w:pPr>
+        <w:ind w:left="7200" w:hanging="360"/>
+      </w:pPr>
+      <w:rPr>
+        <w:rFonts w:ascii="Wingdings" w:hAnsi="Wingdings" w:hint="default"/>
+      </w:rPr>
+    </w:lvl>
+    <w:lvl w:ilvl="6" w:tplc="04090001" w:tentative="1">
+      <w:start w:val="1"/>
+      <w:numFmt w:val="bullet"/>
+      <w:lvlText w:val=""/>
+      <w:lvlJc w:val="left"/>
+      <w:pPr>
+        <w:ind w:left="7920" w:hanging="360"/>
+      </w:pPr>
+      <w:rPr>
+        <w:rFonts w:ascii="Symbol" w:hAnsi="Symbol" w:hint="default"/>
+      </w:rPr>
+    </w:lvl>
+    <w:lvl w:ilvl="7" w:tplc="04090003">
+      <w:start w:val="1"/>
+      <w:numFmt w:val="bullet"/>
+      <w:lvlText w:val="o"/>
+      <w:lvlJc w:val="left"/>
+      <w:pPr>
+        <w:ind w:left="8640" w:hanging="360"/>
+      </w:pPr>
+      <w:rPr>
+        <w:rFonts w:ascii="Courier New" w:hAnsi="Courier New" w:cs="Courier New" w:hint="default"/>
+      </w:rPr>
+    </w:lvl>
+    <w:lvl w:ilvl="8" w:tplc="04090005" w:tentative="1">
+      <w:start w:val="1"/>
+      <w:numFmt w:val="bullet"/>
+      <w:lvlText w:val=""/>
+      <w:lvlJc w:val="left"/>
+      <w:pPr>
+        <w:ind w:left="9360" w:hanging="360"/>
+      </w:pPr>
+      <w:rPr>
+        <w:rFonts w:ascii="Wingdings" w:hAnsi="Wingdings" w:hint="default"/>
+      </w:rPr>
+    </w:lvl>
+  </w:abstractNum>
+  <w:abstractNum w:abstractNumId="5" w15:restartNumberingAfterBreak="0">
+    <w:nsid w:val="43C21E8D"/>
+    <w:multiLevelType w:val="hybridMultilevel"/>
+    <w:tmpl w:val="45240D0C"/>
+    <w:lvl w:ilvl="0" w:tplc="8B2A3428">
+      <w:start w:val="1"/>
+      <w:numFmt w:val="upperRoman"/>
+      <w:lvlText w:val="%1."/>
+      <w:lvlJc w:val="left"/>
+      <w:pPr>
+        <w:ind w:left="1080" w:hanging="720"/>
+      </w:pPr>
+      <w:rPr>
+        <w:rFonts w:hint="default"/>
+      </w:rPr>
+    </w:lvl>
+    <w:lvl w:ilvl="1" w:tplc="04090019" w:tentative="1">
+      <w:start w:val="1"/>
+      <w:numFmt w:val="lowerLetter"/>
+      <w:lvlText w:val="%2."/>
+      <w:lvlJc w:val="left"/>
+      <w:pPr>
+        <w:ind w:left="1440" w:hanging="360"/>
+      </w:pPr>
+    </w:lvl>
+    <w:lvl w:ilvl="2" w:tplc="0409001B" w:tentative="1">
+      <w:start w:val="1"/>
+      <w:numFmt w:val="lowerRoman"/>
+      <w:lvlText w:val="%3."/>
+      <w:lvlJc w:val="right"/>
+      <w:pPr>
+        <w:ind w:left="2160" w:hanging="180"/>
+      </w:pPr>
+    </w:lvl>
+    <w:lvl w:ilvl="3" w:tplc="0409000F" w:tentative="1">
+      <w:start w:val="1"/>
+      <w:numFmt w:val="decimal"/>
+      <w:lvlText w:val="%4."/>
+      <w:lvlJc w:val="left"/>
+      <w:pPr>
+        <w:ind w:left="2880" w:hanging="360"/>
+      </w:pPr>
+    </w:lvl>
+    <w:lvl w:ilvl="4" w:tplc="04090019" w:tentative="1">
+      <w:start w:val="1"/>
+      <w:numFmt w:val="lowerLetter"/>
+      <w:lvlText w:val="%5."/>
+      <w:lvlJc w:val="left"/>
+      <w:pPr>
+        <w:ind w:left="3600" w:hanging="360"/>
+      </w:pPr>
+    </w:lvl>
+    <w:lvl w:ilvl="5" w:tplc="0409001B" w:tentative="1">
+      <w:start w:val="1"/>
+      <w:numFmt w:val="lowerRoman"/>
+      <w:lvlText w:val="%6."/>
+      <w:lvlJc w:val="right"/>
+      <w:pPr>
+        <w:ind w:left="4320" w:hanging="180"/>
+      </w:pPr>
+    </w:lvl>
+    <w:lvl w:ilvl="6" w:tplc="0409000F" w:tentative="1">
+      <w:start w:val="1"/>
+      <w:numFmt w:val="decimal"/>
+      <w:lvlText w:val="%7."/>
+      <w:lvlJc w:val="left"/>
+      <w:pPr>
+        <w:ind w:left="5040" w:hanging="360"/>
+      </w:pPr>
+    </w:lvl>
+    <w:lvl w:ilvl="7" w:tplc="04090019" w:tentative="1">
+      <w:start w:val="1"/>
+      <w:numFmt w:val="lowerLetter"/>
+      <w:lvlText w:val="%8."/>
+      <w:lvlJc w:val="left"/>
+      <w:pPr>
+        <w:ind w:left="5760" w:hanging="360"/>
+      </w:pPr>
+    </w:lvl>
+    <w:lvl w:ilvl="8" w:tplc="0409001B" w:tentative="1">
+      <w:start w:val="1"/>
+      <w:numFmt w:val="lowerRoman"/>
+      <w:lvlText w:val="%9."/>
+      <w:lvlJc w:val="right"/>
+      <w:pPr>
+        <w:ind w:left="6480" w:hanging="180"/>
+      </w:pPr>
+    </w:lvl>
+  </w:abstractNum>
+  <w:abstractNum w:abstractNumId="6" w15:restartNumberingAfterBreak="0">
+    <w:nsid w:val="45C8425D"/>
+    <w:multiLevelType w:val="hybridMultilevel"/>
+    <w:tmpl w:val="5A9EE4EE"/>
+    <w:lvl w:ilvl="0" w:tplc="0409000F">
+      <w:start w:val="1"/>
+      <w:numFmt w:val="decimal"/>
+      <w:lvlText w:val="%1."/>
+      <w:lvlJc w:val="left"/>
+      <w:pPr>
+        <w:ind w:left="720" w:hanging="360"/>
+      </w:pPr>
+    </w:lvl>
+    <w:lvl w:ilvl="1" w:tplc="04090019" w:tentative="1">
+      <w:start w:val="1"/>
+      <w:numFmt w:val="lowerLetter"/>
+      <w:lvlText w:val="%2."/>
+      <w:lvlJc w:val="left"/>
+      <w:pPr>
+        <w:ind w:left="1440" w:hanging="360"/>
+      </w:pPr>
+    </w:lvl>
+    <w:lvl w:ilvl="2" w:tplc="0409001B" w:tentative="1">
+      <w:start w:val="1"/>
+      <w:numFmt w:val="lowerRoman"/>
+      <w:lvlText w:val="%3."/>
+      <w:lvlJc w:val="right"/>
+      <w:pPr>
+        <w:ind w:left="2160" w:hanging="180"/>
+      </w:pPr>
+    </w:lvl>
+    <w:lvl w:ilvl="3" w:tplc="0409000F" w:tentative="1">
+      <w:start w:val="1"/>
+      <w:numFmt w:val="decimal"/>
+      <w:lvlText w:val="%4."/>
+      <w:lvlJc w:val="left"/>
+      <w:pPr>
+        <w:ind w:left="2880" w:hanging="360"/>
+      </w:pPr>
+    </w:lvl>
+    <w:lvl w:ilvl="4" w:tplc="04090019" w:tentative="1">
+      <w:start w:val="1"/>
+      <w:numFmt w:val="lowerLetter"/>
+      <w:lvlText w:val="%5."/>
+      <w:lvlJc w:val="left"/>
+      <w:pPr>
+        <w:ind w:left="3600" w:hanging="360"/>
+      </w:pPr>
+    </w:lvl>
+    <w:lvl w:ilvl="5" w:tplc="0409001B" w:tentative="1">
+      <w:start w:val="1"/>
+      <w:numFmt w:val="lowerRoman"/>
+      <w:lvlText w:val="%6."/>
+      <w:lvlJc w:val="right"/>
+      <w:pPr>
+        <w:ind w:left="4320" w:hanging="180"/>
+      </w:pPr>
+    </w:lvl>
+    <w:lvl w:ilvl="6" w:tplc="0409000F" w:tentative="1">
+      <w:start w:val="1"/>
+      <w:numFmt w:val="decimal"/>
+      <w:lvlText w:val="%7."/>
+      <w:lvlJc w:val="left"/>
+      <w:pPr>
+        <w:ind w:left="5040" w:hanging="360"/>
+      </w:pPr>
+    </w:lvl>
+    <w:lvl w:ilvl="7" w:tplc="04090019" w:tentative="1">
+      <w:start w:val="1"/>
+      <w:numFmt w:val="lowerLetter"/>
+      <w:lvlText w:val="%8."/>
+      <w:lvlJc w:val="left"/>
+      <w:pPr>
+        <w:ind w:left="5760" w:hanging="360"/>
+      </w:pPr>
+    </w:lvl>
+    <w:lvl w:ilvl="8" w:tplc="0409001B" w:tentative="1">
+      <w:start w:val="1"/>
+      <w:numFmt w:val="lowerRoman"/>
+      <w:lvlText w:val="%9."/>
+      <w:lvlJc w:val="right"/>
+      <w:pPr>
+        <w:ind w:left="6480" w:hanging="180"/>
+      </w:pPr>
+    </w:lvl>
+  </w:abstractNum>
+  <w:abstractNum w:abstractNumId="7" w15:restartNumberingAfterBreak="0">
+    <w:nsid w:val="6EFC1AC3"/>
+    <w:multiLevelType w:val="hybridMultilevel"/>
+    <w:tmpl w:val="AA8C2A14"/>
+    <w:lvl w:ilvl="0" w:tplc="04090001">
+      <w:start w:val="1"/>
+      <w:numFmt w:val="bullet"/>
+      <w:lvlText w:val=""/>
+      <w:lvlJc w:val="left"/>
+      <w:pPr>
+        <w:ind w:left="3660" w:hanging="360"/>
+      </w:pPr>
+      <w:rPr>
+        <w:rFonts w:ascii="Symbol" w:hAnsi="Symbol" w:hint="default"/>
+      </w:rPr>
+    </w:lvl>
+    <w:lvl w:ilvl="1" w:tplc="04090003" w:tentative="1">
+      <w:start w:val="1"/>
+      <w:numFmt w:val="bullet"/>
+      <w:lvlText w:val="o"/>
+      <w:lvlJc w:val="left"/>
+      <w:pPr>
+        <w:ind w:left="4380" w:hanging="360"/>
+      </w:pPr>
+      <w:rPr>
+        <w:rFonts w:ascii="Courier New" w:hAnsi="Courier New" w:cs="Courier New" w:hint="default"/>
+      </w:rPr>
+    </w:lvl>
+    <w:lvl w:ilvl="2" w:tplc="04090005" w:tentative="1">
+      <w:start w:val="1"/>
+      <w:numFmt w:val="bullet"/>
+      <w:lvlText w:val=""/>
+      <w:lvlJc w:val="left"/>
+      <w:pPr>
+        <w:ind w:left="5100" w:hanging="360"/>
+      </w:pPr>
+      <w:rPr>
+        <w:rFonts w:ascii="Wingdings" w:hAnsi="Wingdings" w:hint="default"/>
+      </w:rPr>
+    </w:lvl>
+    <w:lvl w:ilvl="3" w:tplc="04090001" w:tentative="1">
+      <w:start w:val="1"/>
+      <w:numFmt w:val="bullet"/>
+      <w:lvlText w:val=""/>
+      <w:lvlJc w:val="left"/>
+      <w:pPr>
+        <w:ind w:left="5820" w:hanging="360"/>
+      </w:pPr>
+      <w:rPr>
+        <w:rFonts w:ascii="Symbol" w:hAnsi="Symbol" w:hint="default"/>
+      </w:rPr>
+    </w:lvl>
+    <w:lvl w:ilvl="4" w:tplc="04090003" w:tentative="1">
+      <w:start w:val="1"/>
+      <w:numFmt w:val="bullet"/>
+      <w:lvlText w:val="o"/>
+      <w:lvlJc w:val="left"/>
+      <w:pPr>
+        <w:ind w:left="6540" w:hanging="360"/>
+      </w:pPr>
+      <w:rPr>
+        <w:rFonts w:ascii="Courier New" w:hAnsi="Courier New" w:cs="Courier New" w:hint="default"/>
+      </w:rPr>
+    </w:lvl>
+    <w:lvl w:ilvl="5" w:tplc="04090005" w:tentative="1">
+      <w:start w:val="1"/>
+      <w:numFmt w:val="bullet"/>
+      <w:lvlText w:val=""/>
+      <w:lvlJc w:val="left"/>
+      <w:pPr>
+        <w:ind w:left="7260" w:hanging="360"/>
+      </w:pPr>
+      <w:rPr>
+        <w:rFonts w:ascii="Wingdings" w:hAnsi="Wingdings" w:hint="default"/>
+      </w:rPr>
+    </w:lvl>
+    <w:lvl w:ilvl="6" w:tplc="04090001" w:tentative="1">
+      <w:start w:val="1"/>
+      <w:numFmt w:val="bullet"/>
+      <w:lvlText w:val=""/>
+      <w:lvlJc w:val="left"/>
+      <w:pPr>
+        <w:ind w:left="7980" w:hanging="360"/>
+      </w:pPr>
+      <w:rPr>
+        <w:rFonts w:ascii="Symbol" w:hAnsi="Symbol" w:hint="default"/>
+      </w:rPr>
+    </w:lvl>
+    <w:lvl w:ilvl="7" w:tplc="04090003" w:tentative="1">
+      <w:start w:val="1"/>
+      <w:numFmt w:val="bullet"/>
+      <w:lvlText w:val="o"/>
+      <w:lvlJc w:val="left"/>
+      <w:pPr>
+        <w:ind w:left="8700" w:hanging="360"/>
+      </w:pPr>
+      <w:rPr>
+        <w:rFonts w:ascii="Courier New" w:hAnsi="Courier New" w:cs="Courier New" w:hint="default"/>
+      </w:rPr>
+    </w:lvl>
+    <w:lvl w:ilvl="8" w:tplc="04090005" w:tentative="1">
+      <w:start w:val="1"/>
+      <w:numFmt w:val="bullet"/>
+      <w:lvlText w:val=""/>
+      <w:lvlJc w:val="left"/>
+      <w:pPr>
+        <w:ind w:left="9420" w:hanging="360"/>
+      </w:pPr>
+      <w:rPr>
+        <w:rFonts w:ascii="Wingdings" w:hAnsi="Wingdings" w:hint="default"/>
+      </w:rPr>
+    </w:lvl>
+  </w:abstractNum>
+  <w:num w:numId="1">
+    <w:abstractNumId w:val="7"/>
+  </w:num>
+  <w:num w:numId="2">
+    <w:abstractNumId w:val="4"/>
+  </w:num>
+  <w:num w:numId="3">
+    <w:abstractNumId w:val="6"/>
+  </w:num>
+  <w:num w:numId="4">
+    <w:abstractNumId w:val="2"/>
+  </w:num>
+  <w:num w:numId="5">
+    <w:abstractNumId w:val="3"/>
+  </w:num>
+  <w:num w:numId="6">
+    <w:abstractNumId w:val="0"/>
+  </w:num>
+  <w:num w:numId="7">
+    <w:abstractNumId w:val="1"/>
+  </w:num>
+  <w:num w:numId="8">
+    <w:abstractNumId w:val="5"/>
+  </w:num>
+</w:numbering>
 </file>
 
 <file path=word/styles.xml><?xml version="1.0" encoding="utf-8"?>
@@ -1355,13 +3610,56 @@
     <w:name w:val="Normal"/>
     <w:qFormat/>
   </w:style>
-  <w:style w:type="character" w:default="1" w:styleId="DefaultParagraphFont">
+  <w:style w:type="paragraph" w:styleId="Ttulo1">
+    <w:name w:val="heading 1"/>
+    <w:basedOn w:val="Normal"/>
+    <w:next w:val="Normal"/>
+    <w:link w:val="Ttulo1Car"/>
+    <w:uiPriority w:val="9"/>
+    <w:qFormat/>
+    <w:rsid w:val="00E0422D"/>
+    <w:pPr>
+      <w:keepNext/>
+      <w:keepLines/>
+      <w:spacing w:before="240" w:after="0"/>
+      <w:outlineLvl w:val="0"/>
+    </w:pPr>
+    <w:rPr>
+      <w:rFonts w:asciiTheme="majorHAnsi" w:eastAsiaTheme="majorEastAsia" w:hAnsiTheme="majorHAnsi" w:cstheme="majorBidi"/>
+      <w:color w:val="2F5496" w:themeColor="accent1" w:themeShade="BF"/>
+      <w:sz w:val="32"/>
+      <w:szCs w:val="32"/>
+    </w:rPr>
+  </w:style>
+  <w:style w:type="paragraph" w:styleId="Ttulo2">
+    <w:name w:val="heading 2"/>
+    <w:basedOn w:val="Normal"/>
+    <w:next w:val="Normal"/>
+    <w:link w:val="Ttulo2Car"/>
+    <w:uiPriority w:val="9"/>
+    <w:unhideWhenUsed/>
+    <w:qFormat/>
+    <w:rsid w:val="00EB5832"/>
+    <w:pPr>
+      <w:keepNext/>
+      <w:keepLines/>
+      <w:spacing w:before="40" w:after="0"/>
+      <w:outlineLvl w:val="1"/>
+    </w:pPr>
+    <w:rPr>
+      <w:rFonts w:asciiTheme="majorHAnsi" w:eastAsiaTheme="majorEastAsia" w:hAnsiTheme="majorHAnsi" w:cstheme="majorBidi"/>
+      <w:color w:val="2F5496" w:themeColor="accent1" w:themeShade="BF"/>
+      <w:sz w:val="26"/>
+      <w:szCs w:val="26"/>
+    </w:rPr>
+  </w:style>
+  <w:style w:type="character" w:default="1" w:styleId="Fuentedeprrafopredeter">
     <w:name w:val="Default Paragraph Font"/>
     <w:uiPriority w:val="1"/>
     <w:semiHidden/>
     <w:unhideWhenUsed/>
   </w:style>
-  <w:style w:type="table" w:default="1" w:styleId="TableNormal">
+  <w:style w:type="table" w:default="1" w:styleId="Tablanormal">
     <w:name w:val="Normal Table"/>
     <w:uiPriority w:val="99"/>
     <w:semiHidden/>
@@ -1376,15 +3674,15 @@
       </w:tblCellMar>
     </w:tblPr>
   </w:style>
-  <w:style w:type="numbering" w:default="1" w:styleId="NoList">
+  <w:style w:type="numbering" w:default="1" w:styleId="Sinlista">
     <w:name w:val="No List"/>
     <w:uiPriority w:val="99"/>
     <w:semiHidden/>
     <w:unhideWhenUsed/>
   </w:style>
-  <w:style w:type="paragraph" w:styleId="NoSpacing">
+  <w:style w:type="paragraph" w:styleId="Sinespaciado">
     <w:name w:val="No Spacing"/>
-    <w:link w:val="NoSpacingChar"/>
+    <w:link w:val="SinespaciadoCar"/>
     <w:uiPriority w:val="1"/>
     <w:qFormat/>
     <w:rsid w:val="003E2FEC"/>
@@ -1396,10 +3694,10 @@
       <w:lang w:val="en-US"/>
     </w:rPr>
   </w:style>
-  <w:style w:type="character" w:customStyle="1" w:styleId="NoSpacingChar">
-    <w:name w:val="No Spacing Char"/>
-    <w:basedOn w:val="DefaultParagraphFont"/>
-    <w:link w:val="NoSpacing"/>
+  <w:style w:type="character" w:customStyle="1" w:styleId="SinespaciadoCar">
+    <w:name w:val="Sin espaciado Car"/>
+    <w:basedOn w:val="Fuentedeprrafopredeter"/>
+    <w:link w:val="Sinespaciado"/>
     <w:uiPriority w:val="1"/>
     <w:rsid w:val="003E2FEC"/>
     <w:rPr>
@@ -1407,10 +3705,10 @@
       <w:lang w:val="en-US"/>
     </w:rPr>
   </w:style>
-  <w:style w:type="paragraph" w:styleId="Header">
+  <w:style w:type="paragraph" w:styleId="Encabezado">
     <w:name w:val="header"/>
     <w:basedOn w:val="Normal"/>
-    <w:link w:val="HeaderChar"/>
+    <w:link w:val="EncabezadoCar"/>
     <w:uiPriority w:val="99"/>
     <w:unhideWhenUsed/>
     <w:rsid w:val="00767DE8"/>
@@ -1422,17 +3720,17 @@
       <w:spacing w:after="0" w:line="240" w:lineRule="auto"/>
     </w:pPr>
   </w:style>
-  <w:style w:type="character" w:customStyle="1" w:styleId="HeaderChar">
-    <w:name w:val="Header Char"/>
-    <w:basedOn w:val="DefaultParagraphFont"/>
-    <w:link w:val="Header"/>
+  <w:style w:type="character" w:customStyle="1" w:styleId="EncabezadoCar">
+    <w:name w:val="Encabezado Car"/>
+    <w:basedOn w:val="Fuentedeprrafopredeter"/>
+    <w:link w:val="Encabezado"/>
     <w:uiPriority w:val="99"/>
     <w:rsid w:val="00767DE8"/>
   </w:style>
-  <w:style w:type="paragraph" w:styleId="Footer">
+  <w:style w:type="paragraph" w:styleId="Piedepgina">
     <w:name w:val="footer"/>
     <w:basedOn w:val="Normal"/>
-    <w:link w:val="FooterChar"/>
+    <w:link w:val="PiedepginaCar"/>
     <w:uiPriority w:val="99"/>
     <w:unhideWhenUsed/>
     <w:rsid w:val="00767DE8"/>
@@ -1444,12 +3742,117 @@
       <w:spacing w:after="0" w:line="240" w:lineRule="auto"/>
     </w:pPr>
   </w:style>
-  <w:style w:type="character" w:customStyle="1" w:styleId="FooterChar">
-    <w:name w:val="Footer Char"/>
-    <w:basedOn w:val="DefaultParagraphFont"/>
-    <w:link w:val="Footer"/>
+  <w:style w:type="character" w:customStyle="1" w:styleId="PiedepginaCar">
+    <w:name w:val="Pie de página Car"/>
+    <w:basedOn w:val="Fuentedeprrafopredeter"/>
+    <w:link w:val="Piedepgina"/>
     <w:uiPriority w:val="99"/>
     <w:rsid w:val="00767DE8"/>
+  </w:style>
+  <w:style w:type="character" w:customStyle="1" w:styleId="Ttulo1Car">
+    <w:name w:val="Título 1 Car"/>
+    <w:basedOn w:val="Fuentedeprrafopredeter"/>
+    <w:link w:val="Ttulo1"/>
+    <w:uiPriority w:val="9"/>
+    <w:rsid w:val="00E0422D"/>
+    <w:rPr>
+      <w:rFonts w:asciiTheme="majorHAnsi" w:eastAsiaTheme="majorEastAsia" w:hAnsiTheme="majorHAnsi" w:cstheme="majorBidi"/>
+      <w:color w:val="2F5496" w:themeColor="accent1" w:themeShade="BF"/>
+      <w:sz w:val="32"/>
+      <w:szCs w:val="32"/>
+    </w:rPr>
+  </w:style>
+  <w:style w:type="character" w:customStyle="1" w:styleId="Ttulo2Car">
+    <w:name w:val="Título 2 Car"/>
+    <w:basedOn w:val="Fuentedeprrafopredeter"/>
+    <w:link w:val="Ttulo2"/>
+    <w:uiPriority w:val="9"/>
+    <w:rsid w:val="00EB5832"/>
+    <w:rPr>
+      <w:rFonts w:asciiTheme="majorHAnsi" w:eastAsiaTheme="majorEastAsia" w:hAnsiTheme="majorHAnsi" w:cstheme="majorBidi"/>
+      <w:color w:val="2F5496" w:themeColor="accent1" w:themeShade="BF"/>
+      <w:sz w:val="26"/>
+      <w:szCs w:val="26"/>
+    </w:rPr>
+  </w:style>
+  <w:style w:type="paragraph" w:styleId="Prrafodelista">
+    <w:name w:val="List Paragraph"/>
+    <w:basedOn w:val="Normal"/>
+    <w:uiPriority w:val="34"/>
+    <w:qFormat/>
+    <w:rsid w:val="00EB5832"/>
+    <w:pPr>
+      <w:ind w:left="720"/>
+      <w:contextualSpacing/>
+    </w:pPr>
+  </w:style>
+  <w:style w:type="paragraph" w:styleId="TtuloTDC">
+    <w:name w:val="TOC Heading"/>
+    <w:basedOn w:val="Ttulo1"/>
+    <w:next w:val="Normal"/>
+    <w:uiPriority w:val="39"/>
+    <w:unhideWhenUsed/>
+    <w:qFormat/>
+    <w:rsid w:val="00BA429E"/>
+    <w:pPr>
+      <w:outlineLvl w:val="9"/>
+    </w:pPr>
+    <w:rPr>
+      <w:lang w:val="en-US"/>
+    </w:rPr>
+  </w:style>
+  <w:style w:type="paragraph" w:styleId="TDC1">
+    <w:name w:val="toc 1"/>
+    <w:basedOn w:val="Normal"/>
+    <w:next w:val="Normal"/>
+    <w:autoRedefine/>
+    <w:uiPriority w:val="39"/>
+    <w:unhideWhenUsed/>
+    <w:rsid w:val="00BA429E"/>
+    <w:pPr>
+      <w:spacing w:after="100"/>
+    </w:pPr>
+  </w:style>
+  <w:style w:type="paragraph" w:styleId="TDC2">
+    <w:name w:val="toc 2"/>
+    <w:basedOn w:val="Normal"/>
+    <w:next w:val="Normal"/>
+    <w:autoRedefine/>
+    <w:uiPriority w:val="39"/>
+    <w:unhideWhenUsed/>
+    <w:rsid w:val="00BA429E"/>
+    <w:pPr>
+      <w:spacing w:after="100"/>
+      <w:ind w:left="220"/>
+    </w:pPr>
+  </w:style>
+  <w:style w:type="character" w:styleId="Hipervnculo">
+    <w:name w:val="Hyperlink"/>
+    <w:basedOn w:val="Fuentedeprrafopredeter"/>
+    <w:uiPriority w:val="99"/>
+    <w:unhideWhenUsed/>
+    <w:rsid w:val="00BA429E"/>
+    <w:rPr>
+      <w:color w:val="0563C1" w:themeColor="hyperlink"/>
+      <w:u w:val="single"/>
+    </w:rPr>
+  </w:style>
+  <w:style w:type="paragraph" w:styleId="TDC3">
+    <w:name w:val="toc 3"/>
+    <w:basedOn w:val="Normal"/>
+    <w:next w:val="Normal"/>
+    <w:autoRedefine/>
+    <w:uiPriority w:val="39"/>
+    <w:unhideWhenUsed/>
+    <w:rsid w:val="00BA429E"/>
+    <w:pPr>
+      <w:spacing w:after="100"/>
+      <w:ind w:left="440"/>
+    </w:pPr>
+    <w:rPr>
+      <w:rFonts w:eastAsiaTheme="minorEastAsia" w:cs="Times New Roman"/>
+      <w:lang w:val="en-US"/>
+    </w:rPr>
   </w:style>
 </w:styles>
 </file>
@@ -1518,26 +3921,54 @@
 
 <file path=word/glossary/fontTable.xml><?xml version="1.0" encoding="utf-8"?>
 <w:fonts xmlns:mc="http://schemas.openxmlformats.org/markup-compatibility/2006" xmlns:r="http://schemas.openxmlformats.org/officeDocument/2006/relationships" xmlns:w="http://schemas.openxmlformats.org/wordprocessingml/2006/main" xmlns:w14="http://schemas.microsoft.com/office/word/2010/wordml" xmlns:w15="http://schemas.microsoft.com/office/word/2012/wordml" xmlns:w16cid="http://schemas.microsoft.com/office/word/2016/wordml/cid" xmlns:w16se="http://schemas.microsoft.com/office/word/2015/wordml/symex" mc:Ignorable="w14 w15 w16se w16cid">
+  <w:font w:name="Times New Roman">
+    <w:panose1 w:val="02020603050405020304"/>
+    <w:charset w:val="00"/>
+    <w:family w:val="roman"/>
+    <w:pitch w:val="variable"/>
+    <w:sig w:usb0="E0002AFF" w:usb1="C0007841" w:usb2="00000009" w:usb3="00000000" w:csb0="000001FF" w:csb1="00000000"/>
+  </w:font>
+  <w:font w:name="Symbol">
+    <w:panose1 w:val="05050102010706020507"/>
+    <w:charset w:val="02"/>
+    <w:family w:val="roman"/>
+    <w:pitch w:val="variable"/>
+    <w:sig w:usb0="00000000" w:usb1="10000000" w:usb2="00000000" w:usb3="00000000" w:csb0="80000000" w:csb1="00000000"/>
+  </w:font>
+  <w:font w:name="Courier New">
+    <w:panose1 w:val="02070309020205020404"/>
+    <w:charset w:val="00"/>
+    <w:family w:val="modern"/>
+    <w:pitch w:val="fixed"/>
+    <w:sig w:usb0="E0002EFF" w:usb1="C0007843" w:usb2="00000009" w:usb3="00000000" w:csb0="000001FF" w:csb1="00000000"/>
+  </w:font>
+  <w:font w:name="Wingdings">
+    <w:panose1 w:val="05000000000000000000"/>
+    <w:charset w:val="02"/>
+    <w:family w:val="auto"/>
+    <w:pitch w:val="variable"/>
+    <w:sig w:usb0="00000000" w:usb1="10000000" w:usb2="00000000" w:usb3="00000000" w:csb0="80000000" w:csb1="00000000"/>
+  </w:font>
   <w:font w:name="Calibri">
     <w:panose1 w:val="020F0502020204030204"/>
     <w:charset w:val="00"/>
     <w:family w:val="swiss"/>
     <w:pitch w:val="variable"/>
-    <w:sig w:usb0="E0002AFF" w:usb1="C000247B" w:usb2="00000009" w:usb3="00000000" w:csb0="000001FF" w:csb1="00000000"/>
+    <w:sig w:usb0="E10002FF" w:usb1="4000ACFF" w:usb2="00000009" w:usb3="00000000" w:csb0="0000019F" w:csb1="00000000"/>
   </w:font>
-  <w:font w:name="Times New Roman">
-    <w:panose1 w:val="02020603050405020304"/>
+  <w:font w:name="Arial">
+    <w:panose1 w:val="020B0604020202020204"/>
     <w:charset w:val="00"/>
-    <w:family w:val="roman"/>
+    <w:family w:val="swiss"/>
     <w:pitch w:val="variable"/>
-    <w:sig w:usb0="E0002EFF" w:usb1="C000785B" w:usb2="00000009" w:usb3="00000000" w:csb0="000001FF" w:csb1="00000000"/>
+    <w:sig w:usb0="E0002AFF" w:usb1="C0007843" w:usb2="00000009" w:usb3="00000000" w:csb0="000001FF" w:csb1="00000000"/>
   </w:font>
   <w:font w:name="Calibri Light">
     <w:panose1 w:val="020F0302020204030204"/>
     <w:charset w:val="00"/>
     <w:family w:val="swiss"/>
     <w:pitch w:val="variable"/>
-    <w:sig w:usb0="E0002AFF" w:usb1="C000247B" w:usb2="00000009" w:usb3="00000000" w:csb0="000001FF" w:csb1="00000000"/>
+    <w:sig w:usb0="A00002EF" w:usb1="4000207B" w:usb2="00000000" w:usb3="00000000" w:csb0="0000009F" w:csb1="00000000"/>
   </w:font>
 </w:fonts>
 </file>
@@ -1560,7 +3991,10 @@
   <w:rsids>
     <w:rsidRoot w:val="00F02DCA"/>
     <w:rsid w:val="000B52F4"/>
+    <w:rsid w:val="003B01E4"/>
+    <w:rsid w:val="003F61F2"/>
     <w:rsid w:val="006D3646"/>
+    <w:rsid w:val="00937040"/>
     <w:rsid w:val="00A36B77"/>
     <w:rsid w:val="00F02DCA"/>
   </w:rsids>
@@ -1577,7 +4011,7 @@
     <m:intLim m:val="subSup"/>
     <m:naryLim m:val="undOvr"/>
   </m:mathPr>
-  <w:themeFontLang w:val="es-ES"/>
+  <w:themeFontLang w:val="es-ES" w:bidi="ar-SA"/>
   <w:clrSchemeMapping w:bg1="light1" w:t1="dark1" w:bg2="light2" w:t2="dark2" w:accent1="accent1" w:accent2="accent2" w:accent3="accent3" w:accent4="accent4" w:accent5="accent5" w:accent6="accent6" w:hyperlink="hyperlink" w:followedHyperlink="followedHyperlink"/>
   <w:decimalSymbol w:val="."/>
   <w:listSeparator w:val=","/>
@@ -1983,13 +4417,13 @@
     <w:name w:val="Normal"/>
     <w:qFormat/>
   </w:style>
-  <w:style w:type="character" w:default="1" w:styleId="DefaultParagraphFont">
+  <w:style w:type="character" w:default="1" w:styleId="Fuentedeprrafopredeter">
     <w:name w:val="Default Paragraph Font"/>
     <w:uiPriority w:val="1"/>
     <w:semiHidden/>
     <w:unhideWhenUsed/>
   </w:style>
-  <w:style w:type="table" w:default="1" w:styleId="TableNormal">
+  <w:style w:type="table" w:default="1" w:styleId="Tablanormal">
     <w:name w:val="Normal Table"/>
     <w:uiPriority w:val="99"/>
     <w:semiHidden/>
@@ -2004,7 +4438,7 @@
       </w:tblCellMar>
     </w:tblPr>
   </w:style>
-  <w:style w:type="numbering" w:default="1" w:styleId="NoList">
+  <w:style w:type="numbering" w:default="1" w:styleId="Sinlista">
     <w:name w:val="No List"/>
     <w:uiPriority w:val="99"/>
     <w:semiHidden/>
@@ -2017,6 +4451,27 @@
   <w:style w:type="paragraph" w:customStyle="1" w:styleId="0DBD513A6C5B4DA7BD107196E2E02136">
     <w:name w:val="0DBD513A6C5B4DA7BD107196E2E02136"/>
     <w:rsid w:val="00F02DCA"/>
+  </w:style>
+  <w:style w:type="paragraph" w:customStyle="1" w:styleId="E8F60E80E3184AA3B241A29832DB26E3">
+    <w:name w:val="E8F60E80E3184AA3B241A29832DB26E3"/>
+    <w:rsid w:val="003B01E4"/>
+    <w:rPr>
+      <w:lang w:val="en-US" w:eastAsia="en-US"/>
+    </w:rPr>
+  </w:style>
+  <w:style w:type="paragraph" w:customStyle="1" w:styleId="4B25A0E701F74723AAB516B2066ED2AD">
+    <w:name w:val="4B25A0E701F74723AAB516B2066ED2AD"/>
+    <w:rsid w:val="003B01E4"/>
+    <w:rPr>
+      <w:lang w:val="en-US" w:eastAsia="en-US"/>
+    </w:rPr>
+  </w:style>
+  <w:style w:type="paragraph" w:customStyle="1" w:styleId="5F8F97A4448E464DA1F4289E7FD57F9D">
+    <w:name w:val="5F8F97A4448E464DA1F4289E7FD57F9D"/>
+    <w:rsid w:val="003B01E4"/>
+    <w:rPr>
+      <w:lang w:val="en-US" w:eastAsia="en-US"/>
+    </w:rPr>
   </w:style>
 </w:styles>
 </file>
@@ -2347,7 +4802,7 @@
 </file>
 
 <file path=customXml/itemProps2.xml><?xml version="1.0" encoding="utf-8"?>
-<ds:datastoreItem xmlns:ds="http://schemas.openxmlformats.org/officeDocument/2006/customXml" ds:itemID="{373E4BDF-5905-454B-9D23-74E0A65C7465}">
+<ds:datastoreItem xmlns:ds="http://schemas.openxmlformats.org/officeDocument/2006/customXml" ds:itemID="{FD48213A-4F5E-47BD-BFD1-C930914CD058}">
   <ds:schemaRefs>
     <ds:schemaRef ds:uri="http://schemas.openxmlformats.org/officeDocument/2006/bibliography"/>
   </ds:schemaRefs>

</xml_diff>

<commit_message>
la vaina esa :v
</commit_message>
<xml_diff>
--- a/Proyecto_EDDI/manual de uso.docx
+++ b/Proyecto_EDDI/manual de uso.docx
@@ -1,27 +1,26 @@
 
 <file path=word/document.xml><?xml version="1.0" encoding="utf-8"?>
-<w:document xmlns:o="urn:schemas-microsoft-com:office:office" xmlns:r="http://schemas.openxmlformats.org/officeDocument/2006/relationships" xmlns:v="urn:schemas-microsoft-com:vml" xmlns:w="http://schemas.openxmlformats.org/wordprocessingml/2006/main" xmlns:w10="urn:schemas-microsoft-com:office:word" xmlns:wp="http://schemas.openxmlformats.org/drawingml/2006/wordprocessingDrawing" xmlns:wps="http://schemas.microsoft.com/office/word/2010/wordprocessingShape" xmlns:wpg="http://schemas.microsoft.com/office/word/2010/wordprocessingGroup" xmlns:mc="http://schemas.openxmlformats.org/markup-compatibility/2006" xmlns:wp14="http://schemas.microsoft.com/office/word/2010/wordprocessingDrawing" xmlns:w14="http://schemas.microsoft.com/office/word/2010/wordml" mc:Ignorable="w14 wp14">
+<w:document xmlns:wpc="http://schemas.microsoft.com/office/word/2010/wordprocessingCanvas" xmlns:cx="http://schemas.microsoft.com/office/drawing/2014/chartex" xmlns:cx1="http://schemas.microsoft.com/office/drawing/2015/9/8/chartex" xmlns:cx2="http://schemas.microsoft.com/office/drawing/2015/10/21/chartex" xmlns:cx3="http://schemas.microsoft.com/office/drawing/2016/5/9/chartex" xmlns:cx4="http://schemas.microsoft.com/office/drawing/2016/5/10/chartex" xmlns:cx5="http://schemas.microsoft.com/office/drawing/2016/5/11/chartex" xmlns:cx6="http://schemas.microsoft.com/office/drawing/2016/5/12/chartex" xmlns:cx7="http://schemas.microsoft.com/office/drawing/2016/5/13/chartex" xmlns:cx8="http://schemas.microsoft.com/office/drawing/2016/5/14/chartex" xmlns:mc="http://schemas.openxmlformats.org/markup-compatibility/2006" xmlns:aink="http://schemas.microsoft.com/office/drawing/2016/ink" xmlns:am3d="http://schemas.microsoft.com/office/drawing/2017/model3d" xmlns:o="urn:schemas-microsoft-com:office:office" xmlns:r="http://schemas.openxmlformats.org/officeDocument/2006/relationships" xmlns:m="http://schemas.openxmlformats.org/officeDocument/2006/math" xmlns:v="urn:schemas-microsoft-com:vml" xmlns:wp14="http://schemas.microsoft.com/office/word/2010/wordprocessingDrawing" xmlns:wp="http://schemas.openxmlformats.org/drawingml/2006/wordprocessingDrawing" xmlns:w10="urn:schemas-microsoft-com:office:word" xmlns:w="http://schemas.openxmlformats.org/wordprocessingml/2006/main" xmlns:w14="http://schemas.microsoft.com/office/word/2010/wordml" xmlns:w15="http://schemas.microsoft.com/office/word/2012/wordml" xmlns:w16cid="http://schemas.microsoft.com/office/word/2016/wordml/cid" xmlns:w16se="http://schemas.microsoft.com/office/word/2015/wordml/symex" xmlns:wpg="http://schemas.microsoft.com/office/word/2010/wordprocessingGroup" xmlns:wpi="http://schemas.microsoft.com/office/word/2010/wordprocessingInk" xmlns:wne="http://schemas.microsoft.com/office/word/2006/wordml" xmlns:wps="http://schemas.microsoft.com/office/word/2010/wordprocessingShape" mc:Ignorable="w14 w15 w16se w16cid wp14">
   <w:body>
     <w:sdt>
       <w:sdtPr>
+        <w:id w:val="801424111"/>
         <w:docPartObj>
           <w:docPartGallery w:val="Cover Pages"/>
-          <w:docPartUnique w:val="true"/>
+          <w:docPartUnique/>
         </w:docPartObj>
-        <w:id w:val="801424111"/>
       </w:sdtPr>
+      <w:sdtEndPr/>
       <w:sdtContent>
         <w:p>
-          <w:pPr>
-            <w:pStyle w:val="Normal"/>
-            <w:rPr/>
-          </w:pPr>
           <w:r>
-            <w:rPr/>
+            <w:rPr>
+              <w:noProof/>
+            </w:rPr>
             <mc:AlternateContent>
               <mc:Choice Requires="wpg">
                 <w:drawing>
-                  <wp:anchor behindDoc="0" distT="0" distB="0" distL="114300" distR="114300" simplePos="0" locked="0" layoutInCell="1" allowOverlap="1" relativeHeight="2">
+                  <wp:anchor distT="0" distB="0" distL="114300" distR="114300" simplePos="0" relativeHeight="2" behindDoc="0" locked="0" layoutInCell="1" allowOverlap="1">
                     <wp:simplePos x="0" y="0"/>
                     <wp:positionH relativeFrom="page">
                       <wp:align>center</wp:align>
@@ -33,6 +32,7 @@
                     <wp:effectExtent l="0" t="0" r="2540" b="635"/>
                     <wp:wrapNone/>
                     <wp:docPr id="1" name="Group 11"/>
+                    <wp:cNvGraphicFramePr/>
                     <a:graphic xmlns:a="http://schemas.openxmlformats.org/drawingml/2006/main">
                       <a:graphicData uri="http://schemas.microsoft.com/office/word/2010/wordprocessingGroup">
                         <wpg:wgp>
@@ -41,9 +41,12 @@
                             <a:xfrm>
                               <a:off x="0" y="0"/>
                               <a:ext cx="6858000" cy="9144000"/>
+                              <a:chOff x="0" y="0"/>
+                              <a:chExt cx="0" cy="0"/>
                             </a:xfrm>
                           </wpg:grpSpPr>
                           <wps:wsp>
+                            <wps:cNvPr id="2" name="Rectangle 2"/>
                             <wps:cNvSpPr/>
                             <wps:spPr>
                               <a:xfrm>
@@ -78,71 +81,53 @@
                               <w:txbxContent>
                                 <w:p>
                                   <w:pPr>
-                                    <w:overflowPunct w:val="false"/>
-                                    <w:spacing w:before="0" w:after="120" w:lineRule="auto" w:line="240"/>
-                                    <w:jc w:val="left"/>
-                                    <w:rPr/>
+                                    <w:overflowPunct w:val="0"/>
+                                    <w:spacing w:after="120" w:line="240" w:lineRule="auto"/>
                                   </w:pPr>
                                   <w:r>
                                     <w:rPr>
-                                      <w:spacing w:val="0"/>
-                                      <w:smallCaps w:val="false"/>
-                                      <w:caps w:val="false"/>
-                                      <w:iCs w:val="false"/>
-                                      <w:bCs w:val="false"/>
+                                      <w:rFonts w:ascii="Times New Roman" w:hAnsi="Times New Roman" w:cs="Times New Roman"/>
+                                      <w:color w:val="AEAAAA"/>
+                                      <w:sz w:val="96"/>
                                       <w:szCs w:val="96"/>
-                                      <w:vertAlign w:val="baseline"/>
-                                      <w:position w:val="0"/>
-                                      <w:sz w:val="96"/>
-                                      <w:i w:val="false"/>
-                                      <w:dstrike w:val="false"/>
-                                      <w:strike w:val="false"/>
-                                      <w:u w:val="none"/>
-                                      <w:b w:val="false"/>
-                                      <w:sz w:val="96"/>
-                                      <w:rFonts w:cs="Times New Roman" w:ascii="Times New Roman" w:hAnsi="Times New Roman"/>
-                                      <w:color w:val="AEAAAA"/>
                                     </w:rPr>
                                     <w:t>Manual de uso</w:t>
                                   </w:r>
                                 </w:p>
                                 <w:p>
                                   <w:pPr>
-                                    <w:overflowPunct w:val="false"/>
-                                    <w:spacing w:before="0" w:after="0" w:lineRule="auto" w:line="240"/>
-                                    <w:jc w:val="left"/>
-                                    <w:rPr/>
+                                    <w:overflowPunct w:val="0"/>
+                                    <w:spacing w:after="0" w:line="240" w:lineRule="auto"/>
                                   </w:pPr>
+                                  <w:proofErr w:type="spellStart"/>
                                   <w:r>
                                     <w:rPr>
-                                      <w:spacing w:val="0"/>
-                                      <w:smallCaps w:val="false"/>
-                                      <w:caps w:val="false"/>
-                                      <w:iCs w:val="false"/>
-                                      <w:bCs w:val="false"/>
+                                      <w:rFonts w:ascii="Times New Roman" w:hAnsi="Times New Roman" w:cs="Times New Roman"/>
+                                      <w:color w:val="FFFFFF"/>
+                                      <w:sz w:val="40"/>
                                       <w:szCs w:val="40"/>
-                                      <w:vertAlign w:val="baseline"/>
-                                      <w:position w:val="0"/>
+                                    </w:rPr>
+                                    <w:t>Legendary</w:t>
+                                  </w:r>
+                                  <w:proofErr w:type="spellEnd"/>
+                                  <w:r>
+                                    <w:rPr>
+                                      <w:rFonts w:ascii="Times New Roman" w:hAnsi="Times New Roman" w:cs="Times New Roman"/>
+                                      <w:color w:val="FFFFFF"/>
                                       <w:sz w:val="40"/>
-                                      <w:i w:val="false"/>
-                                      <w:dstrike w:val="false"/>
-                                      <w:strike w:val="false"/>
-                                      <w:u w:val="none"/>
-                                      <w:b w:val="false"/>
-                                      <w:sz w:val="40"/>
-                                      <w:rFonts w:cs="Times New Roman" w:ascii="Times New Roman" w:hAnsi="Times New Roman"/>
-                                      <w:color w:val="FFFFFF"/>
+                                      <w:szCs w:val="40"/>
                                     </w:rPr>
-                                    <w:t>Legendary guacamole</w:t>
+                                    <w:t xml:space="preserve"> guacamole</w:t>
                                   </w:r>
                                 </w:p>
                               </w:txbxContent>
                             </wps:txbx>
-                            <wps:bodyPr lIns="457200" rIns="914400" tIns="914400" bIns="2651760" anchor="b">
+                            <wps:bodyPr lIns="457200" tIns="914400" rIns="914400" bIns="2651760" anchor="b">
                               <a:noAutofit/>
                             </wps:bodyPr>
                           </wps:wsp>
                           <wps:wsp>
+                            <wps:cNvPr id="3" name="Rectangle 3"/>
                             <wps:cNvSpPr/>
                             <wps:spPr>
                               <a:xfrm>
@@ -179,6 +164,7 @@
                             <wps:bodyPr/>
                           </wps:wsp>
                           <wps:wsp>
+                            <wps:cNvPr id="4" name="Rectangle 4"/>
                             <wps:cNvSpPr/>
                             <wps:spPr>
                               <a:xfrm>
@@ -209,110 +195,56 @@
                               <w:txbxContent>
                                 <w:p>
                                   <w:pPr>
-                                    <w:overflowPunct w:val="false"/>
-                                    <w:spacing w:before="0" w:after="0" w:lineRule="auto" w:line="240"/>
-                                    <w:jc w:val="left"/>
-                                    <w:rPr/>
+                                    <w:overflowPunct w:val="0"/>
+                                    <w:spacing w:after="0" w:line="240" w:lineRule="auto"/>
                                   </w:pPr>
                                   <w:r>
                                     <w:rPr>
-                                      <w:spacing w:val="0"/>
-                                      <w:smallCaps w:val="false"/>
-                                      <w:caps w:val="false"/>
-                                      <w:iCs w:val="false"/>
-                                      <w:bCs w:val="false"/>
+                                      <w:rFonts w:ascii="Times New Roman" w:hAnsi="Times New Roman" w:cs="Times New Roman"/>
+                                      <w:color w:val="AEAAAA"/>
+                                      <w:sz w:val="36"/>
                                       <w:szCs w:val="36"/>
-                                      <w:vertAlign w:val="baseline"/>
-                                      <w:position w:val="0"/>
-                                      <w:sz w:val="36"/>
-                                      <w:i w:val="false"/>
-                                      <w:dstrike w:val="false"/>
-                                      <w:strike w:val="false"/>
-                                      <w:u w:val="none"/>
-                                      <w:b w:val="false"/>
-                                      <w:sz w:val="36"/>
-                                      <w:rFonts w:cs="Times New Roman" w:ascii="Times New Roman" w:hAnsi="Times New Roman"/>
-                                      <w:color w:val="AEAAAA"/>
                                     </w:rPr>
                                     <w:t>David Mendoza &amp; Josué Rodríguez</w:t>
                                   </w:r>
                                 </w:p>
                                 <w:p>
                                   <w:pPr>
-                                    <w:overflowPunct w:val="false"/>
-                                    <w:spacing w:before="0" w:after="0" w:lineRule="auto" w:line="240"/>
-                                    <w:jc w:val="left"/>
-                                    <w:rPr/>
+                                    <w:overflowPunct w:val="0"/>
+                                    <w:spacing w:after="0" w:line="240" w:lineRule="auto"/>
                                   </w:pPr>
                                   <w:r>
                                     <w:rPr>
-                                      <w:vertAlign w:val="baseline"/>
-                                      <w:position w:val="0"/>
+                                      <w:rFonts w:ascii="Calibri" w:hAnsi="Calibri" w:cs="Times New Roman"/>
+                                      <w:caps/>
+                                      <w:color w:val="FFFFFF"/>
                                       <w:sz w:val="18"/>
-                                      <w:iCs w:val="false"/>
-                                      <w:bCs w:val="false"/>
                                       <w:szCs w:val="18"/>
-                                      <w:spacing w:val="0"/>
-                                      <w:i w:val="false"/>
-                                      <w:dstrike w:val="false"/>
-                                      <w:strike w:val="false"/>
-                                      <w:u w:val="none"/>
-                                      <w:b w:val="false"/>
-                                      <w:sz w:val="18"/>
-                                      <w:caps/>
-                                      <w:rFonts w:cs="Times New Roman" w:ascii="Calibri" w:hAnsi="Calibri"/>
-                                      <w:color w:val="FFFFFF"/>
                                     </w:rPr>
                                     <w:t xml:space="preserve">     </w:t>
                                   </w:r>
                                   <w:r>
                                     <w:rPr>
-                                      <w:vertAlign w:val="baseline"/>
-                                      <w:position w:val="0"/>
+                                      <w:rFonts w:ascii="Calibri" w:hAnsi="Calibri" w:cs="Times New Roman"/>
+                                      <w:color w:val="FFFFFF"/>
                                       <w:sz w:val="18"/>
-                                      <w:iCs w:val="false"/>
-                                      <w:bCs w:val="false"/>
                                       <w:szCs w:val="18"/>
-                                      <w:spacing w:val="0"/>
-                                      <w:i w:val="false"/>
-                                      <w:dstrike w:val="false"/>
-                                      <w:strike w:val="false"/>
-                                      <w:u w:val="none"/>
-                                      <w:b w:val="false"/>
-                                      <w:sz w:val="18"/>
-                                      <w:smallCaps w:val="false"/>
-                                      <w:caps w:val="false"/>
-                                      <w:rFonts w:cs="Times New Roman" w:ascii="Calibri" w:hAnsi="Calibri"/>
-                                      <w:color w:val="FFFFFF"/>
                                     </w:rPr>
                                     <w:t>  </w:t>
                                   </w:r>
                                   <w:r>
                                     <w:rPr>
-                                      <w:vertAlign w:val="baseline"/>
-                                      <w:position w:val="0"/>
-                                      <w:sz w:val="24"/>
-                                      <w:iCs w:val="false"/>
-                                      <w:bCs w:val="false"/>
-                                      <w:spacing w:val="0"/>
-                                      <w:i w:val="false"/>
-                                      <w:dstrike w:val="false"/>
-                                      <w:strike w:val="false"/>
-                                      <w:u w:val="none"/>
-                                      <w:b w:val="false"/>
-                                      <w:smallCaps w:val="false"/>
-                                      <w:caps w:val="false"/>
+                                      <w:rFonts w:ascii="Times New Roman" w:hAnsi="Times New Roman" w:cs="Times New Roman"/>
+                                      <w:color w:val="FFFFFF"/>
                                       <w:sz w:val="24"/>
                                       <w:szCs w:val="24"/>
-                                      <w:rFonts w:cs="Times New Roman" w:ascii="Times New Roman" w:hAnsi="Times New Roman"/>
-                                      <w:color w:val="FFFFFF"/>
                                     </w:rPr>
                                     <w:t>Estructura de Datos I</w:t>
                                   </w:r>
                                 </w:p>
                               </w:txbxContent>
                             </wps:txbx>
-                            <wps:bodyPr lIns="457200" rIns="914400" tIns="0" bIns="0" anchor="b">
+                            <wps:bodyPr lIns="457200" tIns="0" rIns="914400" bIns="0" anchor="b">
                               <a:noAutofit/>
                             </wps:bodyPr>
                           </wps:wsp>
@@ -330,193 +262,111 @@
               </mc:Choice>
               <mc:Fallback>
                 <w:pict>
-                  <v:group id="shape_0" alt="Group 11" style="position:absolute;margin-left:27.65pt;margin-top:60.95pt;width:540pt;height:720pt" coordorigin="553,1219" coordsize="10800,14400">
-                    <v:rect id="shape_0" ID="Rectangle 33" fillcolor="black" stroked="f" style="position:absolute;left:913;top:1219;width:10439;height:14399;mso-position-horizontal:center;mso-position-horizontal-relative:page;mso-position-vertical:center;mso-position-vertical-relative:page">
-                      <v:textbox>
+                  <v:group id="Group 11" o:spid="_x0000_s1026" style="position:absolute;margin-left:0;margin-top:0;width:540.05pt;height:720.05pt;z-index:2;mso-width-percent:880;mso-height-percent:910;mso-position-horizontal:center;mso-position-horizontal-relative:page;mso-position-vertical:center;mso-position-vertical-relative:page;mso-width-percent:880;mso-height-percent:910" coordsize="0,0" o:gfxdata="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">
+                    <v:rect id="Rectangle 2" o:spid="_x0000_s1027" style="position:absolute;left:228600;width:6629400;height:9144000;visibility:visible;mso-wrap-style:square;v-text-anchor:bottom" o:gfxdata="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" fillcolor="black [3213]" stroked="f" strokeweight="1pt">
+                      <v:textbox inset="36pt,1in,1in,208.8pt">
                         <w:txbxContent>
                           <w:p>
                             <w:pPr>
-                              <w:overflowPunct w:val="false"/>
-                              <w:spacing w:before="0" w:after="120" w:lineRule="auto" w:line="240"/>
-                              <w:jc w:val="left"/>
-                              <w:rPr/>
+                              <w:overflowPunct w:val="0"/>
+                              <w:spacing w:after="120" w:line="240" w:lineRule="auto"/>
                             </w:pPr>
                             <w:r>
                               <w:rPr>
-                                <w:spacing w:val="0"/>
-                                <w:smallCaps w:val="false"/>
-                                <w:caps w:val="false"/>
-                                <w:iCs w:val="false"/>
-                                <w:bCs w:val="false"/>
+                                <w:rFonts w:ascii="Times New Roman" w:hAnsi="Times New Roman" w:cs="Times New Roman"/>
+                                <w:color w:val="AEAAAA"/>
+                                <w:sz w:val="96"/>
                                 <w:szCs w:val="96"/>
-                                <w:vertAlign w:val="baseline"/>
-                                <w:position w:val="0"/>
-                                <w:sz w:val="96"/>
-                                <w:i w:val="false"/>
-                                <w:dstrike w:val="false"/>
-                                <w:strike w:val="false"/>
-                                <w:u w:val="none"/>
-                                <w:b w:val="false"/>
-                                <w:sz w:val="96"/>
-                                <w:rFonts w:cs="Times New Roman" w:ascii="Times New Roman" w:hAnsi="Times New Roman"/>
-                                <w:color w:val="AEAAAA"/>
                               </w:rPr>
                               <w:t>Manual de uso</w:t>
                             </w:r>
                           </w:p>
                           <w:p>
                             <w:pPr>
-                              <w:overflowPunct w:val="false"/>
-                              <w:spacing w:before="0" w:after="0" w:lineRule="auto" w:line="240"/>
-                              <w:jc w:val="left"/>
-                              <w:rPr/>
+                              <w:overflowPunct w:val="0"/>
+                              <w:spacing w:after="0" w:line="240" w:lineRule="auto"/>
                             </w:pPr>
+                            <w:proofErr w:type="spellStart"/>
                             <w:r>
                               <w:rPr>
-                                <w:spacing w:val="0"/>
-                                <w:smallCaps w:val="false"/>
-                                <w:caps w:val="false"/>
-                                <w:iCs w:val="false"/>
-                                <w:bCs w:val="false"/>
+                                <w:rFonts w:ascii="Times New Roman" w:hAnsi="Times New Roman" w:cs="Times New Roman"/>
+                                <w:color w:val="FFFFFF"/>
+                                <w:sz w:val="40"/>
                                 <w:szCs w:val="40"/>
-                                <w:vertAlign w:val="baseline"/>
-                                <w:position w:val="0"/>
+                              </w:rPr>
+                              <w:t>Legendary</w:t>
+                            </w:r>
+                            <w:proofErr w:type="spellEnd"/>
+                            <w:r>
+                              <w:rPr>
+                                <w:rFonts w:ascii="Times New Roman" w:hAnsi="Times New Roman" w:cs="Times New Roman"/>
+                                <w:color w:val="FFFFFF"/>
                                 <w:sz w:val="40"/>
-                                <w:i w:val="false"/>
-                                <w:dstrike w:val="false"/>
-                                <w:strike w:val="false"/>
-                                <w:u w:val="none"/>
-                                <w:b w:val="false"/>
-                                <w:sz w:val="40"/>
-                                <w:rFonts w:cs="Times New Roman" w:ascii="Times New Roman" w:hAnsi="Times New Roman"/>
-                                <w:color w:val="FFFFFF"/>
+                                <w:szCs w:val="40"/>
                               </w:rPr>
-                              <w:t>Legendary guacamole</w:t>
+                              <w:t xml:space="preserve"> guacamole</w:t>
                             </w:r>
                           </w:p>
                         </w:txbxContent>
                       </v:textbox>
-                      <w10:wrap type="square"/>
-                      <v:fill o:detectmouseclick="t" type="solid" color2="white"/>
-                      <v:stroke color="#3465a4" weight="12600" joinstyle="miter" endcap="flat"/>
                     </v:rect>
-                    <v:rect id="shape_0" ID="Rectangle 34" fillcolor="gray" stroked="f" style="position:absolute;left:553;top:1219;width:358;height:14399;mso-position-horizontal:center;mso-position-horizontal-relative:page;mso-position-vertical:center;mso-position-vertical-relative:page">
-                      <w10:wrap type="none"/>
-                      <v:fill o:detectmouseclick="t" type="solid" color2="#7f7f7f"/>
-                      <v:stroke color="#3465a4" weight="12600" joinstyle="miter" endcap="flat"/>
-                    </v:rect>
-                    <v:rect id="shape_0" ID="Text Box 35" stroked="f" style="position:absolute;left:913;top:12500;width:10439;height:2457;mso-position-horizontal:center;mso-position-horizontal-relative:page;mso-position-vertical:center;mso-position-vertical-relative:page">
-                      <v:textbox>
+                    <v:rect id="Rectangle 3" o:spid="_x0000_s1028" style="position:absolute;width:227880;height:9144000;visibility:visible;mso-wrap-style:square;v-text-anchor:top" o:gfxdata="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" fillcolor="gray [1629]" stroked="f" strokeweight="1pt"/>
+                    <v:rect id="Rectangle 4" o:spid="_x0000_s1029" style="position:absolute;left:228600;top:7163280;width:6629400;height:1560960;visibility:visible;mso-wrap-style:square;v-text-anchor:bottom" o:gfxdata="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" filled="f" stroked="f" strokeweight=".18mm">
+                      <v:textbox inset="36pt,0,1in,0">
                         <w:txbxContent>
                           <w:p>
                             <w:pPr>
-                              <w:overflowPunct w:val="false"/>
-                              <w:spacing w:before="0" w:after="0" w:lineRule="auto" w:line="240"/>
-                              <w:jc w:val="left"/>
-                              <w:rPr/>
+                              <w:overflowPunct w:val="0"/>
+                              <w:spacing w:after="0" w:line="240" w:lineRule="auto"/>
                             </w:pPr>
                             <w:r>
                               <w:rPr>
-                                <w:spacing w:val="0"/>
-                                <w:smallCaps w:val="false"/>
-                                <w:caps w:val="false"/>
-                                <w:iCs w:val="false"/>
-                                <w:bCs w:val="false"/>
+                                <w:rFonts w:ascii="Times New Roman" w:hAnsi="Times New Roman" w:cs="Times New Roman"/>
+                                <w:color w:val="AEAAAA"/>
+                                <w:sz w:val="36"/>
                                 <w:szCs w:val="36"/>
-                                <w:vertAlign w:val="baseline"/>
-                                <w:position w:val="0"/>
-                                <w:sz w:val="36"/>
-                                <w:i w:val="false"/>
-                                <w:dstrike w:val="false"/>
-                                <w:strike w:val="false"/>
-                                <w:u w:val="none"/>
-                                <w:b w:val="false"/>
-                                <w:sz w:val="36"/>
-                                <w:rFonts w:cs="Times New Roman" w:ascii="Times New Roman" w:hAnsi="Times New Roman"/>
-                                <w:color w:val="AEAAAA"/>
                               </w:rPr>
                               <w:t>David Mendoza &amp; Josué Rodríguez</w:t>
                             </w:r>
                           </w:p>
                           <w:p>
                             <w:pPr>
-                              <w:overflowPunct w:val="false"/>
-                              <w:spacing w:before="0" w:after="0" w:lineRule="auto" w:line="240"/>
-                              <w:jc w:val="left"/>
-                              <w:rPr/>
+                              <w:overflowPunct w:val="0"/>
+                              <w:spacing w:after="0" w:line="240" w:lineRule="auto"/>
                             </w:pPr>
                             <w:r>
                               <w:rPr>
-                                <w:vertAlign w:val="baseline"/>
-                                <w:position w:val="0"/>
+                                <w:rFonts w:ascii="Calibri" w:hAnsi="Calibri" w:cs="Times New Roman"/>
+                                <w:caps/>
+                                <w:color w:val="FFFFFF"/>
                                 <w:sz w:val="18"/>
-                                <w:iCs w:val="false"/>
-                                <w:bCs w:val="false"/>
                                 <w:szCs w:val="18"/>
-                                <w:spacing w:val="0"/>
-                                <w:i w:val="false"/>
-                                <w:dstrike w:val="false"/>
-                                <w:strike w:val="false"/>
-                                <w:u w:val="none"/>
-                                <w:b w:val="false"/>
-                                <w:sz w:val="18"/>
-                                <w:caps/>
-                                <w:rFonts w:cs="Times New Roman" w:ascii="Calibri" w:hAnsi="Calibri"/>
-                                <w:color w:val="FFFFFF"/>
                               </w:rPr>
                               <w:t xml:space="preserve">     </w:t>
                             </w:r>
                             <w:r>
                               <w:rPr>
-                                <w:vertAlign w:val="baseline"/>
-                                <w:position w:val="0"/>
+                                <w:rFonts w:ascii="Calibri" w:hAnsi="Calibri" w:cs="Times New Roman"/>
+                                <w:color w:val="FFFFFF"/>
                                 <w:sz w:val="18"/>
-                                <w:iCs w:val="false"/>
-                                <w:bCs w:val="false"/>
                                 <w:szCs w:val="18"/>
-                                <w:spacing w:val="0"/>
-                                <w:i w:val="false"/>
-                                <w:dstrike w:val="false"/>
-                                <w:strike w:val="false"/>
-                                <w:u w:val="none"/>
-                                <w:b w:val="false"/>
-                                <w:sz w:val="18"/>
-                                <w:smallCaps w:val="false"/>
-                                <w:caps w:val="false"/>
-                                <w:rFonts w:cs="Times New Roman" w:ascii="Calibri" w:hAnsi="Calibri"/>
-                                <w:color w:val="FFFFFF"/>
                               </w:rPr>
                               <w:t>  </w:t>
                             </w:r>
                             <w:r>
                               <w:rPr>
-                                <w:vertAlign w:val="baseline"/>
-                                <w:position w:val="0"/>
-                                <w:sz w:val="24"/>
-                                <w:iCs w:val="false"/>
-                                <w:bCs w:val="false"/>
-                                <w:spacing w:val="0"/>
-                                <w:i w:val="false"/>
-                                <w:dstrike w:val="false"/>
-                                <w:strike w:val="false"/>
-                                <w:u w:val="none"/>
-                                <w:b w:val="false"/>
-                                <w:smallCaps w:val="false"/>
-                                <w:caps w:val="false"/>
+                                <w:rFonts w:ascii="Times New Roman" w:hAnsi="Times New Roman" w:cs="Times New Roman"/>
+                                <w:color w:val="FFFFFF"/>
                                 <w:sz w:val="24"/>
                                 <w:szCs w:val="24"/>
-                                <w:rFonts w:cs="Times New Roman" w:ascii="Times New Roman" w:hAnsi="Times New Roman"/>
-                                <w:color w:val="FFFFFF"/>
                               </w:rPr>
                               <w:t>Estructura de Datos I</w:t>
                             </w:r>
                           </w:p>
                         </w:txbxContent>
                       </v:textbox>
-                      <w10:wrap type="square"/>
-                      <v:fill o:detectmouseclick="t" on="false"/>
-                      <v:stroke color="#3465a4" weight="6480" joinstyle="round" endcap="flat"/>
                     </v:rect>
+                    <w10:wrap anchorx="page" anchory="page"/>
                   </v:group>
                 </w:pict>
               </mc:Fallback>
@@ -530,40 +380,38 @@
     </w:sdt>
     <w:sdt>
       <w:sdtPr>
+        <w:rPr>
+          <w:rFonts w:asciiTheme="minorHAnsi" w:eastAsiaTheme="minorHAnsi" w:hAnsiTheme="minorHAnsi" w:cstheme="minorBidi"/>
+          <w:color w:val="auto"/>
+          <w:sz w:val="22"/>
+          <w:szCs w:val="22"/>
+          <w:lang w:val="es-ES"/>
+        </w:rPr>
+        <w:id w:val="1976423954"/>
         <w:docPartObj>
           <w:docPartGallery w:val="Table of Contents"/>
-          <w:docPartUnique w:val="true"/>
+          <w:docPartUnique/>
         </w:docPartObj>
-        <w:id w:val="1976423954"/>
       </w:sdtPr>
+      <w:sdtEndPr/>
       <w:sdtContent>
         <w:p>
           <w:pPr>
             <w:pStyle w:val="TOCHeading"/>
-            <w:rPr/>
           </w:pPr>
           <w:r>
-            <w:rPr/>
             <w:t>Contents</w:t>
           </w:r>
         </w:p>
+        <w:p/>
         <w:p>
           <w:pPr>
-            <w:pStyle w:val="Normal"/>
-            <w:rPr/>
-          </w:pPr>
-          <w:r>
-            <w:rPr/>
-          </w:r>
-        </w:p>
-        <w:p>
-          <w:pPr>
-            <w:pStyle w:val="Contents1"/>
+            <w:pStyle w:val="TOC1"/>
             <w:tabs>
-              <w:tab w:val="right" w:pos="9016" w:leader="dot"/>
+              <w:tab w:val="right" w:leader="dot" w:pos="9016"/>
             </w:tabs>
             <w:rPr>
-              <w:rFonts w:eastAsia="" w:eastAsiaTheme="minorEastAsia"/>
+              <w:rFonts w:eastAsiaTheme="minorEastAsia"/>
               <w:lang w:val="en-US"/>
             </w:rPr>
           </w:pPr>
@@ -571,7 +419,7 @@
             <w:fldChar w:fldCharType="begin"/>
           </w:r>
           <w:r>
-            <w:instrText> TOC \z \o "1-3" \u \h</w:instrText>
+            <w:instrText>TOC \z \o "1-3" \u \h</w:instrText>
           </w:r>
           <w:r>
             <w:fldChar w:fldCharType="separate"/>
@@ -579,8 +427,8 @@
           <w:hyperlink w:anchor="_Toc510549027">
             <w:r>
               <w:rPr>
+                <w:rStyle w:val="IndexLink"/>
                 <w:webHidden/>
-                <w:rStyle w:val="IndexLink"/>
               </w:rPr>
               <w:t>Introducción</w:t>
             </w:r>
@@ -600,12 +448,16 @@
               <w:rPr>
                 <w:webHidden/>
               </w:rPr>
+            </w:r>
+            <w:r>
+              <w:rPr>
+                <w:webHidden/>
+              </w:rPr>
               <w:fldChar w:fldCharType="separate"/>
             </w:r>
             <w:r>
               <w:rPr>
                 <w:rStyle w:val="IndexLink"/>
-                <w:vanish w:val="false"/>
               </w:rPr>
               <w:tab/>
               <w:t>2</w:t>
@@ -620,20 +472,20 @@
         </w:p>
         <w:p>
           <w:pPr>
-            <w:pStyle w:val="Contents2"/>
+            <w:pStyle w:val="TOC2"/>
             <w:tabs>
-              <w:tab w:val="right" w:pos="9016" w:leader="dot"/>
+              <w:tab w:val="right" w:leader="dot" w:pos="9016"/>
             </w:tabs>
             <w:rPr>
-              <w:rFonts w:eastAsia="" w:eastAsiaTheme="minorEastAsia"/>
+              <w:rFonts w:eastAsiaTheme="minorEastAsia"/>
               <w:lang w:val="en-US"/>
             </w:rPr>
           </w:pPr>
           <w:hyperlink w:anchor="_Toc510549028">
             <w:r>
               <w:rPr>
+                <w:rStyle w:val="IndexLink"/>
                 <w:webHidden/>
-                <w:rStyle w:val="IndexLink"/>
               </w:rPr>
               <w:t>Requerimientos previos</w:t>
             </w:r>
@@ -653,12 +505,16 @@
               <w:rPr>
                 <w:webHidden/>
               </w:rPr>
+            </w:r>
+            <w:r>
+              <w:rPr>
+                <w:webHidden/>
+              </w:rPr>
               <w:fldChar w:fldCharType="separate"/>
             </w:r>
             <w:r>
               <w:rPr>
                 <w:rStyle w:val="IndexLink"/>
-                <w:vanish w:val="false"/>
               </w:rPr>
               <w:tab/>
               <w:t>2</w:t>
@@ -673,22 +529,29 @@
         </w:p>
         <w:p>
           <w:pPr>
-            <w:pStyle w:val="Contents1"/>
+            <w:pStyle w:val="TOC1"/>
             <w:tabs>
-              <w:tab w:val="right" w:pos="9016" w:leader="dot"/>
+              <w:tab w:val="right" w:leader="dot" w:pos="9016"/>
             </w:tabs>
             <w:rPr>
-              <w:rFonts w:eastAsia="" w:eastAsiaTheme="minorEastAsia"/>
+              <w:rFonts w:eastAsiaTheme="minorEastAsia"/>
               <w:lang w:val="en-US"/>
             </w:rPr>
           </w:pPr>
           <w:hyperlink w:anchor="_Toc510549029">
             <w:r>
               <w:rPr>
+                <w:rStyle w:val="IndexLink"/>
                 <w:webHidden/>
+              </w:rPr>
+              <w:t>Con</w:t>
+            </w:r>
+            <w:r>
+              <w:rPr>
                 <w:rStyle w:val="IndexLink"/>
+                <w:webHidden/>
               </w:rPr>
-              <w:t>Conociendo la interfaz</w:t>
+              <w:t>ociendo la interfaz</w:t>
             </w:r>
             <w:r>
               <w:rPr>
@@ -706,12 +569,16 @@
               <w:rPr>
                 <w:webHidden/>
               </w:rPr>
+            </w:r>
+            <w:r>
+              <w:rPr>
+                <w:webHidden/>
+              </w:rPr>
               <w:fldChar w:fldCharType="separate"/>
             </w:r>
             <w:r>
               <w:rPr>
                 <w:rStyle w:val="IndexLink"/>
-                <w:vanish w:val="false"/>
               </w:rPr>
               <w:tab/>
               <w:t>2</w:t>
@@ -725,13 +592,6 @@
           </w:hyperlink>
         </w:p>
         <w:p>
-          <w:pPr>
-            <w:pStyle w:val="Normal"/>
-            <w:rPr/>
-          </w:pPr>
-          <w:r>
-            <w:rPr/>
-          </w:r>
           <w:r>
             <w:fldChar w:fldCharType="end"/>
           </w:r>
@@ -739,13 +599,6 @@
       </w:sdtContent>
     </w:sdt>
     <w:p>
-      <w:pPr>
-        <w:pStyle w:val="Normal"/>
-        <w:rPr/>
-      </w:pPr>
-      <w:r>
-        <w:rPr/>
-      </w:r>
       <w:r>
         <w:br w:type="page"/>
       </w:r>
@@ -754,68 +607,58 @@
       <w:pPr>
         <w:pStyle w:val="Heading1"/>
         <w:jc w:val="both"/>
-        <w:rPr/>
       </w:pPr>
       <w:bookmarkStart w:id="0" w:name="_Toc510549027"/>
       <w:bookmarkEnd w:id="0"/>
       <w:r>
-        <w:rPr/>
+        <w:lastRenderedPageBreak/>
         <w:t>Introducción</w:t>
       </w:r>
     </w:p>
     <w:p>
       <w:pPr>
-        <w:pStyle w:val="Normal"/>
         <w:jc w:val="both"/>
-        <w:rPr/>
-      </w:pPr>
-      <w:r>
-        <w:rPr/>
-      </w:r>
-    </w:p>
-    <w:p>
-      <w:pPr>
-        <w:pStyle w:val="Normal"/>
+      </w:pPr>
+    </w:p>
+    <w:p>
+      <w:pPr>
         <w:jc w:val="both"/>
-        <w:rPr/>
-      </w:pPr>
-      <w:r>
-        <w:rPr/>
-        <w:t>Este manual tiene como finalidad dar a conocer las formas de funcionamiento del programa “Legendary Guacamole”, proyecto de la clase “Estructura de Datos I” del primer semestre del año 2018.</w:t>
-      </w:r>
-    </w:p>
-    <w:p>
-      <w:pPr>
-        <w:pStyle w:val="Normal"/>
+      </w:pPr>
+      <w:r>
+        <w:t>Este manual tiene como finalidad dar a conocer las formas de funcionamiento del programa “</w:t>
+      </w:r>
+      <w:proofErr w:type="spellStart"/>
+      <w:r>
+        <w:t>Legendary</w:t>
+      </w:r>
+      <w:proofErr w:type="spellEnd"/>
+      <w:r>
+        <w:t xml:space="preserve"> Guacamole”, proyecto </w:t>
+      </w:r>
+      <w:r>
+        <w:t>de la clase “Estructura de Datos I” del primer semestre del año 2018.</w:t>
+      </w:r>
+    </w:p>
+    <w:p>
+      <w:pPr>
         <w:jc w:val="both"/>
-        <w:rPr/>
-      </w:pPr>
-      <w:r>
-        <w:rPr/>
-      </w:r>
+      </w:pPr>
     </w:p>
     <w:p>
       <w:pPr>
         <w:pStyle w:val="Heading2"/>
         <w:jc w:val="both"/>
-        <w:rPr/>
       </w:pPr>
       <w:bookmarkStart w:id="1" w:name="_Toc510549028"/>
       <w:bookmarkEnd w:id="1"/>
       <w:r>
-        <w:rPr/>
         <w:t>Requerimientos previos</w:t>
       </w:r>
     </w:p>
     <w:p>
       <w:pPr>
-        <w:pStyle w:val="Normal"/>
         <w:jc w:val="both"/>
-        <w:rPr/>
-      </w:pPr>
-      <w:r>
-        <w:rPr/>
-      </w:r>
+      </w:pPr>
     </w:p>
     <w:p>
       <w:pPr>
@@ -825,70 +668,56 @@
           <w:numId w:val="1"/>
         </w:numPr>
         <w:jc w:val="both"/>
-        <w:rPr/>
-      </w:pPr>
-      <w:r>
-        <w:rPr/>
+      </w:pPr>
+      <w:r>
         <w:t>Tener instalado java en su ordenador.</w:t>
       </w:r>
     </w:p>
     <w:p>
       <w:pPr>
-        <w:pStyle w:val="Normal"/>
         <w:jc w:val="both"/>
-        <w:rPr/>
-      </w:pPr>
-      <w:r>
-        <w:rPr/>
-      </w:r>
+      </w:pPr>
     </w:p>
     <w:p>
       <w:pPr>
         <w:pStyle w:val="Heading1"/>
         <w:jc w:val="both"/>
-        <w:rPr/>
       </w:pPr>
       <w:bookmarkStart w:id="2" w:name="_Toc510549029"/>
       <w:bookmarkEnd w:id="2"/>
       <w:r>
-        <w:rPr/>
         <w:t>Conociendo la interfaz</w:t>
       </w:r>
     </w:p>
     <w:p>
       <w:pPr>
-        <w:pStyle w:val="Normal"/>
         <w:jc w:val="both"/>
-        <w:rPr/>
-      </w:pPr>
-      <w:r>
-        <w:rPr/>
-      </w:r>
-    </w:p>
-    <w:p>
-      <w:pPr>
-        <w:pStyle w:val="Normal"/>
+      </w:pPr>
+    </w:p>
+    <w:p>
+      <w:pPr>
         <w:jc w:val="both"/>
-        <w:rPr/>
-      </w:pPr>
-      <w:r>
-        <w:rPr/>
-        <w:t>La pantalla principal, o menú principal, consta de dos elementos: una barra lateral que contiene los botones para cada uno de los problemas a resolver (rojo), y el panel del problema en sí (azul).</w:t>
-      </w:r>
-    </w:p>
-    <w:p>
-      <w:pPr>
-        <w:pStyle w:val="Normal"/>
+      </w:pPr>
+      <w:r>
+        <w:t xml:space="preserve">La pantalla principal, o menú principal, consta de dos elementos: una barra lateral que contiene </w:t>
+      </w:r>
+      <w:r>
+        <w:t>los botones para cada uno de los problemas a resolver (rojo), y el panel del problema en sí (azul).</w:t>
+      </w:r>
+    </w:p>
+    <w:p>
+      <w:pPr>
         <w:jc w:val="both"/>
-        <w:rPr/>
-      </w:pPr>
-      <w:r>
-        <w:rPr/>
+      </w:pPr>
+      <w:r>
+        <w:rPr>
+          <w:noProof/>
+        </w:rPr>
         <w:drawing>
           <wp:inline distT="0" distB="2540" distL="0" distR="2540">
             <wp:extent cx="5731510" cy="4093210"/>
             <wp:effectExtent l="0" t="0" r="0" b="0"/>
-            <wp:docPr id="4" name="Imagen 2" descr=""/>
+            <wp:docPr id="16" name="Imagen 2"/>
             <wp:cNvGraphicFramePr>
               <a:graphicFrameLocks xmlns:a="http://schemas.openxmlformats.org/drawingml/2006/main" noChangeAspect="1"/>
             </wp:cNvGraphicFramePr>
@@ -896,13 +725,13 @@
               <a:graphicData uri="http://schemas.openxmlformats.org/drawingml/2006/picture">
                 <pic:pic xmlns:pic="http://schemas.openxmlformats.org/drawingml/2006/picture">
                   <pic:nvPicPr>
-                    <pic:cNvPr id="4" name="Imagen 2" descr=""/>
+                    <pic:cNvPr id="4" name="Imagen 2"/>
                     <pic:cNvPicPr>
                       <a:picLocks noChangeAspect="1" noChangeArrowheads="1"/>
                     </pic:cNvPicPr>
                   </pic:nvPicPr>
                   <pic:blipFill>
-                    <a:blip r:embed="rId2"/>
+                    <a:blip r:embed="rId9"/>
                     <a:stretch>
                       <a:fillRect/>
                     </a:stretch>
@@ -921,10 +750,15 @@
             </a:graphic>
           </wp:inline>
         </w:drawing>
+      </w:r>
+      <w:r>
+        <w:rPr>
+          <w:noProof/>
+        </w:rPr>
         <mc:AlternateContent>
           <mc:Choice Requires="wps">
             <w:drawing>
-              <wp:anchor behindDoc="0" distT="0" distB="0" distL="114300" distR="114300" simplePos="0" locked="0" layoutInCell="1" allowOverlap="1" relativeHeight="3">
+              <wp:anchor distT="0" distB="0" distL="114300" distR="114300" simplePos="0" relativeHeight="3" behindDoc="0" locked="0" layoutInCell="1" allowOverlap="1">
                 <wp:simplePos x="0" y="0"/>
                 <wp:positionH relativeFrom="column">
                   <wp:posOffset>-57150</wp:posOffset>
@@ -935,7 +769,8 @@
                 <wp:extent cx="1257935" cy="2562860"/>
                 <wp:effectExtent l="0" t="0" r="19050" b="28575"/>
                 <wp:wrapNone/>
-                <wp:docPr id="2" name="Marco 3"/>
+                <wp:docPr id="5" name="Marco 3"/>
+                <wp:cNvGraphicFramePr/>
                 <a:graphic xmlns:a="http://schemas.openxmlformats.org/drawingml/2006/main">
                   <a:graphicData uri="http://schemas.microsoft.com/office/word/2010/wordprocessingShape">
                     <wps:wsp>
@@ -951,7 +786,7 @@
                           </a:avLst>
                         </a:prstGeom>
                         <a:solidFill>
-                          <a:srgbClr val="ff0000"/>
+                          <a:srgbClr val="FF0000"/>
                         </a:solidFill>
                         <a:ln/>
                       </wps:spPr>
@@ -980,10 +815,15 @@
             <w:pict/>
           </mc:Fallback>
         </mc:AlternateContent>
+      </w:r>
+      <w:r>
+        <w:rPr>
+          <w:noProof/>
+        </w:rPr>
         <mc:AlternateContent>
           <mc:Choice Requires="wps">
             <w:drawing>
-              <wp:anchor behindDoc="0" distT="0" distB="0" distL="114300" distR="114300" simplePos="0" locked="0" layoutInCell="1" allowOverlap="1" relativeHeight="4">
+              <wp:anchor distT="0" distB="0" distL="114300" distR="114300" simplePos="0" relativeHeight="4" behindDoc="0" locked="0" layoutInCell="1" allowOverlap="1">
                 <wp:simplePos x="0" y="0"/>
                 <wp:positionH relativeFrom="column">
                   <wp:posOffset>1495425</wp:posOffset>
@@ -994,7 +834,8 @@
                 <wp:extent cx="3829685" cy="3360420"/>
                 <wp:effectExtent l="38100" t="38100" r="38100" b="31115"/>
                 <wp:wrapNone/>
-                <wp:docPr id="3" name="Rectángulo 5"/>
+                <wp:docPr id="6" name="Rectángulo 5"/>
+                <wp:cNvGraphicFramePr/>
                 <a:graphic xmlns:a="http://schemas.openxmlformats.org/drawingml/2006/main">
                   <a:graphicData uri="http://schemas.microsoft.com/office/word/2010/wordprocessingShape">
                     <wps:wsp>
@@ -1010,7 +851,7 @@
                         <a:noFill/>
                         <a:ln w="76320">
                           <a:solidFill>
-                            <a:srgbClr val="0070c0"/>
+                            <a:srgbClr val="0070C0"/>
                           </a:solidFill>
                         </a:ln>
                       </wps:spPr>
@@ -1050,25 +891,18 @@
     <w:p>
       <w:pPr>
         <w:pStyle w:val="ListParagraph"/>
-        <w:ind w:hanging="0"/>
         <w:jc w:val="both"/>
-        <w:rPr/>
-      </w:pPr>
-      <w:r>
-        <w:rPr/>
-      </w:r>
+      </w:pPr>
       <w:r>
         <w:br w:type="page"/>
       </w:r>
     </w:p>
     <w:p>
       <w:pPr>
-        <w:pStyle w:val="Normal"/>
         <w:jc w:val="both"/>
-        <w:rPr/>
-      </w:pPr>
-      <w:r>
-        <w:rPr/>
+      </w:pPr>
+      <w:r>
+        <w:lastRenderedPageBreak/>
         <w:t>La barra lateral consta de 9 botones:</w:t>
       </w:r>
     </w:p>
@@ -1082,13 +916,11 @@
         <w:jc w:val="both"/>
         <w:rPr>
           <w:b/>
-          <w:b/>
           <w:bCs/>
           <w:u w:val="single"/>
         </w:rPr>
       </w:pPr>
       <w:r>
-        <w:rPr/>
         <w:t>Inicio</w:t>
       </w:r>
     </w:p>
@@ -1102,13 +934,11 @@
         <w:jc w:val="both"/>
         <w:rPr>
           <w:b/>
-          <w:b/>
           <w:bCs/>
           <w:u w:val="single"/>
         </w:rPr>
       </w:pPr>
       <w:r>
-        <w:rPr/>
         <w:t>Laberinto</w:t>
       </w:r>
     </w:p>
@@ -1122,13 +952,11 @@
         <w:jc w:val="both"/>
         <w:rPr>
           <w:b/>
-          <w:b/>
           <w:bCs/>
           <w:u w:val="single"/>
         </w:rPr>
       </w:pPr>
       <w:r>
-        <w:rPr/>
         <w:t>Cálculo de evaluación por desempeño</w:t>
       </w:r>
     </w:p>
@@ -1142,13 +970,11 @@
         <w:jc w:val="both"/>
         <w:rPr>
           <w:b/>
-          <w:b/>
           <w:bCs/>
           <w:u w:val="single"/>
         </w:rPr>
       </w:pPr>
       <w:r>
-        <w:rPr/>
         <w:t>Resolución de problemas matemáticos</w:t>
       </w:r>
     </w:p>
@@ -1162,14 +988,15 @@
         <w:jc w:val="both"/>
         <w:rPr>
           <w:b/>
-          <w:b/>
           <w:bCs/>
           <w:u w:val="single"/>
         </w:rPr>
       </w:pPr>
       <w:r>
-        <w:rPr/>
-        <w:t>Compresión de archivos de texto</w:t>
+        <w:t xml:space="preserve">Compresión de archivos </w:t>
+      </w:r>
+      <w:r>
+        <w:t>de texto</w:t>
       </w:r>
     </w:p>
     <w:p>
@@ -1182,15 +1009,15 @@
         <w:jc w:val="both"/>
         <w:rPr>
           <w:b/>
-          <w:b/>
           <w:bCs/>
           <w:u w:val="single"/>
         </w:rPr>
       </w:pPr>
-      <w:r>
-        <w:rPr/>
+      <w:proofErr w:type="spellStart"/>
+      <w:r>
         <w:t>Bicoloreable</w:t>
       </w:r>
+      <w:proofErr w:type="spellEnd"/>
     </w:p>
     <w:p>
       <w:pPr>
@@ -1202,13 +1029,11 @@
         <w:jc w:val="both"/>
         <w:rPr>
           <w:b/>
-          <w:b/>
           <w:bCs/>
           <w:u w:val="single"/>
         </w:rPr>
       </w:pPr>
       <w:r>
-        <w:rPr/>
         <w:t>Orígenes/Destinos</w:t>
       </w:r>
     </w:p>
@@ -1222,13 +1047,11 @@
         <w:jc w:val="both"/>
         <w:rPr>
           <w:b/>
-          <w:b/>
           <w:bCs/>
           <w:u w:val="single"/>
         </w:rPr>
       </w:pPr>
       <w:r>
-        <w:rPr/>
         <w:t>Origen/Destinos</w:t>
       </w:r>
     </w:p>
@@ -1242,84 +1065,62 @@
         <w:jc w:val="both"/>
         <w:rPr>
           <w:b/>
-          <w:b/>
           <w:bCs/>
           <w:u w:val="single"/>
         </w:rPr>
       </w:pPr>
       <w:r>
-        <w:rPr/>
-        <w:t xml:space="preserve"> </w:t>
-      </w:r>
-      <w:r>
-        <w:rPr/>
-        <w:t>Árbol de expansión mínima</w:t>
-      </w:r>
-    </w:p>
-    <w:p>
-      <w:pPr>
-        <w:pStyle w:val="Normal"/>
+        <w:t xml:space="preserve"> Árbol de expansión mínima</w:t>
+      </w:r>
+    </w:p>
+    <w:p>
+      <w:pPr>
         <w:jc w:val="both"/>
-        <w:rPr>
-          <w:b/>
-          <w:b/>
-          <w:bCs/>
-          <w:u w:val="single"/>
-        </w:rPr>
-      </w:pPr>
-      <w:r>
         <w:rPr>
           <w:b/>
           <w:bCs/>
           <w:u w:val="single"/>
         </w:rPr>
-      </w:r>
+      </w:pPr>
     </w:p>
     <w:p>
       <w:pPr>
         <w:pStyle w:val="Heading1"/>
         <w:jc w:val="both"/>
-        <w:rPr/>
-      </w:pPr>
-      <w:r>
-        <w:rPr/>
+      </w:pPr>
+      <w:r>
         <w:t>I.- Inicio</w:t>
       </w:r>
     </w:p>
     <w:p>
       <w:pPr>
-        <w:pStyle w:val="Normal"/>
         <w:jc w:val="both"/>
-        <w:rPr/>
-      </w:pPr>
-      <w:r>
-        <w:rPr/>
-      </w:r>
-    </w:p>
-    <w:p>
-      <w:pPr>
-        <w:pStyle w:val="Normal"/>
+      </w:pPr>
+    </w:p>
+    <w:p>
+      <w:pPr>
         <w:jc w:val="both"/>
-        <w:rPr/>
-      </w:pPr>
-      <w:r>
-        <w:rPr/>
-        <w:t>Primer panel que visualiza el usuario al momento de abrir la aplicación. En él se muestra el nombre de la clase, los desarrolladores, el docente que impartió la clase y una cita por Thomas A. Édison.</w:t>
-      </w:r>
-    </w:p>
-    <w:p>
-      <w:pPr>
-        <w:pStyle w:val="Normal"/>
+      </w:pPr>
+      <w:r>
+        <w:t>Primer panel que visualiza el usuario al momento de abrir la aplicación. En él se muestra el nombre de la clase, los desarrolladores, el docente que impartió la</w:t>
+      </w:r>
+      <w:r>
+        <w:t xml:space="preserve"> clase y una cita por Thomas A. Édison.</w:t>
+      </w:r>
+    </w:p>
+    <w:p>
+      <w:pPr>
         <w:jc w:val="center"/>
-        <w:rPr/>
-      </w:pPr>
-      <w:r>
-        <w:rPr/>
+      </w:pPr>
+      <w:r>
+        <w:rPr>
+          <w:noProof/>
+        </w:rPr>
         <w:drawing>
           <wp:inline distT="0" distB="0" distL="0" distR="0">
             <wp:extent cx="5191125" cy="4498340"/>
             <wp:effectExtent l="0" t="0" r="0" b="0"/>
-            <wp:docPr id="5" name="Imagen 6" descr=""/>
+            <wp:docPr id="17" name="Imagen 6"/>
             <wp:cNvGraphicFramePr>
               <a:graphicFrameLocks xmlns:a="http://schemas.openxmlformats.org/drawingml/2006/main" noChangeAspect="1"/>
             </wp:cNvGraphicFramePr>
@@ -1327,13 +1128,13 @@
               <a:graphicData uri="http://schemas.openxmlformats.org/drawingml/2006/picture">
                 <pic:pic xmlns:pic="http://schemas.openxmlformats.org/drawingml/2006/picture">
                   <pic:nvPicPr>
-                    <pic:cNvPr id="5" name="Imagen 6" descr=""/>
+                    <pic:cNvPr id="5" name="Imagen 6"/>
                     <pic:cNvPicPr>
                       <a:picLocks noChangeAspect="1" noChangeArrowheads="1"/>
                     </pic:cNvPicPr>
                   </pic:nvPicPr>
                   <pic:blipFill>
-                    <a:blip r:embed="rId3"/>
+                    <a:blip r:embed="rId10"/>
                     <a:stretch>
                       <a:fillRect/>
                     </a:stretch>
@@ -1356,49 +1157,31 @@
     </w:p>
     <w:p>
       <w:pPr>
-        <w:pStyle w:val="Normal"/>
         <w:jc w:val="center"/>
-        <w:rPr/>
-      </w:pPr>
-      <w:r>
-        <w:rPr/>
-      </w:r>
-    </w:p>
-    <w:p>
-      <w:pPr>
-        <w:pStyle w:val="Normal"/>
+      </w:pPr>
+    </w:p>
+    <w:p>
+      <w:pPr>
         <w:jc w:val="center"/>
-        <w:rPr/>
-      </w:pPr>
-      <w:r>
-        <w:rPr/>
-      </w:r>
-    </w:p>
-    <w:p>
-      <w:pPr>
-        <w:pStyle w:val="Normal"/>
+      </w:pPr>
+    </w:p>
+    <w:p>
+      <w:pPr>
         <w:jc w:val="center"/>
-        <w:rPr/>
-      </w:pPr>
-      <w:r>
-        <w:rPr/>
-      </w:r>
+      </w:pPr>
     </w:p>
     <w:p>
       <w:pPr>
         <w:pStyle w:val="Heading1"/>
-        <w:rPr/>
-      </w:pPr>
-      <w:r>
-        <w:rPr/>
+      </w:pPr>
+      <w:r>
+        <w:lastRenderedPageBreak/>
         <w:t>II. Laberinto</w:t>
       </w:r>
     </w:p>
     <w:p>
       <w:pPr>
-        <w:pStyle w:val="Normal"/>
         <w:jc w:val="both"/>
-        <w:rPr/>
       </w:pPr>
       <w:r>
         <w:rPr>
@@ -1411,33 +1194,38 @@
         <w:t>Objetivo:</w:t>
       </w:r>
       <w:r>
-        <w:rPr/>
-        <w:t xml:space="preserve"> empleando el TDA adecuado, encontrar la salida de un laberinto haciendo uso de “backtracking”.</w:t>
-      </w:r>
-    </w:p>
-    <w:p>
-      <w:pPr>
-        <w:pStyle w:val="Normal"/>
+        <w:t xml:space="preserve"> empleando el TDA adecuado, encontrar la salida de un laberinto haciendo uso de “</w:t>
+      </w:r>
+      <w:proofErr w:type="spellStart"/>
+      <w:r>
+        <w:t>backtracking</w:t>
+      </w:r>
+      <w:proofErr w:type="spellEnd"/>
+      <w:r>
+        <w:t>”.</w:t>
+      </w:r>
+    </w:p>
+    <w:p>
+      <w:pPr>
         <w:jc w:val="both"/>
-        <w:rPr/>
-      </w:pPr>
-      <w:r>
-        <w:rPr/>
-        <w:t>El TDA que decidimos emplear fue Pilas. Lo primero que verá el usuario será el laberinto por recorrer. La aplicación trae por defecto 2 laberintos. Estos se pueden elegir haciendo marcando la burbuja “Laberinto 1” o “Laberinto 2”. Luego para recorrerlo presionar “Comenzar recorrido”.</w:t>
-      </w:r>
-    </w:p>
-    <w:p>
-      <w:pPr>
-        <w:pStyle w:val="Normal"/>
-        <w:rPr/>
-      </w:pPr>
-      <w:r>
-        <w:rPr/>
+      </w:pPr>
+      <w:r>
+        <w:t>El TDA que decidimos emplear fue Pilas. Lo primero que verá el usuario será el laberinto por</w:t>
+      </w:r>
+      <w:r>
+        <w:t xml:space="preserve"> recorrer. La aplicación trae por defecto 2 laberintos. Estos se pueden elegir haciendo marcando la burbuja “Laberinto 1” o “Laberinto 2”. Luego para recorrerlo presionar “Comenzar recorrido”.</w:t>
+      </w:r>
+    </w:p>
+    <w:p>
+      <w:r>
+        <w:rPr>
+          <w:noProof/>
+        </w:rPr>
         <w:drawing>
           <wp:inline distT="0" distB="1905" distL="0" distR="0">
             <wp:extent cx="4540885" cy="4531995"/>
             <wp:effectExtent l="0" t="0" r="0" b="0"/>
-            <wp:docPr id="13" name="Imagen 7" descr=""/>
+            <wp:docPr id="13" name="Imagen 7"/>
             <wp:cNvGraphicFramePr>
               <a:graphicFrameLocks xmlns:a="http://schemas.openxmlformats.org/drawingml/2006/main" noChangeAspect="1"/>
             </wp:cNvGraphicFramePr>
@@ -1445,14 +1233,14 @@
               <a:graphicData uri="http://schemas.openxmlformats.org/drawingml/2006/picture">
                 <pic:pic xmlns:pic="http://schemas.openxmlformats.org/drawingml/2006/picture">
                   <pic:nvPicPr>
-                    <pic:cNvPr id="13" name="Imagen 7" descr=""/>
+                    <pic:cNvPr id="13" name="Imagen 7"/>
                     <pic:cNvPicPr>
                       <a:picLocks noChangeAspect="1" noChangeArrowheads="1"/>
                     </pic:cNvPicPr>
                   </pic:nvPicPr>
                   <pic:blipFill>
-                    <a:blip r:embed="rId4"/>
-                    <a:srcRect l="20773" t="3838" r="0" b="0"/>
+                    <a:blip r:embed="rId11"/>
+                    <a:srcRect l="20773" t="3838"/>
                     <a:stretch>
                       <a:fillRect/>
                     </a:stretch>
@@ -1471,10 +1259,15 @@
             </a:graphic>
           </wp:inline>
         </w:drawing>
+      </w:r>
+      <w:r>
+        <w:rPr>
+          <w:noProof/>
+        </w:rPr>
         <mc:AlternateContent>
           <mc:Choice Requires="wps">
             <w:drawing>
-              <wp:anchor behindDoc="0" distT="0" distB="0" distL="114300" distR="114300" simplePos="0" locked="0" layoutInCell="1" allowOverlap="1" relativeHeight="5">
+              <wp:anchor distT="0" distB="0" distL="114300" distR="114300" simplePos="0" relativeHeight="5" behindDoc="0" locked="0" layoutInCell="1" allowOverlap="1">
                 <wp:simplePos x="0" y="0"/>
                 <wp:positionH relativeFrom="column">
                   <wp:posOffset>2895600</wp:posOffset>
@@ -1485,7 +1278,8 @@
                 <wp:extent cx="1419860" cy="314960"/>
                 <wp:effectExtent l="19050" t="19050" r="28575" b="28575"/>
                 <wp:wrapNone/>
-                <wp:docPr id="6" name="Rectángulo 8"/>
+                <wp:docPr id="7" name="Rectángulo 8"/>
+                <wp:cNvGraphicFramePr/>
                 <a:graphic xmlns:a="http://schemas.openxmlformats.org/drawingml/2006/main">
                   <a:graphicData uri="http://schemas.microsoft.com/office/word/2010/wordprocessingShape">
                     <wps:wsp>
@@ -1501,7 +1295,7 @@
                         <a:noFill/>
                         <a:ln w="38160">
                           <a:solidFill>
-                            <a:srgbClr val="ff0000"/>
+                            <a:srgbClr val="FF0000"/>
                           </a:solidFill>
                         </a:ln>
                       </wps:spPr>
@@ -1536,10 +1330,15 @@
             </w:pict>
           </mc:Fallback>
         </mc:AlternateContent>
+      </w:r>
+      <w:r>
+        <w:rPr>
+          <w:noProof/>
+        </w:rPr>
         <mc:AlternateContent>
           <mc:Choice Requires="wps">
             <w:drawing>
-              <wp:anchor behindDoc="0" distT="0" distB="0" distL="114300" distR="113665" simplePos="0" locked="0" layoutInCell="1" allowOverlap="1" relativeHeight="6">
+              <wp:anchor distT="0" distB="0" distL="114300" distR="113665" simplePos="0" relativeHeight="6" behindDoc="0" locked="0" layoutInCell="1" allowOverlap="1">
                 <wp:simplePos x="0" y="0"/>
                 <wp:positionH relativeFrom="column">
                   <wp:posOffset>4390390</wp:posOffset>
@@ -1550,7 +1349,8 @@
                 <wp:extent cx="524510" cy="46355"/>
                 <wp:effectExtent l="0" t="95250" r="9525" b="69215"/>
                 <wp:wrapNone/>
-                <wp:docPr id="7" name="Conector recto de flecha 9"/>
+                <wp:docPr id="8" name="Conector recto de flecha 9"/>
+                <wp:cNvGraphicFramePr/>
                 <a:graphic xmlns:a="http://schemas.openxmlformats.org/drawingml/2006/main">
                   <a:graphicData uri="http://schemas.microsoft.com/office/word/2010/wordprocessingShape">
                     <wps:wsp>
@@ -1564,6 +1364,7 @@
                           <a:avLst/>
                           <a:gdLst/>
                           <a:ahLst/>
+                          <a:cxnLst/>
                           <a:rect l="l" t="t" r="r" b="b"/>
                           <a:pathLst>
                             <a:path w="21600" h="21600">
@@ -1579,9 +1380,9 @@
                         <a:noFill/>
                         <a:ln w="38160">
                           <a:solidFill>
-                            <a:srgbClr val="ff0000"/>
+                            <a:srgbClr val="FF0000"/>
                           </a:solidFill>
-                          <a:tailEnd len="med" type="triangle" w="med"/>
+                          <a:tailEnd type="triangle" w="med" len="med"/>
                         </a:ln>
                       </wps:spPr>
                       <wps:style>
@@ -1617,10 +1418,15 @@
             </w:pict>
           </mc:Fallback>
         </mc:AlternateContent>
+      </w:r>
+      <w:r>
+        <w:rPr>
+          <w:noProof/>
+        </w:rPr>
         <mc:AlternateContent>
           <mc:Choice Requires="wps">
             <w:drawing>
-              <wp:anchor behindDoc="0" distT="45720" distB="45720" distL="114300" distR="114300" simplePos="0" locked="0" layoutInCell="1" allowOverlap="1" relativeHeight="7">
+              <wp:anchor distT="45720" distB="45720" distL="114300" distR="114300" simplePos="0" relativeHeight="7" behindDoc="0" locked="0" layoutInCell="1" allowOverlap="1">
                 <wp:simplePos x="0" y="0"/>
                 <wp:positionH relativeFrom="column">
                   <wp:posOffset>5019675</wp:posOffset>
@@ -1631,7 +1437,8 @@
                 <wp:extent cx="1000760" cy="495935"/>
                 <wp:effectExtent l="0" t="0" r="28575" b="19050"/>
                 <wp:wrapSquare wrapText="bothSides"/>
-                <wp:docPr id="8" name="Text Box 2"/>
+                <wp:docPr id="9" name="Text Box 2"/>
+                <wp:cNvGraphicFramePr/>
                 <a:graphic xmlns:a="http://schemas.openxmlformats.org/drawingml/2006/main">
                   <a:graphicData uri="http://schemas.microsoft.com/office/word/2010/wordprocessingShape">
                     <wps:wsp>
@@ -1645,7 +1452,7 @@
                           <a:avLst/>
                         </a:prstGeom>
                         <a:solidFill>
-                          <a:srgbClr val="ffffff"/>
+                          <a:srgbClr val="FFFFFF"/>
                         </a:solidFill>
                         <a:ln w="9360">
                           <a:solidFill>
@@ -1655,9 +1462,15 @@
                         </a:ln>
                       </wps:spPr>
                       <wps:style>
-                        <a:lnRef idx="0"/>
-                        <a:fillRef idx="0"/>
-                        <a:effectRef idx="0"/>
+                        <a:lnRef idx="0">
+                          <a:scrgbClr r="0" g="0" b="0"/>
+                        </a:lnRef>
+                        <a:fillRef idx="0">
+                          <a:scrgbClr r="0" g="0" b="0"/>
+                        </a:fillRef>
+                        <a:effectRef idx="0">
+                          <a:scrgbClr r="0" g="0" b="0"/>
+                        </a:effectRef>
                         <a:fontRef idx="minor"/>
                       </wps:style>
                       <wps:txbx>
@@ -1665,15 +1478,8 @@
                           <w:p>
                             <w:pPr>
                               <w:pStyle w:val="FrameContents"/>
-                              <w:spacing w:before="0" w:after="160"/>
-                              <w:rPr>
-                                <w:color w:val="auto"/>
-                              </w:rPr>
                             </w:pPr>
                             <w:r>
-                              <w:rPr>
-                                <w:color w:val="auto"/>
-                              </w:rPr>
                               <w:t xml:space="preserve">Selección de laberinto. </w:t>
                             </w:r>
                           </w:p>
@@ -1690,37 +1496,33 @@
           </mc:Choice>
           <mc:Fallback>
             <w:pict>
-              <v:rect id="shape_0" ID="Text Box 2" fillcolor="white" stroked="t" style="position:absolute;margin-left:395.25pt;margin-top:27.7pt;width:78.7pt;height:38.95pt">
-                <w10:wrap type="square"/>
-                <v:fill o:detectmouseclick="t" type="solid" color2="black"/>
-                <v:stroke color="black" weight="9360" joinstyle="miter" endcap="flat"/>
+              <v:rect id="Text Box 2" o:spid="_x0000_s1030" style="position:absolute;margin-left:395.25pt;margin-top:27.7pt;width:78.8pt;height:39.05pt;z-index:7;visibility:visible;mso-wrap-style:square;mso-wrap-distance-left:9pt;mso-wrap-distance-top:3.6pt;mso-wrap-distance-right:9pt;mso-wrap-distance-bottom:3.6pt;mso-position-horizontal:absolute;mso-position-horizontal-relative:text;mso-position-vertical:absolute;mso-position-vertical-relative:text;v-text-anchor:top" o:gfxdata="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" strokeweight=".26mm">
                 <v:textbox>
                   <w:txbxContent>
                     <w:p>
                       <w:pPr>
                         <w:pStyle w:val="FrameContents"/>
-                        <w:spacing w:before="0" w:after="160"/>
-                        <w:rPr>
-                          <w:color w:val="auto"/>
-                        </w:rPr>
                       </w:pPr>
                       <w:r>
-                        <w:rPr>
-                          <w:color w:val="auto"/>
-                        </w:rPr>
                         <w:t xml:space="preserve">Selección de laberinto. </w:t>
                       </w:r>
                     </w:p>
                   </w:txbxContent>
                 </v:textbox>
+                <w10:wrap type="square"/>
               </v:rect>
             </w:pict>
           </mc:Fallback>
         </mc:AlternateContent>
+      </w:r>
+      <w:r>
+        <w:rPr>
+          <w:noProof/>
+        </w:rPr>
         <mc:AlternateContent>
           <mc:Choice Requires="wps">
             <w:drawing>
-              <wp:anchor behindDoc="0" distT="0" distB="0" distL="114300" distR="114300" simplePos="0" locked="0" layoutInCell="1" allowOverlap="1" relativeHeight="8">
+              <wp:anchor distT="0" distB="0" distL="114300" distR="114300" simplePos="0" relativeHeight="8" behindDoc="0" locked="0" layoutInCell="1" allowOverlap="1">
                 <wp:simplePos x="0" y="0"/>
                 <wp:positionH relativeFrom="column">
                   <wp:posOffset>4027805</wp:posOffset>
@@ -1732,6 +1534,7 @@
                 <wp:effectExtent l="38100" t="38100" r="19050" b="19050"/>
                 <wp:wrapNone/>
                 <wp:docPr id="10" name="Conector recto de flecha 10"/>
+                <wp:cNvGraphicFramePr/>
                 <a:graphic xmlns:a="http://schemas.openxmlformats.org/drawingml/2006/main">
                   <a:graphicData uri="http://schemas.microsoft.com/office/word/2010/wordprocessingShape">
                     <wps:wsp>
@@ -1745,6 +1548,7 @@
                           <a:avLst/>
                           <a:gdLst/>
                           <a:ahLst/>
+                          <a:cxnLst/>
                           <a:rect l="l" t="t" r="r" b="b"/>
                           <a:pathLst>
                             <a:path w="21600" h="21600">
@@ -1760,9 +1564,9 @@
                         <a:noFill/>
                         <a:ln w="38160">
                           <a:solidFill>
-                            <a:srgbClr val="ff0000"/>
+                            <a:srgbClr val="FF0000"/>
                           </a:solidFill>
-                          <a:tailEnd len="med" type="triangle" w="med"/>
+                          <a:tailEnd type="triangle" w="med" len="med"/>
                         </a:ln>
                       </wps:spPr>
                       <wps:style>
@@ -1794,10 +1598,15 @@
             </w:pict>
           </mc:Fallback>
         </mc:AlternateContent>
+      </w:r>
+      <w:r>
+        <w:rPr>
+          <w:noProof/>
+        </w:rPr>
         <mc:AlternateContent>
           <mc:Choice Requires="wps">
             <w:drawing>
-              <wp:anchor behindDoc="0" distT="45720" distB="45720" distL="114300" distR="114300" simplePos="0" locked="0" layoutInCell="1" allowOverlap="1" relativeHeight="9" wp14:anchorId="32F663B3">
+              <wp:anchor distT="45720" distB="45720" distL="114300" distR="114300" simplePos="0" relativeHeight="9" behindDoc="0" locked="0" layoutInCell="1" allowOverlap="1" wp14:anchorId="32F663B3">
                 <wp:simplePos x="0" y="0"/>
                 <wp:positionH relativeFrom="column">
                   <wp:posOffset>5057775</wp:posOffset>
@@ -1809,6 +1618,7 @@
                 <wp:effectExtent l="0" t="0" r="28575" b="19050"/>
                 <wp:wrapSquare wrapText="bothSides"/>
                 <wp:docPr id="11" name="Text Box 2"/>
+                <wp:cNvGraphicFramePr/>
                 <a:graphic xmlns:a="http://schemas.openxmlformats.org/drawingml/2006/main">
                   <a:graphicData uri="http://schemas.microsoft.com/office/word/2010/wordprocessingShape">
                     <wps:wsp>
@@ -1822,7 +1632,7 @@
                           <a:avLst/>
                         </a:prstGeom>
                         <a:solidFill>
-                          <a:srgbClr val="ffffff"/>
+                          <a:srgbClr val="FFFFFF"/>
                         </a:solidFill>
                         <a:ln w="9360">
                           <a:solidFill>
@@ -1832,9 +1642,15 @@
                         </a:ln>
                       </wps:spPr>
                       <wps:style>
-                        <a:lnRef idx="0"/>
-                        <a:fillRef idx="0"/>
-                        <a:effectRef idx="0"/>
+                        <a:lnRef idx="0">
+                          <a:scrgbClr r="0" g="0" b="0"/>
+                        </a:lnRef>
+                        <a:fillRef idx="0">
+                          <a:scrgbClr r="0" g="0" b="0"/>
+                        </a:fillRef>
+                        <a:effectRef idx="0">
+                          <a:scrgbClr r="0" g="0" b="0"/>
+                        </a:effectRef>
                         <a:fontRef idx="minor"/>
                       </wps:style>
                       <wps:txbx>
@@ -1842,14 +1658,9 @@
                           <w:p>
                             <w:pPr>
                               <w:pStyle w:val="FrameContents"/>
-                              <w:spacing w:before="0" w:after="160"/>
-                              <w:rPr>
-                                <w:color w:val="auto"/>
-                              </w:rPr>
                             </w:pPr>
                             <w:r>
                               <w:rPr>
-                                <w:color w:val="auto"/>
                                 <w:lang w:val="es-419"/>
                               </w:rPr>
                               <w:t>Comenzar el recorrido.</w:t>
@@ -1868,23 +1679,15 @@
           </mc:Choice>
           <mc:Fallback>
             <w:pict>
-              <v:rect id="shape_0" ID="Text Box 2" fillcolor="white" stroked="t" style="position:absolute;margin-left:398.25pt;margin-top:121.3pt;width:78.7pt;height:38.95pt" wp14:anchorId="32F663B3">
-                <w10:wrap type="square"/>
-                <v:fill o:detectmouseclick="t" type="solid" color2="black"/>
-                <v:stroke color="black" weight="9360" joinstyle="miter" endcap="flat"/>
+              <v:rect w14:anchorId="32F663B3" id="_x0000_s1031" style="position:absolute;margin-left:398.25pt;margin-top:121.3pt;width:78.8pt;height:39.05pt;z-index:9;visibility:visible;mso-wrap-style:square;mso-wrap-distance-left:9pt;mso-wrap-distance-top:3.6pt;mso-wrap-distance-right:9pt;mso-wrap-distance-bottom:3.6pt;mso-position-horizontal:absolute;mso-position-horizontal-relative:text;mso-position-vertical:absolute;mso-position-vertical-relative:text;v-text-anchor:top" o:gfxdata="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" strokeweight=".26mm">
                 <v:textbox>
                   <w:txbxContent>
                     <w:p>
                       <w:pPr>
                         <w:pStyle w:val="FrameContents"/>
-                        <w:spacing w:before="0" w:after="160"/>
-                        <w:rPr>
-                          <w:color w:val="auto"/>
-                        </w:rPr>
                       </w:pPr>
                       <w:r>
                         <w:rPr>
-                          <w:color w:val="auto"/>
                           <w:lang w:val="es-419"/>
                         </w:rPr>
                         <w:t>Comenzar el recorrido.</w:t>
@@ -1892,44 +1695,36 @@
                     </w:p>
                   </w:txbxContent>
                 </v:textbox>
+                <w10:wrap type="square"/>
               </v:rect>
             </w:pict>
           </mc:Fallback>
         </mc:AlternateContent>
       </w:r>
     </w:p>
-    <w:p>
-      <w:pPr>
-        <w:pStyle w:val="Normal"/>
-        <w:rPr/>
-      </w:pPr>
-      <w:r>
-        <w:rPr/>
-      </w:r>
-    </w:p>
-    <w:p>
-      <w:pPr>
-        <w:pStyle w:val="Normal"/>
-        <w:rPr/>
-      </w:pPr>
-      <w:r>
-        <w:rPr/>
-        <w:t>Una vez se presione el botón, comenzará el recorrido y en el laberinto se marcarán las posiciones que ya fueron visitadas, como se muestra en la siguiente imagen:</w:t>
-      </w:r>
-    </w:p>
-    <w:p>
-      <w:pPr>
-        <w:pStyle w:val="Normal"/>
+    <w:p/>
+    <w:p>
+      <w:r>
+        <w:t>Una</w:t>
+      </w:r>
+      <w:r>
+        <w:t xml:space="preserve"> vez se presione el botón, comenzará el recorrido y en el laberinto se marcarán las posiciones que ya fueron visitadas, como se muestra en la siguiente imagen:</w:t>
+      </w:r>
+    </w:p>
+    <w:p>
+      <w:pPr>
         <w:jc w:val="center"/>
-        <w:rPr/>
-      </w:pPr>
-      <w:r>
-        <w:rPr/>
+      </w:pPr>
+      <w:r>
+        <w:rPr>
+          <w:noProof/>
+        </w:rPr>
+        <w:lastRenderedPageBreak/>
         <w:drawing>
           <wp:inline distT="0" distB="0" distL="0" distR="0">
             <wp:extent cx="2838450" cy="4095750"/>
             <wp:effectExtent l="0" t="0" r="0" b="0"/>
-            <wp:docPr id="14" name="Imagen 14" descr=""/>
+            <wp:docPr id="14" name="Imagen 14"/>
             <wp:cNvGraphicFramePr>
               <a:graphicFrameLocks xmlns:a="http://schemas.openxmlformats.org/drawingml/2006/main" noChangeAspect="1"/>
             </wp:cNvGraphicFramePr>
@@ -1937,13 +1732,13 @@
               <a:graphicData uri="http://schemas.openxmlformats.org/drawingml/2006/picture">
                 <pic:pic xmlns:pic="http://schemas.openxmlformats.org/drawingml/2006/picture">
                   <pic:nvPicPr>
-                    <pic:cNvPr id="14" name="Imagen 14" descr=""/>
+                    <pic:cNvPr id="14" name="Imagen 14"/>
                     <pic:cNvPicPr>
                       <a:picLocks noChangeAspect="1" noChangeArrowheads="1"/>
                     </pic:cNvPicPr>
                   </pic:nvPicPr>
                   <pic:blipFill>
-                    <a:blip r:embed="rId5"/>
+                    <a:blip r:embed="rId12"/>
                     <a:srcRect l="20278" t="7280" r="30209" b="5819"/>
                     <a:stretch>
                       <a:fillRect/>
@@ -1968,11 +1763,7 @@
     <w:p>
       <w:pPr>
         <w:pStyle w:val="Heading1"/>
-        <w:rPr/>
-      </w:pPr>
-      <w:r>
-        <w:rPr/>
-      </w:r>
+      </w:pPr>
       <w:r>
         <w:br w:type="page"/>
       </w:r>
@@ -1980,81 +1771,197 @@
     <w:p>
       <w:pPr>
         <w:pStyle w:val="Heading1"/>
-        <w:rPr/>
-      </w:pPr>
-      <w:r>
-        <w:rPr/>
+      </w:pPr>
+      <w:r>
+        <w:lastRenderedPageBreak/>
         <w:t>II. Cálculo de evaluación por desempeño</w:t>
       </w:r>
     </w:p>
-    <w:p>
-      <w:pPr>
-        <w:pStyle w:val="Normal"/>
-        <w:rPr/>
-      </w:pPr>
-      <w:r>
-        <w:rPr/>
-      </w:r>
-    </w:p>
-    <w:p>
-      <w:pPr>
-        <w:pStyle w:val="Normal"/>
-        <w:spacing w:before="0" w:after="160"/>
-        <w:rPr/>
-      </w:pPr>
-      <w:r>
-        <w:rPr/>
-        <w:t xml:space="preserve">Objetivo: Hacer uso de la recursividad y del TDA árbol asi crea la evaluacion de desempeño de una empresa  </w:t>
+    <w:p/>
+    <w:p>
+      <w:r>
+        <w:t>Objetivo: Hacer uso de la recursividad y del TDA ár</w:t>
+      </w:r>
+      <w:r>
+        <w:t xml:space="preserve">bol </w:t>
+      </w:r>
+      <w:r>
+        <w:t>así</w:t>
+      </w:r>
+      <w:r>
+        <w:t xml:space="preserve"> crea la </w:t>
+      </w:r>
+      <w:r>
+        <w:t>evaluación</w:t>
+      </w:r>
+      <w:r>
+        <w:t xml:space="preserve"> de desempeño de una empresa</w:t>
+      </w:r>
+      <w:r>
+        <w:t xml:space="preserve">. </w:t>
+      </w:r>
+    </w:p>
+    <w:p>
+      <w:r>
+        <w:t>En la siguiente imagen, se muestra el TDA árbol general para poder hacer que cada nodo tenga sus respectivos empleados bajo el mismo. Para comenzar se debe agregar todos los empleados necesarios, comenzando por el Nodo padre, o CEO</w:t>
+      </w:r>
+      <w:r>
+        <w:t xml:space="preserve">, </w:t>
+      </w:r>
+      <w:r>
+        <w:t>luego agregar todos sus subempleados</w:t>
+      </w:r>
+      <w:r>
+        <w:rPr>
+          <w:noProof/>
+        </w:rPr>
+        <w:drawing>
+          <wp:inline distT="0" distB="0" distL="0" distR="0">
+            <wp:extent cx="5722620" cy="4709160"/>
+            <wp:effectExtent l="0" t="0" r="0" b="0"/>
+            <wp:docPr id="12" name="Picture 12"/>
+            <wp:cNvGraphicFramePr>
+              <a:graphicFrameLocks xmlns:a="http://schemas.openxmlformats.org/drawingml/2006/main" noChangeAspect="1"/>
+            </wp:cNvGraphicFramePr>
+            <a:graphic xmlns:a="http://schemas.openxmlformats.org/drawingml/2006/main">
+              <a:graphicData uri="http://schemas.openxmlformats.org/drawingml/2006/picture">
+                <pic:pic xmlns:pic="http://schemas.openxmlformats.org/drawingml/2006/picture">
+                  <pic:nvPicPr>
+                    <pic:cNvPr id="0" name="Picture 1"/>
+                    <pic:cNvPicPr>
+                      <a:picLocks noChangeAspect="1" noChangeArrowheads="1"/>
+                    </pic:cNvPicPr>
+                  </pic:nvPicPr>
+                  <pic:blipFill>
+                    <a:blip r:embed="rId13">
+                      <a:extLst>
+                        <a:ext uri="{28A0092B-C50C-407E-A947-70E740481C1C}">
+                          <a14:useLocalDpi xmlns:a14="http://schemas.microsoft.com/office/drawing/2010/main" val="0"/>
+                        </a:ext>
+                      </a:extLst>
+                    </a:blip>
+                    <a:srcRect/>
+                    <a:stretch>
+                      <a:fillRect/>
+                    </a:stretch>
+                  </pic:blipFill>
+                  <pic:spPr bwMode="auto">
+                    <a:xfrm>
+                      <a:off x="0" y="0"/>
+                      <a:ext cx="5722620" cy="4709160"/>
+                    </a:xfrm>
+                    <a:prstGeom prst="rect">
+                      <a:avLst/>
+                    </a:prstGeom>
+                    <a:noFill/>
+                    <a:ln>
+                      <a:noFill/>
+                    </a:ln>
+                  </pic:spPr>
+                </pic:pic>
+              </a:graphicData>
+            </a:graphic>
+          </wp:inline>
+        </w:drawing>
+      </w:r>
+    </w:p>
+    <w:p>
+      <w:r>
+        <w:t xml:space="preserve">Luego </w:t>
+      </w:r>
+      <w:r>
+        <w:t>de agregar a todos los empleados</w:t>
+      </w:r>
+      <w:bookmarkStart w:id="3" w:name="_GoBack"/>
+      <w:bookmarkEnd w:id="3"/>
+      <w:r>
+        <w:t>, s</w:t>
+      </w:r>
+      <w:r>
+        <w:t xml:space="preserve">e </w:t>
+      </w:r>
+      <w:r>
+        <w:t>debe usar el botón “calcular nuevas Evaluaciones”</w:t>
+      </w:r>
+      <w:r>
+        <w:t>.</w:t>
       </w:r>
     </w:p>
     <w:sectPr>
-      <w:headerReference w:type="default" r:id="rId6"/>
-      <w:footerReference w:type="default" r:id="rId7"/>
-      <w:type w:val="nextPage"/>
+      <w:headerReference w:type="default" r:id="rId14"/>
+      <w:footerReference w:type="default" r:id="rId15"/>
       <w:pgSz w:w="11906" w:h="16838"/>
-      <w:pgMar w:left="1440" w:right="1440" w:header="720" w:top="1440" w:footer="720" w:bottom="1440" w:gutter="0"/>
-      <w:pgBorders w:display="allPages" w:offsetFrom="page">
+      <w:pgMar w:top="1440" w:right="1440" w:bottom="1440" w:left="1440" w:header="720" w:footer="720" w:gutter="0"/>
+      <w:pgBorders w:offsetFrom="page">
         <w:top w:val="single" w:sz="12" w:space="25" w:color="00000A"/>
         <w:left w:val="single" w:sz="12" w:space="25" w:color="00000A"/>
         <w:bottom w:val="single" w:sz="12" w:space="25" w:color="00000A"/>
         <w:right w:val="single" w:sz="12" w:space="25" w:color="00000A"/>
       </w:pgBorders>
-      <w:pgNumType w:start="0" w:fmt="decimal"/>
-      <w:formProt w:val="false"/>
+      <w:pgNumType w:start="0"/>
+      <w:cols w:space="720"/>
+      <w:formProt w:val="0"/>
       <w:titlePg/>
-      <w:textDirection w:val="lrTb"/>
-      <w:docGrid w:type="default" w:linePitch="360" w:charSpace="4096"/>
+      <w:docGrid w:linePitch="360" w:charSpace="4096"/>
     </w:sectPr>
   </w:body>
 </w:document>
 </file>
 
+<file path=word/endnotes.xml><?xml version="1.0" encoding="utf-8"?>
+<w:endnotes xmlns:wpc="http://schemas.microsoft.com/office/word/2010/wordprocessingCanvas" xmlns:cx="http://schemas.microsoft.com/office/drawing/2014/chartex" xmlns:cx1="http://schemas.microsoft.com/office/drawing/2015/9/8/chartex" xmlns:cx2="http://schemas.microsoft.com/office/drawing/2015/10/21/chartex" xmlns:cx3="http://schemas.microsoft.com/office/drawing/2016/5/9/chartex" xmlns:cx4="http://schemas.microsoft.com/office/drawing/2016/5/10/chartex" xmlns:cx5="http://schemas.microsoft.com/office/drawing/2016/5/11/chartex" xmlns:cx6="http://schemas.microsoft.com/office/drawing/2016/5/12/chartex" xmlns:cx7="http://schemas.microsoft.com/office/drawing/2016/5/13/chartex" xmlns:cx8="http://schemas.microsoft.com/office/drawing/2016/5/14/chartex" xmlns:mc="http://schemas.openxmlformats.org/markup-compatibility/2006" xmlns:aink="http://schemas.microsoft.com/office/drawing/2016/ink" xmlns:am3d="http://schemas.microsoft.com/office/drawing/2017/model3d" xmlns:o="urn:schemas-microsoft-com:office:office" xmlns:r="http://schemas.openxmlformats.org/officeDocument/2006/relationships" xmlns:m="http://schemas.openxmlformats.org/officeDocument/2006/math" xmlns:v="urn:schemas-microsoft-com:vml" xmlns:wp14="http://schemas.microsoft.com/office/word/2010/wordprocessingDrawing" xmlns:wp="http://schemas.openxmlformats.org/drawingml/2006/wordprocessingDrawing" xmlns:w10="urn:schemas-microsoft-com:office:word" xmlns:w="http://schemas.openxmlformats.org/wordprocessingml/2006/main" xmlns:w14="http://schemas.microsoft.com/office/word/2010/wordml" xmlns:w15="http://schemas.microsoft.com/office/word/2012/wordml" xmlns:w16cid="http://schemas.microsoft.com/office/word/2016/wordml/cid" xmlns:w16se="http://schemas.microsoft.com/office/word/2015/wordml/symex" xmlns:wpg="http://schemas.microsoft.com/office/word/2010/wordprocessingGroup" xmlns:wpi="http://schemas.microsoft.com/office/word/2010/wordprocessingInk" xmlns:wne="http://schemas.microsoft.com/office/word/2006/wordml" xmlns:wps="http://schemas.microsoft.com/office/word/2010/wordprocessingShape" mc:Ignorable="w14 w15 w16se w16cid wp14">
+  <w:endnote w:type="separator" w:id="-1">
+    <w:p>
+      <w:pPr>
+        <w:spacing w:after="0" w:line="240" w:lineRule="auto"/>
+      </w:pPr>
+      <w:r>
+        <w:separator/>
+      </w:r>
+    </w:p>
+  </w:endnote>
+  <w:endnote w:type="continuationSeparator" w:id="0">
+    <w:p>
+      <w:pPr>
+        <w:spacing w:after="0" w:line="240" w:lineRule="auto"/>
+      </w:pPr>
+      <w:r>
+        <w:continuationSeparator/>
+      </w:r>
+    </w:p>
+  </w:endnote>
+</w:endnotes>
+</file>
+
 <file path=word/footer1.xml><?xml version="1.0" encoding="utf-8"?>
-<w:ftr xmlns:o="urn:schemas-microsoft-com:office:office" xmlns:r="http://schemas.openxmlformats.org/officeDocument/2006/relationships" xmlns:v="urn:schemas-microsoft-com:vml" xmlns:w="http://schemas.openxmlformats.org/wordprocessingml/2006/main" xmlns:w10="urn:schemas-microsoft-com:office:word" xmlns:wp="http://schemas.openxmlformats.org/drawingml/2006/wordprocessingDrawing" xmlns:wps="http://schemas.microsoft.com/office/word/2010/wordprocessingShape" xmlns:wpg="http://schemas.microsoft.com/office/word/2010/wordprocessingGroup" xmlns:mc="http://schemas.openxmlformats.org/markup-compatibility/2006" xmlns:wp14="http://schemas.microsoft.com/office/word/2010/wordprocessingDrawing" xmlns:w14="http://schemas.microsoft.com/office/word/2010/wordml" mc:Ignorable="w14 wp14">
+<w:ftr xmlns:wpc="http://schemas.microsoft.com/office/word/2010/wordprocessingCanvas" xmlns:cx="http://schemas.microsoft.com/office/drawing/2014/chartex" xmlns:cx1="http://schemas.microsoft.com/office/drawing/2015/9/8/chartex" xmlns:cx2="http://schemas.microsoft.com/office/drawing/2015/10/21/chartex" xmlns:cx3="http://schemas.microsoft.com/office/drawing/2016/5/9/chartex" xmlns:cx4="http://schemas.microsoft.com/office/drawing/2016/5/10/chartex" xmlns:cx5="http://schemas.microsoft.com/office/drawing/2016/5/11/chartex" xmlns:cx6="http://schemas.microsoft.com/office/drawing/2016/5/12/chartex" xmlns:cx7="http://schemas.microsoft.com/office/drawing/2016/5/13/chartex" xmlns:cx8="http://schemas.microsoft.com/office/drawing/2016/5/14/chartex" xmlns:mc="http://schemas.openxmlformats.org/markup-compatibility/2006" xmlns:aink="http://schemas.microsoft.com/office/drawing/2016/ink" xmlns:am3d="http://schemas.microsoft.com/office/drawing/2017/model3d" xmlns:o="urn:schemas-microsoft-com:office:office" xmlns:r="http://schemas.openxmlformats.org/officeDocument/2006/relationships" xmlns:m="http://schemas.openxmlformats.org/officeDocument/2006/math" xmlns:v="urn:schemas-microsoft-com:vml" xmlns:wp14="http://schemas.microsoft.com/office/word/2010/wordprocessingDrawing" xmlns:wp="http://schemas.openxmlformats.org/drawingml/2006/wordprocessingDrawing" xmlns:w10="urn:schemas-microsoft-com:office:word" xmlns:w="http://schemas.openxmlformats.org/wordprocessingml/2006/main" xmlns:w14="http://schemas.microsoft.com/office/word/2010/wordml" xmlns:w15="http://schemas.microsoft.com/office/word/2012/wordml" xmlns:w16cid="http://schemas.microsoft.com/office/word/2016/wordml/cid" xmlns:w16se="http://schemas.microsoft.com/office/word/2015/wordml/symex" xmlns:wpg="http://schemas.microsoft.com/office/word/2010/wordprocessingGroup" xmlns:wpi="http://schemas.microsoft.com/office/word/2010/wordprocessingInk" xmlns:wne="http://schemas.microsoft.com/office/word/2006/wordml" xmlns:wps="http://schemas.microsoft.com/office/word/2010/wordprocessingShape" mc:Ignorable="w14 w15 w16se w16cid wp14">
   <w:sdt>
     <w:sdtPr>
+      <w:id w:val="1354494391"/>
       <w:docPartObj>
         <w:docPartGallery w:val="Page Numbers (Bottom of Page)"/>
-        <w:docPartUnique w:val="true"/>
+        <w:docPartUnique/>
       </w:docPartObj>
-      <w:id w:val="1354494391"/>
     </w:sdtPr>
+    <w:sdtEndPr/>
     <w:sdtContent>
       <w:p>
         <w:pPr>
           <w:pStyle w:val="Footer"/>
           <w:jc w:val="center"/>
-          <w:rPr/>
         </w:pPr>
         <w:r>
-          <w:rPr/>
+          <w:rPr>
+            <w:noProof/>
+          </w:rPr>
           <mc:AlternateContent>
             <mc:Choice Requires="wps">
               <w:drawing>
                 <wp:inline distT="0" distB="0" distL="0" distR="0">
                   <wp:extent cx="5467985" cy="45720"/>
                   <wp:effectExtent l="0" t="0" r="0" b="0"/>
-                  <wp:docPr id="15" name=""/>
+                  <wp:docPr id="15" name="Flowchart: Decision 15"/>
+                  <wp:cNvGraphicFramePr/>
                   <a:graphic xmlns:a="http://schemas.openxmlformats.org/drawingml/2006/main">
                     <a:graphicData uri="http://schemas.microsoft.com/office/word/2010/wordprocessingShape">
                       <wps:wsp>
@@ -2072,7 +1979,7 @@
                               <a:srgbClr val="000000"/>
                             </a:fgClr>
                             <a:bgClr>
-                              <a:srgbClr val="ffffff"/>
+                              <a:srgbClr val="FFFFFF"/>
                             </a:bgClr>
                           </a:pattFill>
                           <a:ln>
@@ -2080,9 +1987,15 @@
                           </a:ln>
                         </wps:spPr>
                         <wps:style>
-                          <a:lnRef idx="0"/>
-                          <a:fillRef idx="0"/>
-                          <a:effectRef idx="0"/>
+                          <a:lnRef idx="0">
+                            <a:scrgbClr r="0" g="0" b="0"/>
+                          </a:lnRef>
+                          <a:fillRef idx="0">
+                            <a:scrgbClr r="0" g="0" b="0"/>
+                          </a:fillRef>
+                          <a:effectRef idx="0">
+                            <a:scrgbClr r="0" g="0" b="0"/>
+                          </a:effectRef>
                           <a:fontRef idx="minor"/>
                         </wps:style>
                         <wps:bodyPr/>
@@ -2116,14 +2029,12 @@
         <w:pPr>
           <w:pStyle w:val="Footer"/>
           <w:jc w:val="center"/>
-          <w:rPr/>
         </w:pPr>
         <w:r>
-          <w:rPr/>
           <w:fldChar w:fldCharType="begin"/>
         </w:r>
         <w:r>
-          <w:instrText> PAGE </w:instrText>
+          <w:instrText>PAGE</w:instrText>
         </w:r>
         <w:r>
           <w:fldChar w:fldCharType="separate"/>
@@ -2140,17 +2051,38 @@
   <w:p>
     <w:pPr>
       <w:pStyle w:val="Footer"/>
-      <w:rPr/>
     </w:pPr>
-    <w:r>
-      <w:rPr/>
-    </w:r>
   </w:p>
 </w:ftr>
 </file>
 
+<file path=word/footnotes.xml><?xml version="1.0" encoding="utf-8"?>
+<w:footnotes xmlns:wpc="http://schemas.microsoft.com/office/word/2010/wordprocessingCanvas" xmlns:cx="http://schemas.microsoft.com/office/drawing/2014/chartex" xmlns:cx1="http://schemas.microsoft.com/office/drawing/2015/9/8/chartex" xmlns:cx2="http://schemas.microsoft.com/office/drawing/2015/10/21/chartex" xmlns:cx3="http://schemas.microsoft.com/office/drawing/2016/5/9/chartex" xmlns:cx4="http://schemas.microsoft.com/office/drawing/2016/5/10/chartex" xmlns:cx5="http://schemas.microsoft.com/office/drawing/2016/5/11/chartex" xmlns:cx6="http://schemas.microsoft.com/office/drawing/2016/5/12/chartex" xmlns:cx7="http://schemas.microsoft.com/office/drawing/2016/5/13/chartex" xmlns:cx8="http://schemas.microsoft.com/office/drawing/2016/5/14/chartex" xmlns:mc="http://schemas.openxmlformats.org/markup-compatibility/2006" xmlns:aink="http://schemas.microsoft.com/office/drawing/2016/ink" xmlns:am3d="http://schemas.microsoft.com/office/drawing/2017/model3d" xmlns:o="urn:schemas-microsoft-com:office:office" xmlns:r="http://schemas.openxmlformats.org/officeDocument/2006/relationships" xmlns:m="http://schemas.openxmlformats.org/officeDocument/2006/math" xmlns:v="urn:schemas-microsoft-com:vml" xmlns:wp14="http://schemas.microsoft.com/office/word/2010/wordprocessingDrawing" xmlns:wp="http://schemas.openxmlformats.org/drawingml/2006/wordprocessingDrawing" xmlns:w10="urn:schemas-microsoft-com:office:word" xmlns:w="http://schemas.openxmlformats.org/wordprocessingml/2006/main" xmlns:w14="http://schemas.microsoft.com/office/word/2010/wordml" xmlns:w15="http://schemas.microsoft.com/office/word/2012/wordml" xmlns:w16cid="http://schemas.microsoft.com/office/word/2016/wordml/cid" xmlns:w16se="http://schemas.microsoft.com/office/word/2015/wordml/symex" xmlns:wpg="http://schemas.microsoft.com/office/word/2010/wordprocessingGroup" xmlns:wpi="http://schemas.microsoft.com/office/word/2010/wordprocessingInk" xmlns:wne="http://schemas.microsoft.com/office/word/2006/wordml" xmlns:wps="http://schemas.microsoft.com/office/word/2010/wordprocessingShape" mc:Ignorable="w14 w15 w16se w16cid wp14">
+  <w:footnote w:type="separator" w:id="-1">
+    <w:p>
+      <w:pPr>
+        <w:spacing w:after="0" w:line="240" w:lineRule="auto"/>
+      </w:pPr>
+      <w:r>
+        <w:separator/>
+      </w:r>
+    </w:p>
+  </w:footnote>
+  <w:footnote w:type="continuationSeparator" w:id="0">
+    <w:p>
+      <w:pPr>
+        <w:spacing w:after="0" w:line="240" w:lineRule="auto"/>
+      </w:pPr>
+      <w:r>
+        <w:continuationSeparator/>
+      </w:r>
+    </w:p>
+  </w:footnote>
+</w:footnotes>
+</file>
+
 <file path=word/header1.xml><?xml version="1.0" encoding="utf-8"?>
-<w:hdr xmlns:o="urn:schemas-microsoft-com:office:office" xmlns:r="http://schemas.openxmlformats.org/officeDocument/2006/relationships" xmlns:v="urn:schemas-microsoft-com:vml" xmlns:w="http://schemas.openxmlformats.org/wordprocessingml/2006/main" xmlns:w10="urn:schemas-microsoft-com:office:word" xmlns:wp="http://schemas.openxmlformats.org/drawingml/2006/wordprocessingDrawing" xmlns:wps="http://schemas.microsoft.com/office/word/2010/wordprocessingShape" xmlns:wpg="http://schemas.microsoft.com/office/word/2010/wordprocessingGroup" xmlns:mc="http://schemas.openxmlformats.org/markup-compatibility/2006" xmlns:wp14="http://schemas.microsoft.com/office/word/2010/wordprocessingDrawing" xmlns:w14="http://schemas.microsoft.com/office/word/2010/wordml" mc:Ignorable="w14 wp14">
+<w:hdr xmlns:wpc="http://schemas.microsoft.com/office/word/2010/wordprocessingCanvas" xmlns:cx="http://schemas.microsoft.com/office/drawing/2014/chartex" xmlns:cx1="http://schemas.microsoft.com/office/drawing/2015/9/8/chartex" xmlns:cx2="http://schemas.microsoft.com/office/drawing/2015/10/21/chartex" xmlns:cx3="http://schemas.microsoft.com/office/drawing/2016/5/9/chartex" xmlns:cx4="http://schemas.microsoft.com/office/drawing/2016/5/10/chartex" xmlns:cx5="http://schemas.microsoft.com/office/drawing/2016/5/11/chartex" xmlns:cx6="http://schemas.microsoft.com/office/drawing/2016/5/12/chartex" xmlns:cx7="http://schemas.microsoft.com/office/drawing/2016/5/13/chartex" xmlns:cx8="http://schemas.microsoft.com/office/drawing/2016/5/14/chartex" xmlns:mc="http://schemas.openxmlformats.org/markup-compatibility/2006" xmlns:aink="http://schemas.microsoft.com/office/drawing/2016/ink" xmlns:am3d="http://schemas.microsoft.com/office/drawing/2017/model3d" xmlns:o="urn:schemas-microsoft-com:office:office" xmlns:r="http://schemas.openxmlformats.org/officeDocument/2006/relationships" xmlns:m="http://schemas.openxmlformats.org/officeDocument/2006/math" xmlns:v="urn:schemas-microsoft-com:vml" xmlns:wp14="http://schemas.microsoft.com/office/word/2010/wordprocessingDrawing" xmlns:wp="http://schemas.openxmlformats.org/drawingml/2006/wordprocessingDrawing" xmlns:w10="urn:schemas-microsoft-com:office:word" xmlns:w="http://schemas.openxmlformats.org/wordprocessingml/2006/main" xmlns:w14="http://schemas.microsoft.com/office/word/2010/wordml" xmlns:w15="http://schemas.microsoft.com/office/word/2012/wordml" xmlns:w16cid="http://schemas.microsoft.com/office/word/2016/wordml/cid" xmlns:w16se="http://schemas.microsoft.com/office/word/2015/wordml/symex" xmlns:wpg="http://schemas.microsoft.com/office/word/2010/wordprocessingGroup" xmlns:wpi="http://schemas.microsoft.com/office/word/2010/wordprocessingInk" xmlns:wne="http://schemas.microsoft.com/office/word/2006/wordml" xmlns:wps="http://schemas.microsoft.com/office/word/2010/wordprocessingShape" mc:Ignorable="w14 w15 w16se w16cid wp14">
   <w:p>
     <w:pPr>
       <w:pStyle w:val="Header"/>
@@ -2165,14 +2097,16 @@
     </w:pPr>
     <w:sdt>
       <w:sdtPr>
+        <w:alias w:val="Title"/>
+        <w:id w:val="-630937542"/>
+        <w:dataBinding w:prefixMappings="xmlns:ns0='http://purl.org/dc/elements/1.1/' xmlns:ns1='http://schemas.openxmlformats.org/package/2006/metadata/core-properties' " w:xpath="/ns1:coreProperties[1]/ns0:title[1]" w:storeItemID="{6C3C8BC8-F283-45AE-878A-BAB7291924A1}"/>
         <w:text/>
-        <w:dataBinding w:prefixMappings="xmlns:ns0='http://purl.org/dc/elements/1.1/' xmlns:ns1='http://schemas.openxmlformats.org/package/2006/metadata/core-properties' " w:xpath="/ns1:coreProperties[1]/ns0:title[1]" w:storeItemID="{6C3C8BC8-F283-45AE-878A-BAB7291924A1}"/>
-        <w:alias w:val="Title"/>
       </w:sdtPr>
+      <w:sdtEndPr/>
       <w:sdtContent>
         <w:r>
           <w:rPr>
-            <w:rFonts w:cs="Times New Roman" w:ascii="Times New Roman" w:hAnsi="Times New Roman"/>
+            <w:rFonts w:ascii="Times New Roman" w:hAnsi="Times New Roman" w:cs="Times New Roman"/>
             <w:color w:val="808080" w:themeColor="background1" w:themeShade="80"/>
             <w:sz w:val="24"/>
             <w:szCs w:val="24"/>
@@ -2184,7 +2118,7 @@
     </w:sdt>
     <w:r>
       <w:rPr>
-        <w:rFonts w:cs="Times New Roman" w:ascii="Times New Roman" w:hAnsi="Times New Roman"/>
+        <w:rFonts w:ascii="Times New Roman" w:hAnsi="Times New Roman" w:cs="Times New Roman"/>
         <w:color w:val="808080" w:themeColor="background1" w:themeShade="80"/>
         <w:sz w:val="24"/>
         <w:szCs w:val="24"/>
@@ -2194,14 +2128,16 @@
     </w:r>
     <w:sdt>
       <w:sdtPr>
+        <w:alias w:val="Author"/>
+        <w:id w:val="314385925"/>
+        <w:dataBinding w:prefixMappings="xmlns:ns0='http://purl.org/dc/elements/1.1/' xmlns:ns1='http://schemas.openxmlformats.org/package/2006/metadata/core-properties' " w:xpath="/ns1:coreProperties[1]/ns0:creator[1]" w:storeItemID="{6C3C8BC8-F283-45AE-878A-BAB7291924A1}"/>
         <w:text/>
-        <w:dataBinding w:prefixMappings="xmlns:ns0='http://purl.org/dc/elements/1.1/' xmlns:ns1='http://schemas.openxmlformats.org/package/2006/metadata/core-properties' " w:xpath="/ns1:coreProperties[1]/ns0:creator[1]" w:storeItemID="{6C3C8BC8-F283-45AE-878A-BAB7291924A1}"/>
-        <w:alias w:val="Author"/>
       </w:sdtPr>
+      <w:sdtEndPr/>
       <w:sdtContent>
         <w:r>
           <w:rPr>
-            <w:rFonts w:cs="Times New Roman" w:ascii="Times New Roman" w:hAnsi="Times New Roman"/>
+            <w:rFonts w:ascii="Times New Roman" w:hAnsi="Times New Roman" w:cs="Times New Roman"/>
             <w:color w:val="808080" w:themeColor="background1" w:themeShade="80"/>
             <w:sz w:val="24"/>
             <w:szCs w:val="24"/>
@@ -2216,21 +2152,19 @@
     <w:pPr>
       <w:pStyle w:val="Header"/>
       <w:rPr>
-        <w:color w:val="0D0D0D" w:themeColor="text1" w:themeTint="f2"/>
+        <w:color w:val="0D0D0D" w:themeColor="text1" w:themeTint="F2"/>
       </w:rPr>
     </w:pPr>
-    <w:r>
-      <w:rPr>
-        <w:color w:val="0D0D0D" w:themeColor="text1" w:themeTint="f2"/>
-      </w:rPr>
-    </w:r>
   </w:p>
 </w:hdr>
 </file>
 
 <file path=word/numbering.xml><?xml version="1.0" encoding="utf-8"?>
-<w:numbering xmlns:w="http://schemas.openxmlformats.org/wordprocessingml/2006/main" xmlns:o="urn:schemas-microsoft-com:office:office" xmlns:r="http://schemas.openxmlformats.org/officeDocument/2006/relationships" xmlns:v="urn:schemas-microsoft-com:vml">
-  <w:abstractNum w:abstractNumId="1">
+<w:numbering xmlns:wpc="http://schemas.microsoft.com/office/word/2010/wordprocessingCanvas" xmlns:cx="http://schemas.microsoft.com/office/drawing/2014/chartex" xmlns:cx1="http://schemas.microsoft.com/office/drawing/2015/9/8/chartex" xmlns:cx2="http://schemas.microsoft.com/office/drawing/2015/10/21/chartex" xmlns:cx3="http://schemas.microsoft.com/office/drawing/2016/5/9/chartex" xmlns:cx4="http://schemas.microsoft.com/office/drawing/2016/5/10/chartex" xmlns:cx5="http://schemas.microsoft.com/office/drawing/2016/5/11/chartex" xmlns:cx6="http://schemas.microsoft.com/office/drawing/2016/5/12/chartex" xmlns:cx7="http://schemas.microsoft.com/office/drawing/2016/5/13/chartex" xmlns:cx8="http://schemas.microsoft.com/office/drawing/2016/5/14/chartex" xmlns:mc="http://schemas.openxmlformats.org/markup-compatibility/2006" xmlns:aink="http://schemas.microsoft.com/office/drawing/2016/ink" xmlns:am3d="http://schemas.microsoft.com/office/drawing/2017/model3d" xmlns:o="urn:schemas-microsoft-com:office:office" xmlns:r="http://schemas.openxmlformats.org/officeDocument/2006/relationships" xmlns:m="http://schemas.openxmlformats.org/officeDocument/2006/math" xmlns:v="urn:schemas-microsoft-com:vml" xmlns:wp14="http://schemas.microsoft.com/office/word/2010/wordprocessingDrawing" xmlns:wp="http://schemas.openxmlformats.org/drawingml/2006/wordprocessingDrawing" xmlns:w10="urn:schemas-microsoft-com:office:word" xmlns:w="http://schemas.openxmlformats.org/wordprocessingml/2006/main" xmlns:w14="http://schemas.microsoft.com/office/word/2010/wordml" xmlns:w15="http://schemas.microsoft.com/office/word/2012/wordml" xmlns:w16cid="http://schemas.microsoft.com/office/word/2016/wordml/cid" xmlns:w16se="http://schemas.microsoft.com/office/word/2015/wordml/symex" xmlns:wpg="http://schemas.microsoft.com/office/word/2010/wordprocessingGroup" xmlns:wpi="http://schemas.microsoft.com/office/word/2010/wordprocessingInk" xmlns:wne="http://schemas.microsoft.com/office/word/2006/wordml" xmlns:wps="http://schemas.microsoft.com/office/word/2010/wordprocessingShape" mc:Ignorable="w14 w15 w16se w16cid wp14">
+  <w:abstractNum w:abstractNumId="0" w15:restartNumberingAfterBreak="0">
+    <w:nsid w:val="4C2E52AE"/>
+    <w:multiLevelType w:val="multilevel"/>
+    <w:tmpl w:val="5A6EC10E"/>
     <w:lvl w:ilvl="0">
       <w:start w:val="1"/>
       <w:numFmt w:val="bullet"/>
@@ -2253,7 +2187,6 @@
       </w:pPr>
       <w:rPr>
         <w:rFonts w:ascii="Courier New" w:hAnsi="Courier New" w:cs="Courier New" w:hint="default"/>
-        <w:rFonts w:cs="Courier New"/>
       </w:rPr>
     </w:lvl>
     <w:lvl w:ilvl="2">
@@ -2290,7 +2223,6 @@
       </w:pPr>
       <w:rPr>
         <w:rFonts w:ascii="Courier New" w:hAnsi="Courier New" w:cs="Courier New" w:hint="default"/>
-        <w:rFonts w:cs="Courier New"/>
       </w:rPr>
     </w:lvl>
     <w:lvl w:ilvl="5">
@@ -2327,7 +2259,6 @@
       </w:pPr>
       <w:rPr>
         <w:rFonts w:ascii="Courier New" w:hAnsi="Courier New" w:cs="Courier New" w:hint="default"/>
-        <w:rFonts w:cs="Courier New"/>
       </w:rPr>
     </w:lvl>
     <w:lvl w:ilvl="8">
@@ -2343,90 +2274,10 @@
       </w:rPr>
     </w:lvl>
   </w:abstractNum>
-  <w:abstractNum w:abstractNumId="2">
-    <w:lvl w:ilvl="0">
-      <w:start w:val="1"/>
-      <w:numFmt w:val="upperRoman"/>
-      <w:lvlText w:val="%1."/>
-      <w:lvlJc w:val="right"/>
-      <w:pPr>
-        <w:ind w:left="720" w:hanging="360"/>
-      </w:pPr>
-    </w:lvl>
-    <w:lvl w:ilvl="1">
-      <w:start w:val="1"/>
-      <w:numFmt w:val="lowerLetter"/>
-      <w:lvlText w:val="%2."/>
-      <w:lvlJc w:val="left"/>
-      <w:pPr>
-        <w:ind w:left="1440" w:hanging="360"/>
-      </w:pPr>
-    </w:lvl>
-    <w:lvl w:ilvl="2">
-      <w:start w:val="1"/>
-      <w:numFmt w:val="lowerRoman"/>
-      <w:lvlText w:val="%3."/>
-      <w:lvlJc w:val="right"/>
-      <w:pPr>
-        <w:ind w:left="2160" w:hanging="180"/>
-      </w:pPr>
-    </w:lvl>
-    <w:lvl w:ilvl="3">
-      <w:start w:val="1"/>
-      <w:numFmt w:val="decimal"/>
-      <w:lvlText w:val="%4."/>
-      <w:lvlJc w:val="left"/>
-      <w:pPr>
-        <w:ind w:left="2880" w:hanging="360"/>
-      </w:pPr>
-    </w:lvl>
-    <w:lvl w:ilvl="4">
-      <w:start w:val="1"/>
-      <w:numFmt w:val="lowerLetter"/>
-      <w:lvlText w:val="%5."/>
-      <w:lvlJc w:val="left"/>
-      <w:pPr>
-        <w:ind w:left="3600" w:hanging="360"/>
-      </w:pPr>
-    </w:lvl>
-    <w:lvl w:ilvl="5">
-      <w:start w:val="1"/>
-      <w:numFmt w:val="lowerRoman"/>
-      <w:lvlText w:val="%6."/>
-      <w:lvlJc w:val="right"/>
-      <w:pPr>
-        <w:ind w:left="4320" w:hanging="180"/>
-      </w:pPr>
-    </w:lvl>
-    <w:lvl w:ilvl="6">
-      <w:start w:val="1"/>
-      <w:numFmt w:val="decimal"/>
-      <w:lvlText w:val="%7."/>
-      <w:lvlJc w:val="left"/>
-      <w:pPr>
-        <w:ind w:left="5040" w:hanging="360"/>
-      </w:pPr>
-    </w:lvl>
-    <w:lvl w:ilvl="7">
-      <w:start w:val="1"/>
-      <w:numFmt w:val="lowerLetter"/>
-      <w:lvlText w:val="%8."/>
-      <w:lvlJc w:val="left"/>
-      <w:pPr>
-        <w:ind w:left="5760" w:hanging="360"/>
-      </w:pPr>
-    </w:lvl>
-    <w:lvl w:ilvl="8">
-      <w:start w:val="1"/>
-      <w:numFmt w:val="lowerRoman"/>
-      <w:lvlText w:val="%9."/>
-      <w:lvlJc w:val="right"/>
-      <w:pPr>
-        <w:ind w:left="6480" w:hanging="180"/>
-      </w:pPr>
-    </w:lvl>
-  </w:abstractNum>
-  <w:abstractNum w:abstractNumId="3">
+  <w:abstractNum w:abstractNumId="1" w15:restartNumberingAfterBreak="0">
+    <w:nsid w:val="5C3A59AB"/>
+    <w:multiLevelType w:val="multilevel"/>
+    <w:tmpl w:val="5F48C466"/>
     <w:lvl w:ilvl="0">
       <w:start w:val="1"/>
       <w:numFmt w:val="none"/>
@@ -2434,7 +2285,7 @@
       <w:lvlText w:val=""/>
       <w:lvlJc w:val="left"/>
       <w:pPr>
-        <w:ind w:left="0" w:hanging="0"/>
+        <w:ind w:left="0" w:firstLine="0"/>
       </w:pPr>
     </w:lvl>
     <w:lvl w:ilvl="1">
@@ -2444,7 +2295,7 @@
       <w:lvlText w:val=""/>
       <w:lvlJc w:val="left"/>
       <w:pPr>
-        <w:ind w:left="0" w:hanging="0"/>
+        <w:ind w:left="0" w:firstLine="0"/>
       </w:pPr>
     </w:lvl>
     <w:lvl w:ilvl="2">
@@ -2454,7 +2305,7 @@
       <w:lvlText w:val=""/>
       <w:lvlJc w:val="left"/>
       <w:pPr>
-        <w:ind w:left="0" w:hanging="0"/>
+        <w:ind w:left="0" w:firstLine="0"/>
       </w:pPr>
     </w:lvl>
     <w:lvl w:ilvl="3">
@@ -2464,7 +2315,7 @@
       <w:lvlText w:val=""/>
       <w:lvlJc w:val="left"/>
       <w:pPr>
-        <w:ind w:left="0" w:hanging="0"/>
+        <w:ind w:left="0" w:firstLine="0"/>
       </w:pPr>
     </w:lvl>
     <w:lvl w:ilvl="4">
@@ -2474,7 +2325,7 @@
       <w:lvlText w:val=""/>
       <w:lvlJc w:val="left"/>
       <w:pPr>
-        <w:ind w:left="0" w:hanging="0"/>
+        <w:ind w:left="0" w:firstLine="0"/>
       </w:pPr>
     </w:lvl>
     <w:lvl w:ilvl="5">
@@ -2484,7 +2335,7 @@
       <w:lvlText w:val=""/>
       <w:lvlJc w:val="left"/>
       <w:pPr>
-        <w:ind w:left="0" w:hanging="0"/>
+        <w:ind w:left="0" w:firstLine="0"/>
       </w:pPr>
     </w:lvl>
     <w:lvl w:ilvl="6">
@@ -2494,7 +2345,7 @@
       <w:lvlText w:val=""/>
       <w:lvlJc w:val="left"/>
       <w:pPr>
-        <w:ind w:left="0" w:hanging="0"/>
+        <w:ind w:left="0" w:firstLine="0"/>
       </w:pPr>
     </w:lvl>
     <w:lvl w:ilvl="7">
@@ -2504,7 +2355,7 @@
       <w:lvlText w:val=""/>
       <w:lvlJc w:val="left"/>
       <w:pPr>
-        <w:ind w:left="0" w:hanging="0"/>
+        <w:ind w:left="0" w:firstLine="0"/>
       </w:pPr>
     </w:lvl>
     <w:lvl w:ilvl="8">
@@ -2514,48 +2365,132 @@
       <w:lvlText w:val=""/>
       <w:lvlJc w:val="left"/>
       <w:pPr>
-        <w:ind w:left="0" w:hanging="0"/>
+        <w:ind w:left="0" w:firstLine="0"/>
+      </w:pPr>
+    </w:lvl>
+  </w:abstractNum>
+  <w:abstractNum w:abstractNumId="2" w15:restartNumberingAfterBreak="0">
+    <w:nsid w:val="6816627E"/>
+    <w:multiLevelType w:val="multilevel"/>
+    <w:tmpl w:val="84B8FBD4"/>
+    <w:lvl w:ilvl="0">
+      <w:start w:val="1"/>
+      <w:numFmt w:val="upperRoman"/>
+      <w:lvlText w:val="%1."/>
+      <w:lvlJc w:val="right"/>
+      <w:pPr>
+        <w:ind w:left="720" w:hanging="360"/>
+      </w:pPr>
+    </w:lvl>
+    <w:lvl w:ilvl="1">
+      <w:start w:val="1"/>
+      <w:numFmt w:val="lowerLetter"/>
+      <w:lvlText w:val="%2."/>
+      <w:lvlJc w:val="left"/>
+      <w:pPr>
+        <w:ind w:left="1440" w:hanging="360"/>
+      </w:pPr>
+    </w:lvl>
+    <w:lvl w:ilvl="2">
+      <w:start w:val="1"/>
+      <w:numFmt w:val="lowerRoman"/>
+      <w:lvlText w:val="%3."/>
+      <w:lvlJc w:val="right"/>
+      <w:pPr>
+        <w:ind w:left="2160" w:hanging="180"/>
+      </w:pPr>
+    </w:lvl>
+    <w:lvl w:ilvl="3">
+      <w:start w:val="1"/>
+      <w:numFmt w:val="decimal"/>
+      <w:lvlText w:val="%4."/>
+      <w:lvlJc w:val="left"/>
+      <w:pPr>
+        <w:ind w:left="2880" w:hanging="360"/>
+      </w:pPr>
+    </w:lvl>
+    <w:lvl w:ilvl="4">
+      <w:start w:val="1"/>
+      <w:numFmt w:val="lowerLetter"/>
+      <w:lvlText w:val="%5."/>
+      <w:lvlJc w:val="left"/>
+      <w:pPr>
+        <w:ind w:left="3600" w:hanging="360"/>
+      </w:pPr>
+    </w:lvl>
+    <w:lvl w:ilvl="5">
+      <w:start w:val="1"/>
+      <w:numFmt w:val="lowerRoman"/>
+      <w:lvlText w:val="%6."/>
+      <w:lvlJc w:val="right"/>
+      <w:pPr>
+        <w:ind w:left="4320" w:hanging="180"/>
+      </w:pPr>
+    </w:lvl>
+    <w:lvl w:ilvl="6">
+      <w:start w:val="1"/>
+      <w:numFmt w:val="decimal"/>
+      <w:lvlText w:val="%7."/>
+      <w:lvlJc w:val="left"/>
+      <w:pPr>
+        <w:ind w:left="5040" w:hanging="360"/>
+      </w:pPr>
+    </w:lvl>
+    <w:lvl w:ilvl="7">
+      <w:start w:val="1"/>
+      <w:numFmt w:val="lowerLetter"/>
+      <w:lvlText w:val="%8."/>
+      <w:lvlJc w:val="left"/>
+      <w:pPr>
+        <w:ind w:left="5760" w:hanging="360"/>
+      </w:pPr>
+    </w:lvl>
+    <w:lvl w:ilvl="8">
+      <w:start w:val="1"/>
+      <w:numFmt w:val="lowerRoman"/>
+      <w:lvlText w:val="%9."/>
+      <w:lvlJc w:val="right"/>
+      <w:pPr>
+        <w:ind w:left="6480" w:hanging="180"/>
       </w:pPr>
     </w:lvl>
   </w:abstractNum>
   <w:num w:numId="1">
-    <w:abstractNumId w:val="1"/>
+    <w:abstractNumId w:val="0"/>
   </w:num>
   <w:num w:numId="2">
     <w:abstractNumId w:val="2"/>
   </w:num>
   <w:num w:numId="3">
-    <w:abstractNumId w:val="3"/>
+    <w:abstractNumId w:val="1"/>
   </w:num>
 </w:numbering>
 </file>
 
 <file path=word/styles.xml><?xml version="1.0" encoding="utf-8"?>
-<w:styles xmlns:w="http://schemas.openxmlformats.org/wordprocessingml/2006/main" xmlns:w14="http://schemas.microsoft.com/office/word/2010/wordml" xmlns:mc="http://schemas.openxmlformats.org/markup-compatibility/2006" mc:Ignorable="w14">
+<w:styles xmlns:mc="http://schemas.openxmlformats.org/markup-compatibility/2006" xmlns:r="http://schemas.openxmlformats.org/officeDocument/2006/relationships" xmlns:w="http://schemas.openxmlformats.org/wordprocessingml/2006/main" xmlns:w14="http://schemas.microsoft.com/office/word/2010/wordml" xmlns:w15="http://schemas.microsoft.com/office/word/2012/wordml" xmlns:w16cid="http://schemas.microsoft.com/office/word/2016/wordml/cid" xmlns:w16se="http://schemas.microsoft.com/office/word/2015/wordml/symex" mc:Ignorable="w14 w15 w16se w16cid">
   <w:docDefaults>
     <w:rPrDefault>
       <w:rPr>
-        <w:rFonts w:ascii="Calibri" w:hAnsi="Calibri" w:eastAsia="Calibri" w:cs="Arial" w:asciiTheme="minorHAnsi" w:cstheme="minorBidi" w:eastAsiaTheme="minorHAnsi" w:hAnsiTheme="minorHAnsi"/>
+        <w:rFonts w:asciiTheme="minorHAnsi" w:eastAsiaTheme="minorHAnsi" w:hAnsiTheme="minorHAnsi" w:cstheme="minorBidi"/>
         <w:sz w:val="22"/>
         <w:szCs w:val="22"/>
         <w:lang w:val="es-ES" w:eastAsia="en-US" w:bidi="ar-SA"/>
       </w:rPr>
     </w:rPrDefault>
-    <w:pPrDefault>
-      <w:pPr/>
-    </w:pPrDefault>
+    <w:pPrDefault/>
   </w:docDefaults>
   <w:latentStyles w:defLockedState="0" w:defUIPriority="99" w:defSemiHidden="0" w:defUnhideWhenUsed="0" w:defQFormat="0" w:count="375">
     <w:lsdException w:name="Normal" w:uiPriority="0" w:qFormat="1"/>
     <w:lsdException w:name="heading 1" w:uiPriority="9" w:qFormat="1"/>
-    <w:lsdException w:name="heading 2" w:uiPriority="9" w:semiHidden="1" w:unhideWhenUsed="1" w:qFormat="1"/>
-    <w:lsdException w:name="heading 3" w:uiPriority="9" w:semiHidden="1" w:unhideWhenUsed="1" w:qFormat="1"/>
-    <w:lsdException w:name="heading 4" w:uiPriority="9" w:semiHidden="1" w:unhideWhenUsed="1" w:qFormat="1"/>
-    <w:lsdException w:name="heading 5" w:uiPriority="9" w:semiHidden="1" w:unhideWhenUsed="1" w:qFormat="1"/>
-    <w:lsdException w:name="heading 6" w:uiPriority="9" w:semiHidden="1" w:unhideWhenUsed="1" w:qFormat="1"/>
-    <w:lsdException w:name="heading 7" w:uiPriority="9" w:semiHidden="1" w:unhideWhenUsed="1" w:qFormat="1"/>
-    <w:lsdException w:name="heading 8" w:uiPriority="9" w:semiHidden="1" w:unhideWhenUsed="1" w:qFormat="1"/>
-    <w:lsdException w:name="heading 9" w:uiPriority="9" w:semiHidden="1" w:unhideWhenUsed="1" w:qFormat="1"/>
+    <w:lsdException w:name="heading 2" w:semiHidden="1" w:uiPriority="9" w:unhideWhenUsed="1" w:qFormat="1"/>
+    <w:lsdException w:name="heading 3" w:semiHidden="1" w:uiPriority="9" w:unhideWhenUsed="1" w:qFormat="1"/>
+    <w:lsdException w:name="heading 4" w:semiHidden="1" w:uiPriority="9" w:unhideWhenUsed="1" w:qFormat="1"/>
+    <w:lsdException w:name="heading 5" w:semiHidden="1" w:uiPriority="9" w:unhideWhenUsed="1" w:qFormat="1"/>
+    <w:lsdException w:name="heading 6" w:semiHidden="1" w:uiPriority="9" w:unhideWhenUsed="1" w:qFormat="1"/>
+    <w:lsdException w:name="heading 7" w:semiHidden="1" w:uiPriority="9" w:unhideWhenUsed="1" w:qFormat="1"/>
+    <w:lsdException w:name="heading 8" w:semiHidden="1" w:uiPriority="9" w:unhideWhenUsed="1" w:qFormat="1"/>
+    <w:lsdException w:name="heading 9" w:semiHidden="1" w:uiPriority="9" w:unhideWhenUsed="1" w:qFormat="1"/>
     <w:lsdException w:name="index 1" w:semiHidden="1" w:unhideWhenUsed="1"/>
     <w:lsdException w:name="index 2" w:semiHidden="1" w:unhideWhenUsed="1"/>
     <w:lsdException w:name="index 3" w:semiHidden="1" w:unhideWhenUsed="1"/>
@@ -2565,22 +2500,22 @@
     <w:lsdException w:name="index 7" w:semiHidden="1" w:unhideWhenUsed="1"/>
     <w:lsdException w:name="index 8" w:semiHidden="1" w:unhideWhenUsed="1"/>
     <w:lsdException w:name="index 9" w:semiHidden="1" w:unhideWhenUsed="1"/>
-    <w:lsdException w:name="toc 1" w:uiPriority="39" w:semiHidden="1" w:unhideWhenUsed="1"/>
-    <w:lsdException w:name="toc 2" w:uiPriority="39" w:semiHidden="1" w:unhideWhenUsed="1"/>
-    <w:lsdException w:name="toc 3" w:uiPriority="39" w:semiHidden="1" w:unhideWhenUsed="1"/>
-    <w:lsdException w:name="toc 4" w:uiPriority="39" w:semiHidden="1" w:unhideWhenUsed="1"/>
-    <w:lsdException w:name="toc 5" w:uiPriority="39" w:semiHidden="1" w:unhideWhenUsed="1"/>
-    <w:lsdException w:name="toc 6" w:uiPriority="39" w:semiHidden="1" w:unhideWhenUsed="1"/>
-    <w:lsdException w:name="toc 7" w:uiPriority="39" w:semiHidden="1" w:unhideWhenUsed="1"/>
-    <w:lsdException w:name="toc 8" w:uiPriority="39" w:semiHidden="1" w:unhideWhenUsed="1"/>
-    <w:lsdException w:name="toc 9" w:uiPriority="39" w:semiHidden="1" w:unhideWhenUsed="1"/>
+    <w:lsdException w:name="toc 1" w:semiHidden="1" w:uiPriority="39" w:unhideWhenUsed="1"/>
+    <w:lsdException w:name="toc 2" w:semiHidden="1" w:uiPriority="39" w:unhideWhenUsed="1"/>
+    <w:lsdException w:name="toc 3" w:semiHidden="1" w:uiPriority="39" w:unhideWhenUsed="1"/>
+    <w:lsdException w:name="toc 4" w:semiHidden="1" w:uiPriority="39" w:unhideWhenUsed="1"/>
+    <w:lsdException w:name="toc 5" w:semiHidden="1" w:uiPriority="39" w:unhideWhenUsed="1"/>
+    <w:lsdException w:name="toc 6" w:semiHidden="1" w:uiPriority="39" w:unhideWhenUsed="1"/>
+    <w:lsdException w:name="toc 7" w:semiHidden="1" w:uiPriority="39" w:unhideWhenUsed="1"/>
+    <w:lsdException w:name="toc 8" w:semiHidden="1" w:uiPriority="39" w:unhideWhenUsed="1"/>
+    <w:lsdException w:name="toc 9" w:semiHidden="1" w:uiPriority="39" w:unhideWhenUsed="1"/>
     <w:lsdException w:name="Normal Indent" w:semiHidden="1" w:unhideWhenUsed="1"/>
     <w:lsdException w:name="footnote text" w:semiHidden="1" w:unhideWhenUsed="1"/>
     <w:lsdException w:name="annotation text" w:semiHidden="1" w:unhideWhenUsed="1"/>
     <w:lsdException w:name="header" w:semiHidden="1" w:unhideWhenUsed="1"/>
     <w:lsdException w:name="footer" w:semiHidden="1" w:unhideWhenUsed="1"/>
     <w:lsdException w:name="index heading" w:semiHidden="1" w:unhideWhenUsed="1"/>
-    <w:lsdException w:name="caption" w:uiPriority="35" w:semiHidden="1" w:unhideWhenUsed="1" w:qFormat="1"/>
+    <w:lsdException w:name="caption" w:semiHidden="1" w:uiPriority="35" w:unhideWhenUsed="1" w:qFormat="1"/>
     <w:lsdException w:name="table of figures" w:semiHidden="1" w:unhideWhenUsed="1"/>
     <w:lsdException w:name="envelope address" w:semiHidden="1" w:unhideWhenUsed="1"/>
     <w:lsdException w:name="envelope return" w:semiHidden="1" w:unhideWhenUsed="1"/>
@@ -2611,7 +2546,7 @@
     <w:lsdException w:name="Title" w:uiPriority="10" w:qFormat="1"/>
     <w:lsdException w:name="Closing" w:semiHidden="1" w:unhideWhenUsed="1"/>
     <w:lsdException w:name="Signature" w:semiHidden="1" w:unhideWhenUsed="1"/>
-    <w:lsdException w:name="Default Paragraph Font" w:uiPriority="1" w:semiHidden="1" w:unhideWhenUsed="1"/>
+    <w:lsdException w:name="Default Paragraph Font" w:semiHidden="1" w:uiPriority="1" w:unhideWhenUsed="1"/>
     <w:lsdException w:name="Body Text" w:semiHidden="1" w:unhideWhenUsed="1"/>
     <w:lsdException w:name="Body Text Indent" w:semiHidden="1" w:unhideWhenUsed="1"/>
     <w:lsdException w:name="List Continue" w:semiHidden="1" w:unhideWhenUsed="1"/>
@@ -2811,8 +2746,8 @@
     <w:lsdException w:name="Subtle Reference" w:uiPriority="31" w:qFormat="1"/>
     <w:lsdException w:name="Intense Reference" w:uiPriority="32" w:qFormat="1"/>
     <w:lsdException w:name="Book Title" w:uiPriority="33" w:qFormat="1"/>
-    <w:lsdException w:name="Bibliography" w:uiPriority="37" w:semiHidden="1" w:unhideWhenUsed="1"/>
-    <w:lsdException w:name="TOC Heading" w:uiPriority="39" w:semiHidden="1" w:unhideWhenUsed="1" w:qFormat="1"/>
+    <w:lsdException w:name="Bibliography" w:semiHidden="1" w:uiPriority="37" w:unhideWhenUsed="1"/>
+    <w:lsdException w:name="TOC Heading" w:semiHidden="1" w:uiPriority="39" w:unhideWhenUsed="1" w:qFormat="1"/>
     <w:lsdException w:name="Plain Table 1" w:uiPriority="41"/>
     <w:lsdException w:name="Plain Table 2" w:uiPriority="42"/>
     <w:lsdException w:name="Plain Table 3" w:uiPriority="43"/>
@@ -2922,245 +2857,248 @@
     <w:lsdException w:name="Hashtag" w:semiHidden="1" w:unhideWhenUsed="1"/>
     <w:lsdException w:name="Unresolved Mention" w:semiHidden="1" w:unhideWhenUsed="1"/>
   </w:latentStyles>
-  <w:style w:type="paragraph" w:styleId="Normal" w:default="1">
+  <w:style w:type="paragraph" w:default="1" w:styleId="Normal">
     <w:name w:val="Normal"/>
     <w:qFormat/>
     <w:pPr>
-      <w:widowControl/>
-      <w:bidi w:val="0"/>
-      <w:spacing w:lineRule="auto" w:line="259" w:before="0" w:after="160"/>
-      <w:jc w:val="left"/>
+      <w:spacing w:after="160" w:line="259" w:lineRule="auto"/>
     </w:pPr>
-    <w:rPr>
-      <w:rFonts w:ascii="Calibri" w:hAnsi="Calibri" w:eastAsia="Calibri" w:cs="Arial" w:asciiTheme="minorHAnsi" w:cstheme="minorBidi" w:eastAsiaTheme="minorHAnsi" w:hAnsiTheme="minorHAnsi"/>
-      <w:color w:val="auto"/>
-      <w:kern w:val="0"/>
-      <w:sz w:val="22"/>
-      <w:szCs w:val="22"/>
-      <w:lang w:val="es-ES" w:eastAsia="en-US" w:bidi="ar-SA"/>
-    </w:rPr>
   </w:style>
   <w:style w:type="paragraph" w:styleId="Heading1">
-    <w:name w:val="Heading 1"/>
+    <w:name w:val="heading 1"/>
     <w:basedOn w:val="Normal"/>
     <w:next w:val="Normal"/>
-    <w:link w:val="Ttulo1Car"/>
+    <w:link w:val="Heading1Char"/>
     <w:uiPriority w:val="9"/>
     <w:qFormat/>
-    <w:rsid w:val="00e0422d"/>
+    <w:rsid w:val="00E0422D"/>
     <w:pPr>
-      <w:keepNext w:val="true"/>
+      <w:keepNext/>
       <w:keepLines/>
       <w:spacing w:before="240" w:after="0"/>
       <w:outlineLvl w:val="0"/>
     </w:pPr>
     <w:rPr>
-      <w:rFonts w:ascii="Calibri Light" w:hAnsi="Calibri Light" w:eastAsia="" w:cs="Times New Roman" w:asciiTheme="majorHAnsi" w:cstheme="majorBidi" w:eastAsiaTheme="majorEastAsia" w:hAnsiTheme="majorHAnsi"/>
-      <w:color w:val="2F5496" w:themeColor="accent1" w:themeShade="bf"/>
+      <w:rFonts w:asciiTheme="majorHAnsi" w:eastAsiaTheme="majorEastAsia" w:hAnsiTheme="majorHAnsi" w:cstheme="majorBidi"/>
+      <w:color w:val="2F5496" w:themeColor="accent1" w:themeShade="BF"/>
       <w:sz w:val="32"/>
       <w:szCs w:val="32"/>
     </w:rPr>
   </w:style>
   <w:style w:type="paragraph" w:styleId="Heading2">
-    <w:name w:val="Heading 2"/>
+    <w:name w:val="heading 2"/>
     <w:basedOn w:val="Normal"/>
     <w:next w:val="Normal"/>
-    <w:link w:val="Ttulo2Car"/>
+    <w:link w:val="Heading2Char"/>
     <w:uiPriority w:val="9"/>
     <w:unhideWhenUsed/>
     <w:qFormat/>
-    <w:rsid w:val="00eb5832"/>
+    <w:rsid w:val="00EB5832"/>
     <w:pPr>
-      <w:keepNext w:val="true"/>
+      <w:keepNext/>
       <w:keepLines/>
       <w:spacing w:before="40" w:after="0"/>
       <w:outlineLvl w:val="1"/>
     </w:pPr>
     <w:rPr>
-      <w:rFonts w:ascii="Calibri Light" w:hAnsi="Calibri Light" w:eastAsia="" w:cs="Times New Roman" w:asciiTheme="majorHAnsi" w:cstheme="majorBidi" w:eastAsiaTheme="majorEastAsia" w:hAnsiTheme="majorHAnsi"/>
-      <w:color w:val="2F5496" w:themeColor="accent1" w:themeShade="bf"/>
+      <w:rFonts w:asciiTheme="majorHAnsi" w:eastAsiaTheme="majorEastAsia" w:hAnsiTheme="majorHAnsi" w:cstheme="majorBidi"/>
+      <w:color w:val="2F5496" w:themeColor="accent1" w:themeShade="BF"/>
       <w:sz w:val="26"/>
       <w:szCs w:val="26"/>
     </w:rPr>
   </w:style>
-  <w:style w:type="character" w:styleId="DefaultParagraphFont" w:default="1">
+  <w:style w:type="character" w:default="1" w:styleId="DefaultParagraphFont">
     <w:name w:val="Default Paragraph Font"/>
     <w:uiPriority w:val="1"/>
     <w:semiHidden/>
     <w:unhideWhenUsed/>
-    <w:qFormat/>
-    <w:rPr/>
-  </w:style>
-  <w:style w:type="character" w:styleId="SinespaciadoCar" w:customStyle="1">
-    <w:name w:val="Sin espaciado Car"/>
+  </w:style>
+  <w:style w:type="table" w:default="1" w:styleId="TableNormal">
+    <w:name w:val="Normal Table"/>
+    <w:uiPriority w:val="99"/>
+    <w:semiHidden/>
+    <w:unhideWhenUsed/>
+    <w:tblPr>
+      <w:tblInd w:w="0" w:type="dxa"/>
+      <w:tblCellMar>
+        <w:top w:w="0" w:type="dxa"/>
+        <w:left w:w="108" w:type="dxa"/>
+        <w:bottom w:w="0" w:type="dxa"/>
+        <w:right w:w="108" w:type="dxa"/>
+      </w:tblCellMar>
+    </w:tblPr>
+  </w:style>
+  <w:style w:type="numbering" w:default="1" w:styleId="NoList">
+    <w:name w:val="No List"/>
+    <w:uiPriority w:val="99"/>
+    <w:semiHidden/>
+    <w:unhideWhenUsed/>
+  </w:style>
+  <w:style w:type="character" w:customStyle="1" w:styleId="NoSpacingChar">
+    <w:name w:val="No Spacing Char"/>
     <w:basedOn w:val="DefaultParagraphFont"/>
-    <w:link w:val="Sinespaciado"/>
+    <w:link w:val="NoSpacing"/>
     <w:uiPriority w:val="1"/>
     <w:qFormat/>
-    <w:rsid w:val="003e2fec"/>
+    <w:rsid w:val="003E2FEC"/>
     <w:rPr>
-      <w:rFonts w:eastAsia="" w:eastAsiaTheme="minorEastAsia"/>
+      <w:rFonts w:eastAsiaTheme="minorEastAsia"/>
       <w:lang w:val="en-US"/>
     </w:rPr>
   </w:style>
-  <w:style w:type="character" w:styleId="EncabezadoCar" w:customStyle="1">
-    <w:name w:val="Encabezado Car"/>
+  <w:style w:type="character" w:customStyle="1" w:styleId="HeaderChar">
+    <w:name w:val="Header Char"/>
     <w:basedOn w:val="DefaultParagraphFont"/>
-    <w:link w:val="Encabezado"/>
+    <w:link w:val="Header"/>
     <w:uiPriority w:val="99"/>
     <w:qFormat/>
-    <w:rsid w:val="00767de8"/>
-    <w:rPr/>
-  </w:style>
-  <w:style w:type="character" w:styleId="PiedepginaCar" w:customStyle="1">
-    <w:name w:val="Pie de página Car"/>
+    <w:rsid w:val="00767DE8"/>
+  </w:style>
+  <w:style w:type="character" w:customStyle="1" w:styleId="FooterChar">
+    <w:name w:val="Footer Char"/>
     <w:basedOn w:val="DefaultParagraphFont"/>
-    <w:link w:val="Piedepgina"/>
+    <w:link w:val="Footer"/>
     <w:uiPriority w:val="99"/>
     <w:qFormat/>
-    <w:rsid w:val="00767de8"/>
-    <w:rPr/>
-  </w:style>
-  <w:style w:type="character" w:styleId="Ttulo1Car" w:customStyle="1">
-    <w:name w:val="Título 1 Car"/>
+    <w:rsid w:val="00767DE8"/>
+  </w:style>
+  <w:style w:type="character" w:customStyle="1" w:styleId="Heading1Char">
+    <w:name w:val="Heading 1 Char"/>
     <w:basedOn w:val="DefaultParagraphFont"/>
-    <w:link w:val="Ttulo1"/>
+    <w:link w:val="Heading1"/>
     <w:uiPriority w:val="9"/>
     <w:qFormat/>
-    <w:rsid w:val="00e0422d"/>
+    <w:rsid w:val="00E0422D"/>
     <w:rPr>
-      <w:rFonts w:ascii="Calibri Light" w:hAnsi="Calibri Light" w:eastAsia="" w:cs="Times New Roman" w:asciiTheme="majorHAnsi" w:cstheme="majorBidi" w:eastAsiaTheme="majorEastAsia" w:hAnsiTheme="majorHAnsi"/>
-      <w:color w:val="2F5496" w:themeColor="accent1" w:themeShade="bf"/>
+      <w:rFonts w:asciiTheme="majorHAnsi" w:eastAsiaTheme="majorEastAsia" w:hAnsiTheme="majorHAnsi" w:cstheme="majorBidi"/>
+      <w:color w:val="2F5496" w:themeColor="accent1" w:themeShade="BF"/>
       <w:sz w:val="32"/>
       <w:szCs w:val="32"/>
     </w:rPr>
   </w:style>
-  <w:style w:type="character" w:styleId="Ttulo2Car" w:customStyle="1">
-    <w:name w:val="Título 2 Car"/>
+  <w:style w:type="character" w:customStyle="1" w:styleId="Heading2Char">
+    <w:name w:val="Heading 2 Char"/>
     <w:basedOn w:val="DefaultParagraphFont"/>
-    <w:link w:val="Ttulo2"/>
+    <w:link w:val="Heading2"/>
     <w:uiPriority w:val="9"/>
     <w:qFormat/>
-    <w:rsid w:val="00eb5832"/>
+    <w:rsid w:val="00EB5832"/>
     <w:rPr>
-      <w:rFonts w:ascii="Calibri Light" w:hAnsi="Calibri Light" w:eastAsia="" w:cs="Times New Roman" w:asciiTheme="majorHAnsi" w:cstheme="majorBidi" w:eastAsiaTheme="majorEastAsia" w:hAnsiTheme="majorHAnsi"/>
-      <w:color w:val="2F5496" w:themeColor="accent1" w:themeShade="bf"/>
+      <w:rFonts w:asciiTheme="majorHAnsi" w:eastAsiaTheme="majorEastAsia" w:hAnsiTheme="majorHAnsi" w:cstheme="majorBidi"/>
+      <w:color w:val="2F5496" w:themeColor="accent1" w:themeShade="BF"/>
       <w:sz w:val="26"/>
       <w:szCs w:val="26"/>
     </w:rPr>
   </w:style>
-  <w:style w:type="character" w:styleId="InternetLink">
+  <w:style w:type="character" w:customStyle="1" w:styleId="InternetLink">
     <w:name w:val="Internet Link"/>
     <w:basedOn w:val="DefaultParagraphFont"/>
     <w:uiPriority w:val="99"/>
     <w:unhideWhenUsed/>
-    <w:rsid w:val="00ba429e"/>
+    <w:rsid w:val="00BA429E"/>
     <w:rPr>
       <w:color w:val="0563C1" w:themeColor="hyperlink"/>
       <w:u w:val="single"/>
     </w:rPr>
   </w:style>
-  <w:style w:type="character" w:styleId="ListLabel1">
+  <w:style w:type="character" w:customStyle="1" w:styleId="ListLabel1">
     <w:name w:val="ListLabel 1"/>
     <w:qFormat/>
     <w:rPr>
       <w:rFonts w:cs="Courier New"/>
     </w:rPr>
   </w:style>
-  <w:style w:type="character" w:styleId="ListLabel2">
+  <w:style w:type="character" w:customStyle="1" w:styleId="ListLabel2">
     <w:name w:val="ListLabel 2"/>
     <w:qFormat/>
     <w:rPr>
       <w:rFonts w:cs="Courier New"/>
     </w:rPr>
   </w:style>
-  <w:style w:type="character" w:styleId="ListLabel3">
+  <w:style w:type="character" w:customStyle="1" w:styleId="ListLabel3">
     <w:name w:val="ListLabel 3"/>
     <w:qFormat/>
     <w:rPr>
       <w:rFonts w:cs="Courier New"/>
     </w:rPr>
   </w:style>
-  <w:style w:type="character" w:styleId="ListLabel4">
+  <w:style w:type="character" w:customStyle="1" w:styleId="ListLabel4">
     <w:name w:val="ListLabel 4"/>
     <w:qFormat/>
     <w:rPr>
       <w:rFonts w:cs="Courier New"/>
     </w:rPr>
   </w:style>
-  <w:style w:type="character" w:styleId="ListLabel5">
+  <w:style w:type="character" w:customStyle="1" w:styleId="ListLabel5">
     <w:name w:val="ListLabel 5"/>
     <w:qFormat/>
     <w:rPr>
       <w:rFonts w:cs="Courier New"/>
     </w:rPr>
   </w:style>
-  <w:style w:type="character" w:styleId="ListLabel6">
+  <w:style w:type="character" w:customStyle="1" w:styleId="ListLabel6">
     <w:name w:val="ListLabel 6"/>
     <w:qFormat/>
     <w:rPr>
       <w:rFonts w:cs="Courier New"/>
     </w:rPr>
   </w:style>
-  <w:style w:type="character" w:styleId="ListLabel7">
+  <w:style w:type="character" w:customStyle="1" w:styleId="ListLabel7">
     <w:name w:val="ListLabel 7"/>
     <w:qFormat/>
     <w:rPr>
       <w:rFonts w:cs="Courier New"/>
     </w:rPr>
   </w:style>
-  <w:style w:type="character" w:styleId="ListLabel8">
+  <w:style w:type="character" w:customStyle="1" w:styleId="ListLabel8">
     <w:name w:val="ListLabel 8"/>
     <w:qFormat/>
     <w:rPr>
       <w:rFonts w:cs="Courier New"/>
     </w:rPr>
   </w:style>
-  <w:style w:type="character" w:styleId="ListLabel9">
+  <w:style w:type="character" w:customStyle="1" w:styleId="ListLabel9">
     <w:name w:val="ListLabel 9"/>
     <w:qFormat/>
     <w:rPr>
       <w:rFonts w:cs="Courier New"/>
     </w:rPr>
   </w:style>
-  <w:style w:type="character" w:styleId="IndexLink">
+  <w:style w:type="character" w:customStyle="1" w:styleId="IndexLink">
     <w:name w:val="Index Link"/>
     <w:qFormat/>
-    <w:rPr/>
-  </w:style>
-  <w:style w:type="paragraph" w:styleId="Heading">
+  </w:style>
+  <w:style w:type="paragraph" w:customStyle="1" w:styleId="Heading">
     <w:name w:val="Heading"/>
     <w:basedOn w:val="Normal"/>
-    <w:next w:val="TextBody"/>
+    <w:next w:val="BodyText"/>
     <w:qFormat/>
     <w:pPr>
-      <w:keepNext w:val="true"/>
+      <w:keepNext/>
       <w:spacing w:before="240" w:after="120"/>
     </w:pPr>
     <w:rPr>
-      <w:rFonts w:ascii="Liberation Sans" w:hAnsi="Liberation Sans" w:eastAsia="Noto Sans CJK SC Regular" w:cs="Lohit Devanagari"/>
+      <w:rFonts w:ascii="Liberation Sans" w:eastAsia="Noto Sans CJK SC Regular" w:hAnsi="Liberation Sans" w:cs="Lohit Devanagari"/>
       <w:sz w:val="28"/>
       <w:szCs w:val="28"/>
     </w:rPr>
   </w:style>
-  <w:style w:type="paragraph" w:styleId="TextBody">
+  <w:style w:type="paragraph" w:styleId="BodyText">
     <w:name w:val="Body Text"/>
     <w:basedOn w:val="Normal"/>
     <w:pPr>
-      <w:spacing w:lineRule="auto" w:line="288" w:before="0" w:after="140"/>
+      <w:spacing w:after="140" w:line="288" w:lineRule="auto"/>
     </w:pPr>
-    <w:rPr/>
   </w:style>
   <w:style w:type="paragraph" w:styleId="List">
     <w:name w:val="List"/>
-    <w:basedOn w:val="TextBody"/>
-    <w:pPr/>
+    <w:basedOn w:val="BodyText"/>
     <w:rPr>
       <w:rFonts w:cs="Lohit Devanagari"/>
     </w:rPr>
   </w:style>
   <w:style w:type="paragraph" w:styleId="Caption">
-    <w:name w:val="Caption"/>
+    <w:name w:val="caption"/>
     <w:basedOn w:val="Normal"/>
     <w:qFormat/>
     <w:pPr>
@@ -3175,7 +3113,7 @@
       <w:szCs w:val="24"/>
     </w:rPr>
   </w:style>
-  <w:style w:type="paragraph" w:styleId="Index">
+  <w:style w:type="paragraph" w:customStyle="1" w:styleId="Index">
     <w:name w:val="Index"/>
     <w:basedOn w:val="Normal"/>
     <w:qFormat/>
@@ -3188,69 +3126,55 @@
   </w:style>
   <w:style w:type="paragraph" w:styleId="NoSpacing">
     <w:name w:val="No Spacing"/>
-    <w:link w:val="SinespaciadoCar"/>
+    <w:link w:val="NoSpacingChar"/>
     <w:uiPriority w:val="1"/>
     <w:qFormat/>
-    <w:rsid w:val="003e2fec"/>
-    <w:pPr>
-      <w:widowControl/>
-      <w:bidi w:val="0"/>
-      <w:spacing w:lineRule="auto" w:line="240" w:before="0" w:after="0"/>
-      <w:jc w:val="left"/>
-    </w:pPr>
+    <w:rsid w:val="003E2FEC"/>
     <w:rPr>
-      <w:rFonts w:eastAsia="" w:eastAsiaTheme="minorEastAsia" w:ascii="Calibri" w:hAnsi="Calibri" w:cs="Arial"/>
-      <w:color w:val="auto"/>
-      <w:kern w:val="0"/>
-      <w:sz w:val="22"/>
-      <w:szCs w:val="22"/>
-      <w:lang w:val="en-US" w:eastAsia="en-US" w:bidi="ar-SA"/>
+      <w:rFonts w:ascii="Calibri" w:eastAsiaTheme="minorEastAsia" w:hAnsi="Calibri" w:cs="Arial"/>
+      <w:lang w:val="en-US"/>
     </w:rPr>
   </w:style>
   <w:style w:type="paragraph" w:styleId="Header">
-    <w:name w:val="Header"/>
+    <w:name w:val="header"/>
     <w:basedOn w:val="Normal"/>
-    <w:link w:val="EncabezadoCar"/>
+    <w:link w:val="HeaderChar"/>
     <w:uiPriority w:val="99"/>
     <w:unhideWhenUsed/>
-    <w:rsid w:val="00767de8"/>
+    <w:rsid w:val="00767DE8"/>
     <w:pPr>
       <w:tabs>
-        <w:tab w:val="center" w:pos="4513" w:leader="none"/>
-        <w:tab w:val="right" w:pos="9026" w:leader="none"/>
+        <w:tab w:val="center" w:pos="4513"/>
+        <w:tab w:val="right" w:pos="9026"/>
       </w:tabs>
-      <w:spacing w:lineRule="auto" w:line="240" w:before="0" w:after="0"/>
+      <w:spacing w:after="0" w:line="240" w:lineRule="auto"/>
     </w:pPr>
-    <w:rPr/>
   </w:style>
   <w:style w:type="paragraph" w:styleId="Footer">
-    <w:name w:val="Footer"/>
+    <w:name w:val="footer"/>
     <w:basedOn w:val="Normal"/>
-    <w:link w:val="PiedepginaCar"/>
+    <w:link w:val="FooterChar"/>
     <w:uiPriority w:val="99"/>
     <w:unhideWhenUsed/>
-    <w:rsid w:val="00767de8"/>
+    <w:rsid w:val="00767DE8"/>
     <w:pPr>
       <w:tabs>
-        <w:tab w:val="center" w:pos="4513" w:leader="none"/>
-        <w:tab w:val="right" w:pos="9026" w:leader="none"/>
+        <w:tab w:val="center" w:pos="4513"/>
+        <w:tab w:val="right" w:pos="9026"/>
       </w:tabs>
-      <w:spacing w:lineRule="auto" w:line="240" w:before="0" w:after="0"/>
+      <w:spacing w:after="0" w:line="240" w:lineRule="auto"/>
     </w:pPr>
-    <w:rPr/>
   </w:style>
   <w:style w:type="paragraph" w:styleId="ListParagraph">
     <w:name w:val="List Paragraph"/>
     <w:basedOn w:val="Normal"/>
     <w:uiPriority w:val="34"/>
     <w:qFormat/>
-    <w:rsid w:val="00eb5832"/>
+    <w:rsid w:val="00EB5832"/>
     <w:pPr>
-      <w:spacing w:before="0" w:after="160"/>
-      <w:ind w:left="720" w:hanging="0"/>
+      <w:ind w:left="720"/>
       <w:contextualSpacing/>
     </w:pPr>
-    <w:rPr/>
   </w:style>
   <w:style w:type="paragraph" w:styleId="TOCHeading">
     <w:name w:val="TOC Heading"/>
@@ -3259,165 +3183,80 @@
     <w:uiPriority w:val="39"/>
     <w:unhideWhenUsed/>
     <w:qFormat/>
-    <w:rsid w:val="00ba429e"/>
-    <w:pPr/>
+    <w:rsid w:val="00BA429E"/>
     <w:rPr>
       <w:lang w:val="en-US"/>
     </w:rPr>
   </w:style>
-  <w:style w:type="paragraph" w:styleId="Contents1">
-    <w:name w:val="TOC 1"/>
+  <w:style w:type="paragraph" w:styleId="TOC1">
+    <w:name w:val="toc 1"/>
     <w:basedOn w:val="Normal"/>
     <w:next w:val="Normal"/>
     <w:autoRedefine/>
     <w:uiPriority w:val="39"/>
     <w:unhideWhenUsed/>
-    <w:rsid w:val="00ba429e"/>
+    <w:rsid w:val="00BA429E"/>
     <w:pPr>
-      <w:spacing w:before="0" w:after="100"/>
+      <w:spacing w:after="100"/>
     </w:pPr>
-    <w:rPr/>
-  </w:style>
-  <w:style w:type="paragraph" w:styleId="Contents2">
-    <w:name w:val="TOC 2"/>
+  </w:style>
+  <w:style w:type="paragraph" w:styleId="TOC2">
+    <w:name w:val="toc 2"/>
     <w:basedOn w:val="Normal"/>
     <w:next w:val="Normal"/>
     <w:autoRedefine/>
     <w:uiPriority w:val="39"/>
     <w:unhideWhenUsed/>
-    <w:rsid w:val="00ba429e"/>
+    <w:rsid w:val="00BA429E"/>
     <w:pPr>
-      <w:spacing w:before="0" w:after="100"/>
-      <w:ind w:left="220" w:hanging="0"/>
+      <w:spacing w:after="100"/>
+      <w:ind w:left="220"/>
     </w:pPr>
-    <w:rPr/>
-  </w:style>
-  <w:style w:type="paragraph" w:styleId="Contents3">
-    <w:name w:val="TOC 3"/>
+  </w:style>
+  <w:style w:type="paragraph" w:styleId="TOC3">
+    <w:name w:val="toc 3"/>
     <w:basedOn w:val="Normal"/>
     <w:next w:val="Normal"/>
     <w:autoRedefine/>
     <w:uiPriority w:val="39"/>
     <w:unhideWhenUsed/>
-    <w:rsid w:val="00ba429e"/>
+    <w:rsid w:val="00BA429E"/>
     <w:pPr>
-      <w:spacing w:before="0" w:after="100"/>
-      <w:ind w:left="440" w:hanging="0"/>
+      <w:spacing w:after="100"/>
+      <w:ind w:left="440"/>
     </w:pPr>
     <w:rPr>
-      <w:rFonts w:eastAsia="" w:cs="Times New Roman" w:eastAsiaTheme="minorEastAsia"/>
+      <w:rFonts w:eastAsiaTheme="minorEastAsia" w:cs="Times New Roman"/>
       <w:lang w:val="en-US"/>
     </w:rPr>
   </w:style>
-  <w:style w:type="paragraph" w:styleId="FrameContents">
+  <w:style w:type="paragraph" w:customStyle="1" w:styleId="FrameContents">
     <w:name w:val="Frame Contents"/>
     <w:basedOn w:val="Normal"/>
     <w:qFormat/>
-    <w:pPr/>
-    <w:rPr/>
-  </w:style>
-  <w:style w:type="numbering" w:styleId="NoList" w:default="1">
-    <w:name w:val="No List"/>
-    <w:uiPriority w:val="99"/>
-    <w:semiHidden/>
-    <w:unhideWhenUsed/>
-    <w:qFormat/>
-  </w:style>
-  <w:style w:type="table" w:default="1" w:styleId="Tablanormal">
-    <w:name w:val="Normal Table"/>
-    <w:uiPriority w:val="99"/>
-    <w:semiHidden/>
-    <w:unhideWhenUsed/>
-    <w:tblPr>
-      <w:tblInd w:w="0" w:type="dxa"/>
-      <w:tblCellMar>
-        <w:top w:w="0" w:type="dxa"/>
-        <w:left w:w="108" w:type="dxa"/>
-        <w:bottom w:w="0" w:type="dxa"/>
-        <w:right w:w="108" w:type="dxa"/>
-      </w:tblCellMar>
-    </w:tblPr>
   </w:style>
 </w:styles>
 </file>
 
 <file path=word/glossary/document.xml><?xml version="1.0" encoding="utf-8"?>
-<w:glossaryDocument xmlns:wpc="http://schemas.microsoft.com/office/word/2010/wordprocessingCanvas" xmlns:cx="http://schemas.microsoft.com/office/drawing/2014/chartex" xmlns:cx1="http://schemas.microsoft.com/office/drawing/2015/9/8/chartex" xmlns:cx2="http://schemas.microsoft.com/office/drawing/2015/10/21/chartex" xmlns:cx3="http://schemas.microsoft.com/office/drawing/2016/5/9/chartex" xmlns:cx4="http://schemas.microsoft.com/office/drawing/2016/5/10/chartex" xmlns:cx5="http://schemas.microsoft.com/office/drawing/2016/5/11/chartex" xmlns:cx6="http://schemas.microsoft.com/office/drawing/2016/5/12/chartex" xmlns:cx7="http://schemas.microsoft.com/office/drawing/2016/5/13/chartex" xmlns:cx8="http://schemas.microsoft.com/office/drawing/2016/5/14/chartex" xmlns:mc="http://schemas.openxmlformats.org/markup-compatibility/2006" xmlns:aink="http://schemas.microsoft.com/office/drawing/2016/ink" xmlns:am3d="http://schemas.microsoft.com/office/drawing/2017/model3d" xmlns:o="urn:schemas-microsoft-com:office:office" xmlns:r="http://schemas.openxmlformats.org/officeDocument/2006/relationships" xmlns:m="http://schemas.openxmlformats.org/officeDocument/2006/math" xmlns:v="urn:schemas-microsoft-com:vml" xmlns:wp14="http://schemas.microsoft.com/office/word/2010/wordprocessingDrawing" xmlns:wp="http://schemas.openxmlformats.org/drawingml/2006/wordprocessingDrawing" xmlns:w10="urn:schemas-microsoft-com:office:word" xmlns:w="http://schemas.openxmlformats.org/wordprocessingml/2006/main" xmlns:w14="http://schemas.microsoft.com/office/word/2010/wordml" xmlns:w15="http://schemas.microsoft.com/office/word/2012/wordml" xmlns:w16cid="http://schemas.microsoft.com/office/word/2016/wordml/cid" xmlns:w16se="http://schemas.microsoft.com/office/word/2015/wordml/symex" xmlns:wpg="http://schemas.microsoft.com/office/word/2010/wordprocessingGroup" xmlns:wpi="http://schemas.microsoft.com/office/word/2010/wordprocessingInk" xmlns:wne="http://schemas.microsoft.com/office/word/2006/wordml" xmlns:wps="http://schemas.microsoft.com/office/word/2010/wordprocessingShape" mc:Ignorable="w14 w15 w16se w16cid wp14">
-  <w:docParts>
-    <w:docPart>
-      <w:docPartPr>
-        <w:name w:val="B3E8362169814523BBEF1FFD82D52240"/>
-        <w:category>
-          <w:name w:val="General"/>
-          <w:gallery w:val="placeholder"/>
-        </w:category>
-        <w:types>
-          <w:type w:val="bbPlcHdr"/>
-        </w:types>
-        <w:behaviors>
-          <w:behavior w:val="content"/>
-        </w:behaviors>
-        <w:guid w:val="{C1504EDA-F6DB-4160-B8A4-22244427D3ED}"/>
-      </w:docPartPr>
-      <w:docPartBody>
-        <w:p>
-          <w:pPr>
-            <w:pStyle w:val="B3E8362169814523BBEF1FFD82D52240"/>
-          </w:pPr>
-          <w:r>
-            <w:rPr>
-              <w:color w:val="4472C4" w:themeColor="accent1"/>
-            </w:rPr>
-            <w:t>[Document title]</w:t>
-          </w:r>
-        </w:p>
-      </w:docPartBody>
-    </w:docPart>
-    <w:docPart>
-      <w:docPartPr>
-        <w:name w:val="0DBD513A6C5B4DA7BD107196E2E02136"/>
-        <w:category>
-          <w:name w:val="General"/>
-          <w:gallery w:val="placeholder"/>
-        </w:category>
-        <w:types>
-          <w:type w:val="bbPlcHdr"/>
-        </w:types>
-        <w:behaviors>
-          <w:behavior w:val="content"/>
-        </w:behaviors>
-        <w:guid w:val="{6DE06829-799A-4A78-8AFD-E56A71528AEB}"/>
-      </w:docPartPr>
-      <w:docPartBody>
-        <w:p>
-          <w:pPr>
-            <w:pStyle w:val="0DBD513A6C5B4DA7BD107196E2E02136"/>
-          </w:pPr>
-          <w:r>
-            <w:t>[Author Name]</w:t>
-          </w:r>
-        </w:p>
-      </w:docPartBody>
-    </w:docPart>
-  </w:docParts>
-</w:glossaryDocument>
+<w:glossaryDocument xmlns:wpc="http://schemas.microsoft.com/office/word/2010/wordprocessingCanvas" xmlns:cx="http://schemas.microsoft.com/office/drawing/2014/chartex" xmlns:cx1="http://schemas.microsoft.com/office/drawing/2015/9/8/chartex" xmlns:cx2="http://schemas.microsoft.com/office/drawing/2015/10/21/chartex" xmlns:cx3="http://schemas.microsoft.com/office/drawing/2016/5/9/chartex" xmlns:cx4="http://schemas.microsoft.com/office/drawing/2016/5/10/chartex" xmlns:cx5="http://schemas.microsoft.com/office/drawing/2016/5/11/chartex" xmlns:cx6="http://schemas.microsoft.com/office/drawing/2016/5/12/chartex" xmlns:cx7="http://schemas.microsoft.com/office/drawing/2016/5/13/chartex" xmlns:cx8="http://schemas.microsoft.com/office/drawing/2016/5/14/chartex" xmlns:mc="http://schemas.openxmlformats.org/markup-compatibility/2006" xmlns:aink="http://schemas.microsoft.com/office/drawing/2016/ink" xmlns:am3d="http://schemas.microsoft.com/office/drawing/2017/model3d" xmlns:o="urn:schemas-microsoft-com:office:office" xmlns:r="http://schemas.openxmlformats.org/officeDocument/2006/relationships" xmlns:m="http://schemas.openxmlformats.org/officeDocument/2006/math" xmlns:v="urn:schemas-microsoft-com:vml" xmlns:wp14="http://schemas.microsoft.com/office/word/2010/wordprocessingDrawing" xmlns:wp="http://schemas.openxmlformats.org/drawingml/2006/wordprocessingDrawing" xmlns:w10="urn:schemas-microsoft-com:office:word" xmlns:w="http://schemas.openxmlformats.org/wordprocessingml/2006/main" xmlns:w14="http://schemas.microsoft.com/office/word/2010/wordml" xmlns:w15="http://schemas.microsoft.com/office/word/2012/wordml" xmlns:w16cid="http://schemas.microsoft.com/office/word/2016/wordml/cid" xmlns:w16se="http://schemas.microsoft.com/office/word/2015/wordml/symex" xmlns:wpg="http://schemas.microsoft.com/office/word/2010/wordprocessingGroup" xmlns:wpi="http://schemas.microsoft.com/office/word/2010/wordprocessingInk" xmlns:wne="http://schemas.microsoft.com/office/word/2006/wordml" xmlns:wps="http://schemas.microsoft.com/office/word/2010/wordprocessingShape" mc:Ignorable="w14 w15 w16se w16cid wp14"/>
 </file>
 
 <file path=word/glossary/fontTable.xml><?xml version="1.0" encoding="utf-8"?>
 <w:fonts xmlns:mc="http://schemas.openxmlformats.org/markup-compatibility/2006" xmlns:r="http://schemas.openxmlformats.org/officeDocument/2006/relationships" xmlns:w="http://schemas.openxmlformats.org/wordprocessingml/2006/main" xmlns:w14="http://schemas.microsoft.com/office/word/2010/wordml" xmlns:w15="http://schemas.microsoft.com/office/word/2012/wordml" xmlns:w16cid="http://schemas.microsoft.com/office/word/2016/wordml/cid" xmlns:w16se="http://schemas.microsoft.com/office/word/2015/wordml/symex" mc:Ignorable="w14 w15 w16se w16cid">
-  <w:font w:name="Times New Roman">
-    <w:panose1 w:val="02020603050405020304"/>
-    <w:charset w:val="00"/>
-    <w:family w:val="roman"/>
-    <w:pitch w:val="variable"/>
-    <w:sig w:usb0="E0002AFF" w:usb1="C0007841" w:usb2="00000009" w:usb3="00000000" w:csb0="000001FF" w:csb1="00000000"/>
-  </w:font>
   <w:font w:name="Symbol">
     <w:panose1 w:val="05050102010706020507"/>
     <w:charset w:val="02"/>
     <w:family w:val="roman"/>
     <w:pitch w:val="variable"/>
     <w:sig w:usb0="00000000" w:usb1="10000000" w:usb2="00000000" w:usb3="00000000" w:csb0="80000000" w:csb1="00000000"/>
+  </w:font>
+  <w:font w:name="Times New Roman">
+    <w:panose1 w:val="02020603050405020304"/>
+    <w:charset w:val="00"/>
+    <w:family w:val="roman"/>
+    <w:pitch w:val="variable"/>
+    <w:sig w:usb0="E0002EFF" w:usb1="C000785B" w:usb2="00000009" w:usb3="00000000" w:csb0="000001FF" w:csb1="00000000"/>
   </w:font>
   <w:font w:name="Courier New">
     <w:panose1 w:val="02070309020205020404"/>
@@ -3438,21 +3277,42 @@
     <w:charset w:val="00"/>
     <w:family w:val="swiss"/>
     <w:pitch w:val="variable"/>
-    <w:sig w:usb0="E10002FF" w:usb1="4000ACFF" w:usb2="00000009" w:usb3="00000000" w:csb0="0000019F" w:csb1="00000000"/>
+    <w:sig w:usb0="E0002AFF" w:usb1="C000247B" w:usb2="00000009" w:usb3="00000000" w:csb0="000001FF" w:csb1="00000000"/>
   </w:font>
   <w:font w:name="Arial">
     <w:panose1 w:val="020B0604020202020204"/>
     <w:charset w:val="00"/>
     <w:family w:val="swiss"/>
     <w:pitch w:val="variable"/>
-    <w:sig w:usb0="E0002AFF" w:usb1="C0007843" w:usb2="00000009" w:usb3="00000000" w:csb0="000001FF" w:csb1="00000000"/>
+    <w:sig w:usb0="E0002EFF" w:usb1="C0007843" w:usb2="00000009" w:usb3="00000000" w:csb0="000001FF" w:csb1="00000000"/>
   </w:font>
   <w:font w:name="Calibri Light">
     <w:panose1 w:val="020F0302020204030204"/>
     <w:charset w:val="00"/>
     <w:family w:val="swiss"/>
     <w:pitch w:val="variable"/>
-    <w:sig w:usb0="A00002EF" w:usb1="4000207B" w:usb2="00000000" w:usb3="00000000" w:csb0="0000009F" w:csb1="00000000"/>
+    <w:sig w:usb0="E0002AFF" w:usb1="C000247B" w:usb2="00000009" w:usb3="00000000" w:csb0="000001FF" w:csb1="00000000"/>
+  </w:font>
+  <w:font w:name="Liberation Sans">
+    <w:altName w:val="Arial"/>
+    <w:charset w:val="01"/>
+    <w:family w:val="swiss"/>
+    <w:pitch w:val="variable"/>
+  </w:font>
+  <w:font w:name="Noto Sans CJK SC Regular">
+    <w:panose1 w:val="00000000000000000000"/>
+    <w:charset w:val="00"/>
+    <w:family w:val="roman"/>
+    <w:notTrueType/>
+    <w:pitch w:val="default"/>
+  </w:font>
+  <w:font w:name="Lohit Devanagari">
+    <w:altName w:val="Cambria"/>
+    <w:panose1 w:val="00000000000000000000"/>
+    <w:charset w:val="00"/>
+    <w:family w:val="roman"/>
+    <w:notTrueType/>
+    <w:pitch w:val="default"/>
   </w:font>
 </w:fonts>
 </file>
@@ -3478,6 +3338,7 @@
     <w:rsid w:val="003B01E4"/>
     <w:rsid w:val="003F61F2"/>
     <w:rsid w:val="006D3646"/>
+    <w:rsid w:val="008522E5"/>
     <w:rsid w:val="00937040"/>
     <w:rsid w:val="00A36B77"/>
     <w:rsid w:val="00F02DCA"/>
@@ -3901,13 +3762,13 @@
     <w:name w:val="Normal"/>
     <w:qFormat/>
   </w:style>
-  <w:style w:type="character" w:default="1" w:styleId="Fuentedeprrafopredeter">
+  <w:style w:type="character" w:default="1" w:styleId="DefaultParagraphFont">
     <w:name w:val="Default Paragraph Font"/>
     <w:uiPriority w:val="1"/>
     <w:semiHidden/>
     <w:unhideWhenUsed/>
   </w:style>
-  <w:style w:type="table" w:default="1" w:styleId="Tablanormal">
+  <w:style w:type="table" w:default="1" w:styleId="TableNormal">
     <w:name w:val="Normal Table"/>
     <w:uiPriority w:val="99"/>
     <w:semiHidden/>
@@ -3922,7 +3783,7 @@
       </w:tblCellMar>
     </w:tblPr>
   </w:style>
-  <w:style w:type="numbering" w:default="1" w:styleId="Sinlista">
+  <w:style w:type="numbering" w:default="1" w:styleId="NoList">
     <w:name w:val="No List"/>
     <w:uiPriority w:val="99"/>
     <w:semiHidden/>
@@ -4263,10 +4124,6 @@
 </file>
 
 <file path=customXml/item1.xml><?xml version="1.0" encoding="utf-8"?>
-<b:Sources xmlns:b="http://schemas.openxmlformats.org/officeDocument/2006/bibliography" xmlns="http://schemas.openxmlformats.org/officeDocument/2006/bibliography" SelectedStyle="\APASixthEditionOfficeOnline.xsl" StyleName="APA" Version="6"/>
-</file>
-
-<file path=customXml/item2.xml><?xml version="1.0" encoding="utf-8"?>
 <CoverPageProperties xmlns="http://schemas.microsoft.com/office/2006/coverPageProps">
   <PublishDate/>
   <Abstract/>
@@ -4277,18 +4134,22 @@
 </CoverPageProperties>
 </file>
 
+<file path=customXml/item2.xml><?xml version="1.0" encoding="utf-8"?>
+<b:Sources xmlns:b="http://schemas.openxmlformats.org/officeDocument/2006/bibliography" xmlns="http://schemas.openxmlformats.org/officeDocument/2006/bibliography" SelectedStyle="\APASixthEditionOfficeOnline.xsl" StyleName="APA" Version="6"/>
+</file>
+
 <file path=customXml/itemProps1.xml><?xml version="1.0" encoding="utf-8"?>
-<ds:datastoreItem xmlns:ds="http://schemas.openxmlformats.org/officeDocument/2006/customXml" ds:itemID="{FD48213A-4F5E-47BD-BFD1-C930914CD058}">
+<ds:datastoreItem xmlns:ds="http://schemas.openxmlformats.org/officeDocument/2006/customXml" ds:itemID="{55AF091B-3C7A-41E3-B477-F2FDAA23CFDA}">
   <ds:schemaRefs>
-    <ds:schemaRef ds:uri="http://schemas.openxmlformats.org/officeDocument/2006/bibliography"/>
+    <ds:schemaRef ds:uri="http://schemas.microsoft.com/office/2006/coverPageProps"/>
   </ds:schemaRefs>
 </ds:datastoreItem>
 </file>
 
 <file path=customXml/itemProps2.xml><?xml version="1.0" encoding="utf-8"?>
-<ds:datastoreItem xmlns:ds="http://schemas.openxmlformats.org/officeDocument/2006/customXml" ds:itemID="{55AF091B-3C7A-41E3-B477-F2FDAA23CFDA}">
+<ds:datastoreItem xmlns:ds="http://schemas.openxmlformats.org/officeDocument/2006/customXml" ds:itemID="{9AC04883-5690-4A7C-AD2D-277ACF24A9E5}">
   <ds:schemaRefs>
-    <ds:schemaRef ds:uri="http://schemas.microsoft.com/office/2006/coverPageProps"/>
+    <ds:schemaRef ds:uri="http://schemas.openxmlformats.org/officeDocument/2006/bibliography"/>
   </ds:schemaRefs>
 </ds:datastoreItem>
 </file>
</xml_diff>

<commit_message>
I tried :'v but i failed SORRY
no pude esa mierda :v
</commit_message>
<xml_diff>
--- a/Proyecto_EDDI/manual de uso.docx
+++ b/Proyecto_EDDI/manual de uso.docx
@@ -8,7 +8,7 @@
           <w:docPartGallery w:val="Cover Pages"/>
           <w:docPartUnique w:val="true"/>
         </w:docPartObj>
-        <w:id w:val="1207680651"/>
+        <w:id w:val="480159359"/>
       </w:sdtPr>
       <w:sdtContent>
         <w:p>
@@ -29,7 +29,7 @@
                     <wp:positionV relativeFrom="page">
                       <wp:align>center</wp:align>
                     </wp:positionV>
-                    <wp:extent cx="6859270" cy="9145270"/>
+                    <wp:extent cx="6860540" cy="9146540"/>
                     <wp:effectExtent l="0" t="0" r="2540" b="635"/>
                     <wp:wrapNone/>
                     <wp:docPr id="1" name="Group 11"/>
@@ -40,7 +40,7 @@
                           <wpg:grpSpPr>
                             <a:xfrm>
                               <a:off x="0" y="0"/>
-                              <a:ext cx="6858720" cy="9144720"/>
+                              <a:ext cx="6859800" cy="9145800"/>
                             </a:xfrm>
                           </wpg:grpSpPr>
                           <wps:wsp>
@@ -48,7 +48,7 @@
                             <wps:spPr>
                               <a:xfrm>
                                 <a:off x="228600" y="0"/>
-                                <a:ext cx="6630120" cy="9144720"/>
+                                <a:ext cx="6631200" cy="9145800"/>
                               </a:xfrm>
                               <a:prstGeom prst="rect">
                                 <a:avLst/>
@@ -85,12 +85,12 @@
                                   </w:pPr>
                                   <w:r>
                                     <w:rPr>
-                                      <w:spacing w:val="0"/>
                                       <w:smallCaps w:val="false"/>
                                       <w:caps w:val="false"/>
                                       <w:iCs w:val="false"/>
                                       <w:bCs w:val="false"/>
                                       <w:szCs w:val="96"/>
+                                      <w:spacing w:val="0"/>
                                       <w:vertAlign w:val="baseline"/>
                                       <w:position w:val="0"/>
                                       <w:sz w:val="96"/>
@@ -100,7 +100,7 @@
                                       <w:u w:val="none"/>
                                       <w:b w:val="false"/>
                                       <w:sz w:val="96"/>
-                                      <w:rFonts w:cs="Times New Roman" w:ascii="Times New Roman" w:hAnsi="Times New Roman"/>
+                                      <w:rFonts w:asciiTheme="minorHAnsi" w:cstheme="minorBidi" w:eastAsiaTheme="minorHAnsi" w:hAnsiTheme="minorHAnsi" w:eastAsia="Calibri" w:cs="Times New Roman" w:ascii="Times New Roman" w:hAnsi="Times New Roman"/>
                                       <w:color w:val="AEAAAA"/>
                                     </w:rPr>
                                     <w:t>Manual de uso</w:t>
@@ -115,12 +115,12 @@
                                   </w:pPr>
                                   <w:r>
                                     <w:rPr>
-                                      <w:spacing w:val="0"/>
                                       <w:smallCaps w:val="false"/>
                                       <w:caps w:val="false"/>
                                       <w:iCs w:val="false"/>
                                       <w:bCs w:val="false"/>
                                       <w:szCs w:val="40"/>
+                                      <w:spacing w:val="0"/>
                                       <w:vertAlign w:val="baseline"/>
                                       <w:position w:val="0"/>
                                       <w:sz w:val="40"/>
@@ -130,7 +130,7 @@
                                       <w:u w:val="none"/>
                                       <w:b w:val="false"/>
                                       <w:sz w:val="40"/>
-                                      <w:rFonts w:cs="Times New Roman" w:ascii="Times New Roman" w:hAnsi="Times New Roman"/>
+                                      <w:rFonts w:asciiTheme="minorHAnsi" w:cstheme="minorBidi" w:eastAsiaTheme="minorHAnsi" w:hAnsiTheme="minorHAnsi" w:eastAsia="Calibri" w:cs="Times New Roman" w:ascii="Times New Roman" w:hAnsi="Times New Roman"/>
                                       <w:color w:val="FFFFFF"/>
                                     </w:rPr>
                                     <w:t>Legendary guacamole</w:t>
@@ -147,7 +147,7 @@
                             <wps:spPr>
                               <a:xfrm>
                                 <a:off x="0" y="0"/>
-                                <a:ext cx="227160" cy="9144720"/>
+                                <a:ext cx="226080" cy="9145800"/>
                               </a:xfrm>
                               <a:prstGeom prst="rect">
                                 <a:avLst/>
@@ -182,8 +182,8 @@
                             <wps:cNvSpPr/>
                             <wps:spPr>
                               <a:xfrm>
-                                <a:off x="228600" y="7164720"/>
-                                <a:ext cx="6630120" cy="1560240"/>
+                                <a:off x="228600" y="7167240"/>
+                                <a:ext cx="6631200" cy="1558800"/>
                               </a:xfrm>
                               <a:prstGeom prst="rect">
                                 <a:avLst/>
@@ -216,12 +216,12 @@
                                   </w:pPr>
                                   <w:r>
                                     <w:rPr>
-                                      <w:spacing w:val="0"/>
                                       <w:smallCaps w:val="false"/>
                                       <w:caps w:val="false"/>
                                       <w:iCs w:val="false"/>
                                       <w:bCs w:val="false"/>
                                       <w:szCs w:val="36"/>
+                                      <w:spacing w:val="0"/>
                                       <w:vertAlign w:val="baseline"/>
                                       <w:position w:val="0"/>
                                       <w:sz w:val="36"/>
@@ -231,7 +231,7 @@
                                       <w:u w:val="none"/>
                                       <w:b w:val="false"/>
                                       <w:sz w:val="36"/>
-                                      <w:rFonts w:cs="Times New Roman" w:ascii="Times New Roman" w:hAnsi="Times New Roman"/>
+                                      <w:rFonts w:asciiTheme="minorHAnsi" w:cstheme="minorBidi" w:eastAsiaTheme="minorHAnsi" w:hAnsiTheme="minorHAnsi" w:eastAsia="Calibri" w:cs="Times New Roman" w:ascii="Times New Roman" w:hAnsi="Times New Roman"/>
                                       <w:color w:val="AEAAAA"/>
                                     </w:rPr>
                                     <w:t>David Mendoza &amp; Josué Rodríguez</w:t>
@@ -246,10 +246,10 @@
                                   </w:pPr>
                                   <w:r>
                                     <w:rPr>
-                                      <w:spacing w:val="0"/>
                                       <w:iCs w:val="false"/>
                                       <w:bCs w:val="false"/>
                                       <w:szCs w:val="18"/>
+                                      <w:spacing w:val="0"/>
                                       <w:vertAlign w:val="baseline"/>
                                       <w:position w:val="0"/>
                                       <w:sz w:val="18"/>
@@ -260,17 +260,17 @@
                                       <w:b w:val="false"/>
                                       <w:sz w:val="18"/>
                                       <w:caps/>
-                                      <w:rFonts w:ascii="Calibri" w:hAnsi="Calibri" w:cs="Times New Roman"/>
+                                      <w:rFonts w:asciiTheme="minorHAnsi" w:cstheme="minorBidi" w:eastAsiaTheme="minorHAnsi" w:hAnsiTheme="minorHAnsi" w:ascii="Calibri" w:hAnsi="Calibri" w:eastAsia="Calibri" w:cs="Times New Roman"/>
                                       <w:color w:val="FFFFFF"/>
                                     </w:rPr>
                                     <w:t xml:space="preserve">     </w:t>
                                   </w:r>
                                   <w:r>
                                     <w:rPr>
-                                      <w:spacing w:val="0"/>
                                       <w:iCs w:val="false"/>
                                       <w:bCs w:val="false"/>
                                       <w:szCs w:val="18"/>
+                                      <w:spacing w:val="0"/>
                                       <w:vertAlign w:val="baseline"/>
                                       <w:position w:val="0"/>
                                       <w:sz w:val="18"/>
@@ -282,16 +282,16 @@
                                       <w:sz w:val="18"/>
                                       <w:smallCaps w:val="false"/>
                                       <w:caps w:val="false"/>
-                                      <w:rFonts w:ascii="Calibri" w:hAnsi="Calibri" w:cs="Times New Roman"/>
+                                      <w:rFonts w:asciiTheme="minorHAnsi" w:cstheme="minorBidi" w:eastAsiaTheme="minorHAnsi" w:hAnsiTheme="minorHAnsi" w:ascii="Calibri" w:hAnsi="Calibri" w:eastAsia="Calibri" w:cs="Times New Roman"/>
                                       <w:color w:val="FFFFFF"/>
                                     </w:rPr>
                                     <w:t>  </w:t>
                                   </w:r>
                                   <w:r>
                                     <w:rPr>
-                                      <w:spacing w:val="0"/>
                                       <w:iCs w:val="false"/>
                                       <w:bCs w:val="false"/>
+                                      <w:spacing w:val="0"/>
                                       <w:vertAlign w:val="baseline"/>
                                       <w:position w:val="0"/>
                                       <w:sz w:val="24"/>
@@ -304,7 +304,7 @@
                                       <w:caps w:val="false"/>
                                       <w:sz w:val="24"/>
                                       <w:szCs w:val="24"/>
-                                      <w:rFonts w:cs="Times New Roman" w:ascii="Times New Roman" w:hAnsi="Times New Roman"/>
+                                      <w:rFonts w:asciiTheme="minorHAnsi" w:cstheme="minorBidi" w:eastAsiaTheme="minorHAnsi" w:hAnsiTheme="minorHAnsi" w:eastAsia="Calibri" w:cs="Times New Roman" w:ascii="Times New Roman" w:hAnsi="Times New Roman"/>
                                       <w:color w:val="FFFFFF"/>
                                     </w:rPr>
                                     <w:t>Estructura de Datos I</w:t>
@@ -330,8 +330,8 @@
               </mc:Choice>
               <mc:Fallback>
                 <w:pict>
-                  <v:group id="shape_0" alt="Group 11" style="position:absolute;margin-left:27.6pt;margin-top:60.9pt;width:540.05pt;height:720.05pt" coordorigin="552,1218" coordsize="10801,14401">
-                    <v:rect id="shape_0" ID="Rectangle 2" fillcolor="black" stroked="f" style="position:absolute;left:912;top:1218;width:10440;height:14400;mso-position-horizontal:center;mso-position-horizontal-relative:page;mso-position-vertical:center;mso-position-vertical-relative:page">
+                  <v:group id="shape_0" alt="Group 11" style="position:absolute;margin-left:27.55pt;margin-top:60.85pt;width:540.15pt;height:720.15pt" coordorigin="551,1217" coordsize="10803,14403">
+                    <v:rect id="shape_0" fillcolor="black" stroked="f" style="position:absolute;left:911;top:1217;width:10442;height:14402;mso-position-horizontal:center;mso-position-horizontal-relative:page;mso-position-vertical:center;mso-position-vertical-relative:page">
                       <v:textbox>
                         <w:txbxContent>
                           <w:p>
@@ -343,12 +343,12 @@
                             </w:pPr>
                             <w:r>
                               <w:rPr>
-                                <w:spacing w:val="0"/>
                                 <w:smallCaps w:val="false"/>
                                 <w:caps w:val="false"/>
                                 <w:iCs w:val="false"/>
                                 <w:bCs w:val="false"/>
                                 <w:szCs w:val="96"/>
+                                <w:spacing w:val="0"/>
                                 <w:vertAlign w:val="baseline"/>
                                 <w:position w:val="0"/>
                                 <w:sz w:val="96"/>
@@ -358,7 +358,7 @@
                                 <w:u w:val="none"/>
                                 <w:b w:val="false"/>
                                 <w:sz w:val="96"/>
-                                <w:rFonts w:cs="Times New Roman" w:ascii="Times New Roman" w:hAnsi="Times New Roman"/>
+                                <w:rFonts w:asciiTheme="minorHAnsi" w:cstheme="minorBidi" w:eastAsiaTheme="minorHAnsi" w:hAnsiTheme="minorHAnsi" w:eastAsia="Calibri" w:cs="Times New Roman" w:ascii="Times New Roman" w:hAnsi="Times New Roman"/>
                                 <w:color w:val="AEAAAA"/>
                               </w:rPr>
                               <w:t>Manual de uso</w:t>
@@ -373,12 +373,12 @@
                             </w:pPr>
                             <w:r>
                               <w:rPr>
-                                <w:spacing w:val="0"/>
                                 <w:smallCaps w:val="false"/>
                                 <w:caps w:val="false"/>
                                 <w:iCs w:val="false"/>
                                 <w:bCs w:val="false"/>
                                 <w:szCs w:val="40"/>
+                                <w:spacing w:val="0"/>
                                 <w:vertAlign w:val="baseline"/>
                                 <w:position w:val="0"/>
                                 <w:sz w:val="40"/>
@@ -388,7 +388,7 @@
                                 <w:u w:val="none"/>
                                 <w:b w:val="false"/>
                                 <w:sz w:val="40"/>
-                                <w:rFonts w:cs="Times New Roman" w:ascii="Times New Roman" w:hAnsi="Times New Roman"/>
+                                <w:rFonts w:asciiTheme="minorHAnsi" w:cstheme="minorBidi" w:eastAsiaTheme="minorHAnsi" w:hAnsiTheme="minorHAnsi" w:eastAsia="Calibri" w:cs="Times New Roman" w:ascii="Times New Roman" w:hAnsi="Times New Roman"/>
                                 <w:color w:val="FFFFFF"/>
                               </w:rPr>
                               <w:t>Legendary guacamole</w:t>
@@ -400,12 +400,12 @@
                       <v:fill o:detectmouseclick="t" type="solid" color2="white"/>
                       <v:stroke color="#3465a4" weight="12600" joinstyle="miter" endcap="flat"/>
                     </v:rect>
-                    <v:rect id="shape_0" ID="Rectangle 3" fillcolor="gray" stroked="f" style="position:absolute;left:552;top:1218;width:357;height:14400;mso-position-horizontal:center;mso-position-horizontal-relative:page;mso-position-vertical:center;mso-position-vertical-relative:page">
+                    <v:rect id="shape_0" fillcolor="gray" stroked="f" style="position:absolute;left:551;top:1217;width:355;height:14402;mso-position-horizontal:center;mso-position-horizontal-relative:page;mso-position-vertical:center;mso-position-vertical-relative:page">
                       <w10:wrap type="none"/>
                       <v:fill o:detectmouseclick="t" type="solid" color2="#7f7f7f"/>
                       <v:stroke color="#3465a4" weight="12600" joinstyle="miter" endcap="flat"/>
                     </v:rect>
-                    <v:rect id="shape_0" ID="Rectangle 4" stroked="f" style="position:absolute;left:912;top:12501;width:10440;height:2456;mso-position-horizontal:center;mso-position-horizontal-relative:page;mso-position-vertical:center;mso-position-vertical-relative:page">
+                    <v:rect id="shape_0" stroked="f" style="position:absolute;left:911;top:12504;width:10442;height:2454;mso-position-horizontal:center;mso-position-horizontal-relative:page;mso-position-vertical:center;mso-position-vertical-relative:page">
                       <v:textbox>
                         <w:txbxContent>
                           <w:p>
@@ -417,12 +417,12 @@
                             </w:pPr>
                             <w:r>
                               <w:rPr>
-                                <w:spacing w:val="0"/>
                                 <w:smallCaps w:val="false"/>
                                 <w:caps w:val="false"/>
                                 <w:iCs w:val="false"/>
                                 <w:bCs w:val="false"/>
                                 <w:szCs w:val="36"/>
+                                <w:spacing w:val="0"/>
                                 <w:vertAlign w:val="baseline"/>
                                 <w:position w:val="0"/>
                                 <w:sz w:val="36"/>
@@ -432,7 +432,7 @@
                                 <w:u w:val="none"/>
                                 <w:b w:val="false"/>
                                 <w:sz w:val="36"/>
-                                <w:rFonts w:cs="Times New Roman" w:ascii="Times New Roman" w:hAnsi="Times New Roman"/>
+                                <w:rFonts w:asciiTheme="minorHAnsi" w:cstheme="minorBidi" w:eastAsiaTheme="minorHAnsi" w:hAnsiTheme="minorHAnsi" w:eastAsia="Calibri" w:cs="Times New Roman" w:ascii="Times New Roman" w:hAnsi="Times New Roman"/>
                                 <w:color w:val="AEAAAA"/>
                               </w:rPr>
                               <w:t>David Mendoza &amp; Josué Rodríguez</w:t>
@@ -447,10 +447,10 @@
                             </w:pPr>
                             <w:r>
                               <w:rPr>
-                                <w:spacing w:val="0"/>
                                 <w:iCs w:val="false"/>
                                 <w:bCs w:val="false"/>
                                 <w:szCs w:val="18"/>
+                                <w:spacing w:val="0"/>
                                 <w:vertAlign w:val="baseline"/>
                                 <w:position w:val="0"/>
                                 <w:sz w:val="18"/>
@@ -461,17 +461,17 @@
                                 <w:b w:val="false"/>
                                 <w:sz w:val="18"/>
                                 <w:caps/>
-                                <w:rFonts w:ascii="Calibri" w:hAnsi="Calibri" w:cs="Times New Roman"/>
+                                <w:rFonts w:asciiTheme="minorHAnsi" w:cstheme="minorBidi" w:eastAsiaTheme="minorHAnsi" w:hAnsiTheme="minorHAnsi" w:ascii="Calibri" w:hAnsi="Calibri" w:eastAsia="Calibri" w:cs="Times New Roman"/>
                                 <w:color w:val="FFFFFF"/>
                               </w:rPr>
                               <w:t xml:space="preserve">     </w:t>
                             </w:r>
                             <w:r>
                               <w:rPr>
-                                <w:spacing w:val="0"/>
                                 <w:iCs w:val="false"/>
                                 <w:bCs w:val="false"/>
                                 <w:szCs w:val="18"/>
+                                <w:spacing w:val="0"/>
                                 <w:vertAlign w:val="baseline"/>
                                 <w:position w:val="0"/>
                                 <w:sz w:val="18"/>
@@ -483,16 +483,16 @@
                                 <w:sz w:val="18"/>
                                 <w:smallCaps w:val="false"/>
                                 <w:caps w:val="false"/>
-                                <w:rFonts w:ascii="Calibri" w:hAnsi="Calibri" w:cs="Times New Roman"/>
+                                <w:rFonts w:asciiTheme="minorHAnsi" w:cstheme="minorBidi" w:eastAsiaTheme="minorHAnsi" w:hAnsiTheme="minorHAnsi" w:ascii="Calibri" w:hAnsi="Calibri" w:eastAsia="Calibri" w:cs="Times New Roman"/>
                                 <w:color w:val="FFFFFF"/>
                               </w:rPr>
                               <w:t>  </w:t>
                             </w:r>
                             <w:r>
                               <w:rPr>
-                                <w:spacing w:val="0"/>
                                 <w:iCs w:val="false"/>
                                 <w:bCs w:val="false"/>
+                                <w:spacing w:val="0"/>
                                 <w:vertAlign w:val="baseline"/>
                                 <w:position w:val="0"/>
                                 <w:sz w:val="24"/>
@@ -505,7 +505,7 @@
                                 <w:caps w:val="false"/>
                                 <w:sz w:val="24"/>
                                 <w:szCs w:val="24"/>
-                                <w:rFonts w:cs="Times New Roman" w:ascii="Times New Roman" w:hAnsi="Times New Roman"/>
+                                <w:rFonts w:asciiTheme="minorHAnsi" w:cstheme="minorBidi" w:eastAsiaTheme="minorHAnsi" w:hAnsiTheme="minorHAnsi" w:eastAsia="Calibri" w:cs="Times New Roman" w:ascii="Times New Roman" w:hAnsi="Times New Roman"/>
                                 <w:color w:val="FFFFFF"/>
                               </w:rPr>
                               <w:t>Estructura de Datos I</w:t>
@@ -534,7 +534,7 @@
           <w:docPartGallery w:val="Table of Contents"/>
           <w:docPartUnique w:val="true"/>
         </w:docPartObj>
-        <w:id w:val="1626036889"/>
+        <w:id w:val="1403454557"/>
       </w:sdtPr>
       <w:sdtContent>
         <w:p>
@@ -932,7 +932,7 @@
                 <wp:positionV relativeFrom="paragraph">
                   <wp:posOffset>6350</wp:posOffset>
                 </wp:positionV>
-                <wp:extent cx="1258570" cy="2563495"/>
+                <wp:extent cx="1259840" cy="2564765"/>
                 <wp:effectExtent l="0" t="0" r="19050" b="28575"/>
                 <wp:wrapNone/>
                 <wp:docPr id="2" name="Marco 3"/>
@@ -943,7 +943,7 @@
                       <wps:spPr>
                         <a:xfrm>
                           <a:off x="0" y="0"/>
-                          <a:ext cx="1257840" cy="2562840"/>
+                          <a:ext cx="1259280" cy="2564280"/>
                         </a:xfrm>
                         <a:prstGeom prst="frame">
                           <a:avLst>
@@ -991,7 +991,7 @@
                 <wp:positionV relativeFrom="paragraph">
                   <wp:posOffset>434975</wp:posOffset>
                 </wp:positionV>
-                <wp:extent cx="3830320" cy="3361055"/>
+                <wp:extent cx="3831590" cy="3362325"/>
                 <wp:effectExtent l="38100" t="38100" r="38100" b="31115"/>
                 <wp:wrapNone/>
                 <wp:docPr id="3" name="Rectángulo 5"/>
@@ -1002,7 +1002,7 @@
                       <wps:spPr>
                         <a:xfrm>
                           <a:off x="0" y="0"/>
-                          <a:ext cx="3829680" cy="3360600"/>
+                          <a:ext cx="3831120" cy="3361680"/>
                         </a:xfrm>
                         <a:prstGeom prst="rect">
                           <a:avLst/>
@@ -1037,7 +1037,7 @@
           </mc:Choice>
           <mc:Fallback>
             <w:pict>
-              <v:rect id="shape_0" ID="Rectángulo 5" stroked="t" style="position:absolute;margin-left:117.75pt;margin-top:34.25pt;width:301.5pt;height:264.55pt">
+              <v:rect id="shape_0" ID="Rectángulo 5" stroked="t" style="position:absolute;margin-left:117.75pt;margin-top:34.25pt;width:301.6pt;height:264.65pt">
                 <w10:wrap type="none"/>
                 <v:fill o:detectmouseclick="t" on="false"/>
                 <v:stroke color="#0070c0" weight="76320" joinstyle="miter" endcap="flat"/>
@@ -1411,6 +1411,7 @@
           <w:szCs w:val="24"/>
         </w:rPr>
       </w:pPr>
+      <w:bookmarkStart w:id="3" w:name="__DdeLink__106_2834700401"/>
       <w:r>
         <w:rPr>
           <w:rFonts w:ascii="arial" w:hAnsi="arial"/>
@@ -1424,6 +1425,7 @@
         </w:rPr>
         <w:t>Objetivo:</w:t>
       </w:r>
+      <w:bookmarkEnd w:id="3"/>
       <w:r>
         <w:rPr>
           <w:rFonts w:ascii="arial" w:hAnsi="arial"/>
@@ -1508,7 +1510,7 @@
                 <wp:positionV relativeFrom="paragraph">
                   <wp:posOffset>351790</wp:posOffset>
                 </wp:positionV>
-                <wp:extent cx="1420495" cy="315595"/>
+                <wp:extent cx="1421765" cy="316865"/>
                 <wp:effectExtent l="19050" t="19050" r="28575" b="28575"/>
                 <wp:wrapNone/>
                 <wp:docPr id="6" name="Rectángulo 8"/>
@@ -1519,7 +1521,7 @@
                       <wps:spPr>
                         <a:xfrm>
                           <a:off x="0" y="0"/>
-                          <a:ext cx="1419840" cy="315000"/>
+                          <a:ext cx="1421280" cy="316080"/>
                         </a:xfrm>
                         <a:prstGeom prst="rect">
                           <a:avLst/>
@@ -1554,7 +1556,7 @@
           </mc:Choice>
           <mc:Fallback>
             <w:pict>
-              <v:rect id="shape_0" ID="Rectángulo 8" stroked="t" style="position:absolute;margin-left:228pt;margin-top:27.7pt;width:111.75pt;height:24.75pt">
+              <v:rect id="shape_0" ID="Rectángulo 8" stroked="t" style="position:absolute;margin-left:228pt;margin-top:27.7pt;width:111.85pt;height:24.85pt">
                 <w10:wrap type="none"/>
                 <v:fill o:detectmouseclick="t" on="false"/>
                 <v:stroke color="red" weight="38160" joinstyle="miter" endcap="flat"/>
@@ -1565,15 +1567,15 @@
         <mc:AlternateContent>
           <mc:Choice Requires="wps">
             <w:drawing>
-              <wp:anchor behindDoc="0" distT="0" distB="0" distL="114300" distR="113030" simplePos="0" locked="0" layoutInCell="1" allowOverlap="1" relativeHeight="6">
+              <wp:anchor behindDoc="0" distT="0" distB="0" distL="114300" distR="112395" simplePos="0" locked="0" layoutInCell="1" allowOverlap="1" relativeHeight="6">
                 <wp:simplePos x="0" y="0"/>
                 <wp:positionH relativeFrom="column">
-                  <wp:posOffset>4389120</wp:posOffset>
+                  <wp:posOffset>4385945</wp:posOffset>
                 </wp:positionH>
                 <wp:positionV relativeFrom="paragraph">
-                  <wp:posOffset>510540</wp:posOffset>
+                  <wp:posOffset>507365</wp:posOffset>
                 </wp:positionV>
-                <wp:extent cx="525145" cy="46990"/>
+                <wp:extent cx="526415" cy="48260"/>
                 <wp:effectExtent l="0" t="95250" r="9525" b="69215"/>
                 <wp:wrapNone/>
                 <wp:docPr id="7" name="Conector recto de flecha 9"/>
@@ -1584,7 +1586,7 @@
                       <wps:spPr>
                         <a:xfrm flipH="1" flipV="1">
                           <a:off x="0" y="0"/>
-                          <a:ext cx="524520" cy="46440"/>
+                          <a:ext cx="525960" cy="47520"/>
                         </a:xfrm>
                         <a:custGeom>
                           <a:avLst/>
@@ -1644,7 +1646,7 @@
                 <wp:positionV relativeFrom="paragraph">
                   <wp:posOffset>351790</wp:posOffset>
                 </wp:positionV>
-                <wp:extent cx="1001395" cy="496570"/>
+                <wp:extent cx="1002665" cy="497840"/>
                 <wp:effectExtent l="0" t="0" r="28575" b="19050"/>
                 <wp:wrapSquare wrapText="bothSides"/>
                 <wp:docPr id="8" name="Text Box 2"/>
@@ -1655,7 +1657,7 @@
                       <wps:spPr>
                         <a:xfrm>
                           <a:off x="0" y="0"/>
-                          <a:ext cx="1000800" cy="496080"/>
+                          <a:ext cx="1001880" cy="497160"/>
                         </a:xfrm>
                         <a:prstGeom prst="rect">
                           <a:avLst/>
@@ -1664,7 +1666,7 @@
                           <a:srgbClr val="ffffff"/>
                         </a:solidFill>
                         <a:ln w="9360">
-                          <a:miter/>
+                          <a:noFill/>
                         </a:ln>
                       </wps:spPr>
                       <wps:style>
@@ -1679,9 +1681,7 @@
                             <w:pPr>
                               <w:pStyle w:val="FrameContents"/>
                               <w:spacing w:before="0" w:after="160"/>
-                              <w:rPr>
-                                <w:color w:val="000000"/>
-                              </w:rPr>
+                              <w:rPr/>
                             </w:pPr>
                             <w:r>
                               <w:rPr>
@@ -1703,19 +1703,17 @@
           </mc:Choice>
           <mc:Fallback>
             <w:pict>
-              <v:rect id="shape_0" ID="Text Box 2" fillcolor="white" stroked="t" style="position:absolute;margin-left:395.25pt;margin-top:27.7pt;width:78.75pt;height:39pt">
+              <v:rect id="shape_0" ID="Text Box 2" fillcolor="white" stroked="f" style="position:absolute;margin-left:395.25pt;margin-top:27.7pt;width:78.85pt;height:39.1pt">
                 <w10:wrap type="square"/>
                 <v:fill o:detectmouseclick="t" type="solid" color2="black"/>
-                <v:stroke color="black" weight="9360" joinstyle="miter" endcap="flat"/>
+                <v:stroke color="#3465a4" weight="9360" joinstyle="round" endcap="flat"/>
                 <v:textbox>
                   <w:txbxContent>
                     <w:p>
                       <w:pPr>
                         <w:pStyle w:val="FrameContents"/>
                         <w:spacing w:before="0" w:after="160"/>
-                        <w:rPr>
-                          <w:color w:val="000000"/>
-                        </w:rPr>
+                        <w:rPr/>
                       </w:pPr>
                       <w:r>
                         <w:rPr>
@@ -1736,12 +1734,12 @@
               <wp:anchor behindDoc="0" distT="0" distB="0" distL="114300" distR="114300" simplePos="0" locked="0" layoutInCell="1" allowOverlap="1" relativeHeight="8">
                 <wp:simplePos x="0" y="0"/>
                 <wp:positionH relativeFrom="column">
-                  <wp:posOffset>4025900</wp:posOffset>
+                  <wp:posOffset>4022725</wp:posOffset>
                 </wp:positionH>
                 <wp:positionV relativeFrom="paragraph">
-                  <wp:posOffset>1043940</wp:posOffset>
+                  <wp:posOffset>1040765</wp:posOffset>
                 </wp:positionV>
-                <wp:extent cx="953770" cy="725170"/>
+                <wp:extent cx="955040" cy="726440"/>
                 <wp:effectExtent l="38100" t="38100" r="19050" b="19050"/>
                 <wp:wrapNone/>
                 <wp:docPr id="10" name="Conector recto de flecha 10"/>
@@ -1752,7 +1750,7 @@
                       <wps:spPr>
                         <a:xfrm flipH="1" flipV="1">
                           <a:off x="0" y="0"/>
-                          <a:ext cx="953280" cy="724680"/>
+                          <a:ext cx="954360" cy="725760"/>
                         </a:xfrm>
                         <a:custGeom>
                           <a:avLst/>
@@ -1812,7 +1810,7 @@
                 <wp:positionV relativeFrom="paragraph">
                   <wp:posOffset>1540510</wp:posOffset>
                 </wp:positionV>
-                <wp:extent cx="1001395" cy="496570"/>
+                <wp:extent cx="1002665" cy="497840"/>
                 <wp:effectExtent l="0" t="0" r="28575" b="19050"/>
                 <wp:wrapSquare wrapText="bothSides"/>
                 <wp:docPr id="11" name="Text Box 2"/>
@@ -1823,7 +1821,7 @@
                       <wps:spPr>
                         <a:xfrm>
                           <a:off x="0" y="0"/>
-                          <a:ext cx="1000800" cy="496080"/>
+                          <a:ext cx="1001880" cy="497160"/>
                         </a:xfrm>
                         <a:prstGeom prst="rect">
                           <a:avLst/>
@@ -1832,7 +1830,7 @@
                           <a:srgbClr val="ffffff"/>
                         </a:solidFill>
                         <a:ln w="9360">
-                          <a:miter/>
+                          <a:noFill/>
                         </a:ln>
                       </wps:spPr>
                       <wps:style>
@@ -1847,9 +1845,7 @@
                             <w:pPr>
                               <w:pStyle w:val="FrameContents"/>
                               <w:spacing w:before="0" w:after="160"/>
-                              <w:rPr>
-                                <w:color w:val="000000"/>
-                              </w:rPr>
+                              <w:rPr/>
                             </w:pPr>
                             <w:r>
                               <w:rPr>
@@ -1872,19 +1868,17 @@
           </mc:Choice>
           <mc:Fallback>
             <w:pict>
-              <v:rect id="shape_0" ID="Text Box 2" fillcolor="white" stroked="t" style="position:absolute;margin-left:398.25pt;margin-top:121.3pt;width:78.75pt;height:39pt" wp14:anchorId="32F663B3">
+              <v:rect id="shape_0" ID="Text Box 2" fillcolor="white" stroked="f" style="position:absolute;margin-left:398.25pt;margin-top:121.3pt;width:78.85pt;height:39.1pt" wp14:anchorId="32F663B3">
                 <w10:wrap type="square"/>
                 <v:fill o:detectmouseclick="t" type="solid" color2="black"/>
-                <v:stroke color="black" weight="9360" joinstyle="miter" endcap="flat"/>
+                <v:stroke color="#3465a4" weight="9360" joinstyle="round" endcap="flat"/>
                 <v:textbox>
                   <w:txbxContent>
                     <w:p>
                       <w:pPr>
                         <w:pStyle w:val="FrameContents"/>
                         <w:spacing w:before="0" w:after="160"/>
-                        <w:rPr>
-                          <w:color w:val="000000"/>
-                        </w:rPr>
+                        <w:rPr/>
                       </w:pPr>
                       <w:r>
                         <w:rPr>
@@ -1996,15 +1990,7 @@
       </w:pPr>
       <w:r>
         <w:rPr/>
-        <w:t>II</w:t>
-      </w:r>
-      <w:r>
-        <w:rPr/>
-        <w:t>I</w:t>
-      </w:r>
-      <w:r>
-        <w:rPr/>
-        <w:t>. Cálculo de evaluación por desempeño</w:t>
+        <w:t>III. Cálculo de evaluación por desempeño</w:t>
       </w:r>
     </w:p>
     <w:p>
@@ -2061,7 +2047,11 @@
         <w:t>En la siguiente imagen, se muestra el TDA árbol general para poder hacer que cada nodo tenga sus respectivos empleados bajo el mismo. Para comenzar se debe agregar todos los empleados necesarios, comenzando por el Nodo padre, o CEO, luego agregar todos sus subempleados</w:t>
       </w:r>
       <w:r>
-        <w:rPr/>
+        <w:rPr>
+          <w:rFonts w:ascii="arial" w:hAnsi="arial"/>
+          <w:sz w:val="24"/>
+          <w:szCs w:val="24"/>
+        </w:rPr>
         <w:drawing>
           <wp:inline distT="0" distB="0" distL="0" distR="0">
             <wp:extent cx="5722620" cy="4709160"/>
@@ -2118,8 +2108,8 @@
         </w:rPr>
         <w:t>Luego de agregar a todos los empleados</w:t>
       </w:r>
-      <w:bookmarkStart w:id="3" w:name="_GoBack"/>
-      <w:bookmarkEnd w:id="3"/>
+      <w:bookmarkStart w:id="4" w:name="_GoBack"/>
+      <w:bookmarkEnd w:id="4"/>
       <w:r>
         <w:rPr>
           <w:rFonts w:ascii="arial" w:hAnsi="arial"/>
@@ -2137,17 +2127,53 @@
         <w:pStyle w:val="Heading1"/>
         <w:rPr/>
       </w:pPr>
-      <w:r>
-        <w:rPr/>
-        <w:t>I</w:t>
-      </w:r>
-      <w:r>
-        <w:rPr/>
-        <w:t>V</w:t>
-      </w:r>
-      <w:r>
-        <w:rPr/>
-        <w:t>. Cálculo de evaluación por desempeño</w:t>
+      <w:bookmarkStart w:id="5" w:name="__DdeLink__130_1967563771"/>
+      <w:r>
+        <w:rPr/>
+        <w:t>IV. Resolu</w:t>
+      </w:r>
+      <w:r>
+        <w:rPr>
+          <w:b w:val="false"/>
+          <w:bCs w:val="false"/>
+        </w:rPr>
+        <w:t>ci</w:t>
+      </w:r>
+      <w:bookmarkStart w:id="6" w:name="__DdeLink__138_1967563771"/>
+      <w:r>
+        <w:rPr>
+          <w:b w:val="false"/>
+          <w:bCs w:val="false"/>
+        </w:rPr>
+        <w:t>ó</w:t>
+      </w:r>
+      <w:bookmarkEnd w:id="6"/>
+      <w:r>
+        <w:rPr>
+          <w:b w:val="false"/>
+          <w:bCs w:val="false"/>
+        </w:rPr>
+        <w:t>n</w:t>
+      </w:r>
+      <w:r>
+        <w:rPr/>
+        <w:t xml:space="preserve"> de problemas matem</w:t>
+      </w:r>
+      <w:bookmarkStart w:id="7" w:name="__DdeLink__146_1967563771"/>
+      <w:bookmarkStart w:id="8" w:name="__DdeLink__117_2834700401"/>
+      <w:r>
+        <w:rPr>
+          <w:b w:val="false"/>
+          <w:bCs w:val="false"/>
+        </w:rPr>
+        <w:t>á</w:t>
+      </w:r>
+      <w:bookmarkEnd w:id="7"/>
+      <w:bookmarkEnd w:id="8"/>
+      <w:bookmarkEnd w:id="5"/>
+      <w:r>
+        <w:rPr/>
+        <w:t>ticos</w:t>
       </w:r>
     </w:p>
     <w:p>
@@ -2163,23 +2189,438 @@
       <w:pPr>
         <w:pStyle w:val="Normal"/>
         <w:spacing w:before="0" w:after="160"/>
-        <w:rPr/>
-      </w:pPr>
-      <w:r>
-        <w:rPr/>
+        <w:jc w:val="both"/>
+        <w:rPr/>
+      </w:pPr>
+      <w:r>
+        <w:rPr>
+          <w:rFonts w:ascii="arial" w:hAnsi="arial"/>
+          <w:b/>
+          <w:bCs/>
+          <w:i/>
+          <w:iCs/>
+          <w:sz w:val="24"/>
+          <w:szCs w:val="24"/>
+          <w:u w:val="single"/>
+        </w:rPr>
+        <w:t>Objetivo:</w:t>
+      </w:r>
+      <w:r>
+        <w:rPr>
+          <w:rFonts w:ascii="arial" w:hAnsi="arial"/>
+          <w:b w:val="false"/>
+          <w:bCs w:val="false"/>
+          <w:i w:val="false"/>
+          <w:iCs w:val="false"/>
+          <w:sz w:val="24"/>
+          <w:szCs w:val="24"/>
+          <w:u w:val="none"/>
+        </w:rPr>
+        <w:t xml:space="preserve"> Hacer uso del TDA necesario</w:t>
+      </w:r>
+      <w:r>
+        <w:rPr>
+          <w:rFonts w:ascii="arial" w:hAnsi="arial"/>
+          <w:b w:val="false"/>
+          <w:bCs w:val="false"/>
+          <w:i w:val="false"/>
+          <w:iCs w:val="false"/>
+          <w:sz w:val="24"/>
+          <w:szCs w:val="24"/>
+          <w:u w:val="none"/>
+        </w:rPr>
+        <w:t>(</w:t>
+      </w:r>
+      <w:bookmarkStart w:id="9" w:name="__DdeLink__133_1967563771"/>
+      <w:r>
+        <w:rPr>
+          <w:rFonts w:ascii="arial" w:hAnsi="arial"/>
+          <w:b w:val="false"/>
+          <w:bCs w:val="false"/>
+          <w:i w:val="false"/>
+          <w:iCs w:val="false"/>
+          <w:sz w:val="24"/>
+          <w:szCs w:val="24"/>
+          <w:u w:val="none"/>
+        </w:rPr>
+        <w:t>en este caso nosotros usamos listas</w:t>
+      </w:r>
+      <w:bookmarkEnd w:id="9"/>
+      <w:r>
+        <w:rPr>
+          <w:rFonts w:ascii="arial" w:hAnsi="arial"/>
+          <w:b w:val="false"/>
+          <w:bCs w:val="false"/>
+          <w:i w:val="false"/>
+          <w:iCs w:val="false"/>
+          <w:sz w:val="24"/>
+          <w:szCs w:val="24"/>
+          <w:u w:val="none"/>
+        </w:rPr>
+        <w:t>)</w:t>
+      </w:r>
+      <w:r>
+        <w:rPr>
+          <w:rFonts w:ascii="arial" w:hAnsi="arial"/>
+          <w:b w:val="false"/>
+          <w:bCs w:val="false"/>
+          <w:i w:val="false"/>
+          <w:iCs w:val="false"/>
+          <w:sz w:val="24"/>
+          <w:szCs w:val="24"/>
+          <w:u w:val="none"/>
+        </w:rPr>
+        <w:t xml:space="preserve"> para solucionar un problema matematico basico.</w:t>
+      </w:r>
+    </w:p>
+    <w:p>
+      <w:pPr>
+        <w:pStyle w:val="Normal"/>
+        <w:spacing w:before="0" w:after="160"/>
+        <w:jc w:val="both"/>
+        <w:rPr/>
+      </w:pPr>
+      <w:r>
+        <w:rPr>
+          <w:rFonts w:ascii="arial" w:hAnsi="arial"/>
+          <w:b w:val="false"/>
+          <w:bCs w:val="false"/>
+          <w:i w:val="false"/>
+          <w:iCs w:val="false"/>
+          <w:sz w:val="24"/>
+          <w:szCs w:val="24"/>
+          <w:u w:val="none"/>
+        </w:rPr>
+        <w:t>En la siguiente imagen, se vera nuestra interfaz principal, donde podrá usar su puntero para ingresar numeros y/o simbólos matemáticos.</w:t>
+      </w:r>
+    </w:p>
+    <w:p>
+      <w:pPr>
+        <w:pStyle w:val="Normal"/>
+        <w:spacing w:before="0" w:after="160"/>
+        <w:jc w:val="both"/>
+        <w:rPr>
+          <w:rFonts w:ascii="arial" w:hAnsi="arial"/>
+          <w:b w:val="false"/>
+          <w:b w:val="false"/>
+          <w:bCs w:val="false"/>
+          <w:i w:val="false"/>
+          <w:i w:val="false"/>
+          <w:iCs w:val="false"/>
+          <w:sz w:val="24"/>
+          <w:szCs w:val="24"/>
+          <w:u w:val="none"/>
+        </w:rPr>
+      </w:pPr>
+      <w:r>
+        <w:rPr>
+          <w:rFonts w:ascii="arial" w:hAnsi="arial"/>
+          <w:b w:val="false"/>
+          <w:bCs w:val="false"/>
+          <w:i w:val="false"/>
+          <w:iCs w:val="false"/>
+          <w:sz w:val="24"/>
+          <w:szCs w:val="24"/>
+          <w:u w:val="none"/>
+        </w:rPr>
+        <w:drawing>
+          <wp:anchor behindDoc="0" distT="0" distB="0" distL="0" distR="0" simplePos="0" locked="0" layoutInCell="1" allowOverlap="1" relativeHeight="10">
+            <wp:simplePos x="0" y="0"/>
+            <wp:positionH relativeFrom="column">
+              <wp:align>center</wp:align>
+            </wp:positionH>
+            <wp:positionV relativeFrom="paragraph">
+              <wp:posOffset>635</wp:posOffset>
+            </wp:positionV>
+            <wp:extent cx="5731510" cy="4712335"/>
+            <wp:effectExtent l="0" t="0" r="0" b="0"/>
+            <wp:wrapSquare wrapText="largest"/>
+            <wp:docPr id="16" name="Image1" descr=""/>
+            <wp:cNvGraphicFramePr>
+              <a:graphicFrameLocks xmlns:a="http://schemas.openxmlformats.org/drawingml/2006/main" noChangeAspect="1"/>
+            </wp:cNvGraphicFramePr>
+            <a:graphic xmlns:a="http://schemas.openxmlformats.org/drawingml/2006/main">
+              <a:graphicData uri="http://schemas.openxmlformats.org/drawingml/2006/picture">
+                <pic:pic xmlns:pic="http://schemas.openxmlformats.org/drawingml/2006/picture">
+                  <pic:nvPicPr>
+                    <pic:cNvPr id="16" name="Image1" descr=""/>
+                    <pic:cNvPicPr>
+                      <a:picLocks noChangeAspect="1" noChangeArrowheads="1"/>
+                    </pic:cNvPicPr>
+                  </pic:nvPicPr>
+                  <pic:blipFill>
+                    <a:blip r:embed="rId7"/>
+                    <a:stretch>
+                      <a:fillRect/>
+                    </a:stretch>
+                  </pic:blipFill>
+                  <pic:spPr bwMode="auto">
+                    <a:xfrm>
+                      <a:off x="0" y="0"/>
+                      <a:ext cx="5731510" cy="4712335"/>
+                    </a:xfrm>
+                    <a:prstGeom prst="rect">
+                      <a:avLst/>
+                    </a:prstGeom>
+                  </pic:spPr>
+                </pic:pic>
+              </a:graphicData>
+            </a:graphic>
+          </wp:anchor>
+        </w:drawing>
+      </w:r>
+    </w:p>
+    <w:p>
+      <w:pPr>
+        <w:pStyle w:val="Normal"/>
+        <w:spacing w:before="0" w:after="160"/>
+        <w:jc w:val="both"/>
+        <w:rPr/>
+      </w:pPr>
+      <w:r>
+        <w:rPr>
+          <w:rFonts w:ascii="arial" w:hAnsi="arial"/>
+          <w:b w:val="false"/>
+          <w:bCs w:val="false"/>
+          <w:i w:val="false"/>
+          <w:iCs w:val="false"/>
+          <w:sz w:val="24"/>
+          <w:szCs w:val="24"/>
+          <w:u w:val="none"/>
+        </w:rPr>
+        <w:t>Luego de ingresar su expresión es tan sencillo de usar el botón con el texto “=” y le dará su respuesta.</w:t>
+      </w:r>
+    </w:p>
+    <w:p>
+      <w:pPr>
+        <w:pStyle w:val="Normal"/>
+        <w:spacing w:before="0" w:after="160"/>
+        <w:jc w:val="both"/>
+        <w:rPr>
+          <w:rFonts w:ascii="arial" w:hAnsi="arial"/>
+          <w:b w:val="false"/>
+          <w:b w:val="false"/>
+          <w:bCs w:val="false"/>
+          <w:i w:val="false"/>
+          <w:i w:val="false"/>
+          <w:iCs w:val="false"/>
+          <w:sz w:val="24"/>
+          <w:szCs w:val="24"/>
+          <w:u w:val="none"/>
+        </w:rPr>
+      </w:pPr>
+      <w:r>
+        <w:rPr/>
+      </w:r>
+      <w:r>
+        <w:br w:type="page"/>
+      </w:r>
+    </w:p>
+    <w:p>
+      <w:pPr>
+        <w:pStyle w:val="Heading1"/>
+        <w:spacing w:before="0" w:after="160"/>
+        <w:jc w:val="both"/>
+        <w:rPr>
+          <w:rFonts w:ascii="Calibri light" w:hAnsi="Calibri light"/>
+          <w:sz w:val="32"/>
+          <w:szCs w:val="32"/>
+        </w:rPr>
+      </w:pPr>
+      <w:r>
+        <w:rPr>
+          <w:rFonts w:ascii="Calibri light" w:hAnsi="Calibri light"/>
+          <w:b w:val="false"/>
+          <w:bCs w:val="false"/>
+          <w:i w:val="false"/>
+          <w:iCs w:val="false"/>
+          <w:sz w:val="32"/>
+          <w:szCs w:val="32"/>
+          <w:u w:val="none"/>
+        </w:rPr>
+        <w:t xml:space="preserve">IV. </w:t>
+      </w:r>
+      <w:r>
+        <w:rPr>
+          <w:rFonts w:ascii="Calibri light" w:hAnsi="Calibri light"/>
+          <w:b w:val="false"/>
+          <w:bCs w:val="false"/>
+          <w:i w:val="false"/>
+          <w:iCs w:val="false"/>
+          <w:sz w:val="32"/>
+          <w:szCs w:val="32"/>
+          <w:u w:val="none"/>
+        </w:rPr>
+        <w:t>Compresion de archivos de texto</w:t>
+      </w:r>
+    </w:p>
+    <w:p>
+      <w:pPr>
+        <w:pStyle w:val="Normal"/>
+        <w:spacing w:before="0" w:after="160"/>
+        <w:jc w:val="both"/>
+        <w:rPr>
+          <w:rFonts w:ascii="arial" w:hAnsi="arial"/>
+          <w:sz w:val="24"/>
+          <w:szCs w:val="24"/>
+        </w:rPr>
+      </w:pPr>
+      <w:r>
+        <w:rPr>
+          <w:rFonts w:ascii="arial" w:hAnsi="arial"/>
+          <w:b/>
+          <w:bCs/>
+          <w:i/>
+          <w:iCs/>
+          <w:sz w:val="24"/>
+          <w:szCs w:val="24"/>
+          <w:u w:val="single"/>
+        </w:rPr>
+        <w:t>Objetivo:</w:t>
+      </w:r>
+      <w:r>
+        <w:rPr>
+          <w:rFonts w:ascii="arial" w:hAnsi="arial"/>
+          <w:b w:val="false"/>
+          <w:bCs w:val="false"/>
+          <w:i w:val="false"/>
+          <w:iCs w:val="false"/>
+          <w:sz w:val="24"/>
+          <w:szCs w:val="24"/>
+          <w:u w:val="none"/>
+        </w:rPr>
+        <w:t xml:space="preserve"> Usar el TDA arbol binario, para la compresion de archivos de texto. En la siguiente imagen, se ve el uso en un archivo que consiste de 100 kb de peso</w:t>
+      </w:r>
+    </w:p>
+    <w:p>
+      <w:pPr>
+        <w:pStyle w:val="Normal"/>
+        <w:spacing w:before="0" w:after="160"/>
+        <w:jc w:val="both"/>
+        <w:rPr>
+          <w:b w:val="false"/>
+          <w:b w:val="false"/>
+          <w:bCs w:val="false"/>
+          <w:i w:val="false"/>
+          <w:i w:val="false"/>
+          <w:iCs w:val="false"/>
+          <w:u w:val="none"/>
+        </w:rPr>
+      </w:pPr>
+      <w:r>
+        <w:rPr>
+          <w:rFonts w:ascii="arial" w:hAnsi="arial"/>
+          <w:sz w:val="24"/>
+          <w:szCs w:val="24"/>
+        </w:rPr>
+        <w:drawing>
+          <wp:anchor behindDoc="0" distT="0" distB="0" distL="0" distR="0" simplePos="0" locked="0" layoutInCell="1" allowOverlap="1" relativeHeight="26">
+            <wp:simplePos x="0" y="0"/>
+            <wp:positionH relativeFrom="column">
+              <wp:align>center</wp:align>
+            </wp:positionH>
+            <wp:positionV relativeFrom="paragraph">
+              <wp:posOffset>635</wp:posOffset>
+            </wp:positionV>
+            <wp:extent cx="5731510" cy="4712335"/>
+            <wp:effectExtent l="0" t="0" r="0" b="0"/>
+            <wp:wrapSquare wrapText="largest"/>
+            <wp:docPr id="17" name="Image2" descr=""/>
+            <wp:cNvGraphicFramePr>
+              <a:graphicFrameLocks xmlns:a="http://schemas.openxmlformats.org/drawingml/2006/main" noChangeAspect="1"/>
+            </wp:cNvGraphicFramePr>
+            <a:graphic xmlns:a="http://schemas.openxmlformats.org/drawingml/2006/main">
+              <a:graphicData uri="http://schemas.openxmlformats.org/drawingml/2006/picture">
+                <pic:pic xmlns:pic="http://schemas.openxmlformats.org/drawingml/2006/picture">
+                  <pic:nvPicPr>
+                    <pic:cNvPr id="17" name="Image2" descr=""/>
+                    <pic:cNvPicPr>
+                      <a:picLocks noChangeAspect="1" noChangeArrowheads="1"/>
+                    </pic:cNvPicPr>
+                  </pic:nvPicPr>
+                  <pic:blipFill>
+                    <a:blip r:embed="rId8"/>
+                    <a:stretch>
+                      <a:fillRect/>
+                    </a:stretch>
+                  </pic:blipFill>
+                  <pic:spPr bwMode="auto">
+                    <a:xfrm>
+                      <a:off x="0" y="0"/>
+                      <a:ext cx="5731510" cy="4712335"/>
+                    </a:xfrm>
+                    <a:prstGeom prst="rect">
+                      <a:avLst/>
+                    </a:prstGeom>
+                  </pic:spPr>
+                </pic:pic>
+              </a:graphicData>
+            </a:graphic>
+          </wp:anchor>
+        </w:drawing>
+      </w:r>
+    </w:p>
+    <w:p>
+      <w:pPr>
+        <w:pStyle w:val="Normal"/>
+        <w:spacing w:before="0" w:after="160"/>
+        <w:jc w:val="both"/>
+        <w:rPr>
+          <w:rFonts w:ascii="arial" w:hAnsi="arial"/>
+          <w:sz w:val="24"/>
+          <w:szCs w:val="24"/>
+        </w:rPr>
+      </w:pPr>
+      <w:r>
+        <w:rPr>
+          <w:rFonts w:ascii="arial" w:hAnsi="arial"/>
+          <w:b w:val="false"/>
+          <w:bCs w:val="false"/>
+          <w:i w:val="false"/>
+          <w:iCs w:val="false"/>
+          <w:sz w:val="24"/>
+          <w:szCs w:val="24"/>
+          <w:u w:val="none"/>
+        </w:rPr>
+        <w:t>Luego de que su archivo sea cargado y procesado, podrá usar el botón Guardar,</w:t>
+      </w:r>
+    </w:p>
+    <w:p>
+      <w:pPr>
+        <w:pStyle w:val="Normal"/>
+        <w:spacing w:before="0" w:after="160"/>
+        <w:jc w:val="both"/>
+        <w:rPr>
+          <w:rFonts w:ascii="arial" w:hAnsi="arial"/>
+          <w:sz w:val="24"/>
+          <w:szCs w:val="24"/>
+        </w:rPr>
+      </w:pPr>
+      <w:r>
+        <w:rPr>
+          <w:rFonts w:ascii="arial" w:hAnsi="arial"/>
+          <w:b w:val="false"/>
+          <w:bCs w:val="false"/>
+          <w:i w:val="false"/>
+          <w:iCs w:val="false"/>
+          <w:sz w:val="24"/>
+          <w:szCs w:val="24"/>
+          <w:u w:val="none"/>
+        </w:rPr>
+        <w:t>debido al tamaño del archivo de texto tomo aproximadamente 34 segundos.</w:t>
       </w:r>
     </w:p>
     <w:sectPr>
-      <w:headerReference w:type="default" r:id="rId7"/>
-      <w:footerReference w:type="default" r:id="rId8"/>
+      <w:headerReference w:type="default" r:id="rId9"/>
+      <w:footerReference w:type="default" r:id="rId10"/>
       <w:type w:val="nextPage"/>
       <w:pgSz w:w="11906" w:h="16838"/>
       <w:pgMar w:left="1440" w:right="1440" w:header="720" w:top="1440" w:footer="720" w:bottom="1440" w:gutter="0"/>
       <w:pgBorders w:display="allPages" w:offsetFrom="page">
-        <w:top w:val="single" w:sz="12" w:space="26" w:color="00000A"/>
-        <w:left w:val="single" w:sz="12" w:space="26" w:color="00000A"/>
-        <w:bottom w:val="single" w:sz="12" w:space="26" w:color="00000A"/>
-        <w:right w:val="single" w:sz="12" w:space="26" w:color="00000A"/>
+        <w:top w:val="single" w:sz="12" w:space="28" w:color="00000A"/>
+        <w:left w:val="single" w:sz="12" w:space="28" w:color="00000A"/>
+        <w:bottom w:val="single" w:sz="12" w:space="28" w:color="00000A"/>
+        <w:right w:val="single" w:sz="12" w:space="28" w:color="00000A"/>
       </w:pgBorders>
       <w:pgNumType w:start="0" w:fmt="decimal"/>
       <w:formProt w:val="false"/>
@@ -2199,7 +2640,7 @@
         <w:docPartGallery w:val="Page Numbers (Bottom of Page)"/>
         <w:docPartUnique w:val="true"/>
       </w:docPartObj>
-      <w:id w:val="1898482582"/>
+      <w:id w:val="616743450"/>
     </w:sdtPr>
     <w:sdtContent>
       <w:p>
@@ -2214,9 +2655,9 @@
             <mc:Choice Requires="wps">
               <w:drawing>
                 <wp:inline distT="0" distB="0" distL="0" distR="0">
-                  <wp:extent cx="5468620" cy="46355"/>
+                  <wp:extent cx="5469890" cy="47625"/>
                   <wp:effectExtent l="0" t="0" r="0" b="0"/>
-                  <wp:docPr id="16" name=""/>
+                  <wp:docPr id="18" name=""/>
                   <a:graphic xmlns:a="http://schemas.openxmlformats.org/drawingml/2006/main">
                     <a:graphicData uri="http://schemas.microsoft.com/office/word/2010/wordprocessingShape">
                       <wps:wsp>
@@ -2224,7 +2665,7 @@
                         <wps:spPr>
                           <a:xfrm flipV="1">
                             <a:off x="0" y="0"/>
-                            <a:ext cx="5468040" cy="45720"/>
+                            <a:ext cx="5469120" cy="47160"/>
                           </a:xfrm>
                           <a:prstGeom prst="flowChartDecision">
                             <a:avLst/>
@@ -2264,7 +2705,7 @@
                   </v:formulas>
                   <v:path gradientshapeok="t" o:connecttype="rect" textboxrect="5400,5400,@0,@1"/>
                 </v:shapetype>
-                <v:shape id="shape_0" stroked="f" style="position:absolute;margin-left:0pt;margin-top:0pt;width:430.5pt;height:3.55pt;flip:y" type="shapetype_110">
+                <v:shape id="shape_0" stroked="f" style="position:absolute;margin-left:0pt;margin-top:0pt;width:430.6pt;height:3.65pt;flip:y" type="shapetype_110">
                   <w10:wrap type="none"/>
                   <v:imagedata r:id=""/>
                   <v:stroke color="#3465a4" joinstyle="round" endcap="flat"/>
@@ -2704,7 +3145,6 @@
     <w:rPrDefault>
       <w:rPr>
         <w:rFonts w:ascii="Calibri" w:hAnsi="Calibri" w:eastAsia="Calibri" w:cs="Arial" w:asciiTheme="minorHAnsi" w:cstheme="minorBidi" w:eastAsiaTheme="minorHAnsi" w:hAnsiTheme="minorHAnsi"/>
-        <w:sz w:val="22"/>
         <w:szCs w:val="22"/>
         <w:lang w:val="es-ES" w:eastAsia="en-US" w:bidi="ar-SA"/>
       </w:rPr>
@@ -3101,7 +3541,7 @@
     </w:pPr>
     <w:rPr>
       <w:rFonts w:ascii="Calibri" w:hAnsi="Calibri" w:eastAsia="Calibri" w:cs="Arial" w:asciiTheme="minorHAnsi" w:cstheme="minorBidi" w:eastAsiaTheme="minorHAnsi" w:hAnsiTheme="minorHAnsi"/>
-      <w:color w:val="auto"/>
+      <w:color w:val="00000A"/>
       <w:kern w:val="0"/>
       <w:sz w:val="22"/>
       <w:szCs w:val="22"/>
@@ -3359,6 +3799,132 @@
       <w:rFonts w:cs="Wingdings"/>
     </w:rPr>
   </w:style>
+  <w:style w:type="character" w:styleId="ListLabel19">
+    <w:name w:val="ListLabel 19"/>
+    <w:qFormat/>
+    <w:rPr>
+      <w:rFonts w:cs="Symbol"/>
+    </w:rPr>
+  </w:style>
+  <w:style w:type="character" w:styleId="ListLabel20">
+    <w:name w:val="ListLabel 20"/>
+    <w:qFormat/>
+    <w:rPr>
+      <w:rFonts w:cs="Courier New"/>
+    </w:rPr>
+  </w:style>
+  <w:style w:type="character" w:styleId="ListLabel21">
+    <w:name w:val="ListLabel 21"/>
+    <w:qFormat/>
+    <w:rPr>
+      <w:rFonts w:cs="Wingdings"/>
+    </w:rPr>
+  </w:style>
+  <w:style w:type="character" w:styleId="ListLabel22">
+    <w:name w:val="ListLabel 22"/>
+    <w:qFormat/>
+    <w:rPr>
+      <w:rFonts w:cs="Symbol"/>
+    </w:rPr>
+  </w:style>
+  <w:style w:type="character" w:styleId="ListLabel23">
+    <w:name w:val="ListLabel 23"/>
+    <w:qFormat/>
+    <w:rPr>
+      <w:rFonts w:cs="Courier New"/>
+    </w:rPr>
+  </w:style>
+  <w:style w:type="character" w:styleId="ListLabel24">
+    <w:name w:val="ListLabel 24"/>
+    <w:qFormat/>
+    <w:rPr>
+      <w:rFonts w:cs="Wingdings"/>
+    </w:rPr>
+  </w:style>
+  <w:style w:type="character" w:styleId="ListLabel25">
+    <w:name w:val="ListLabel 25"/>
+    <w:qFormat/>
+    <w:rPr>
+      <w:rFonts w:cs="Symbol"/>
+    </w:rPr>
+  </w:style>
+  <w:style w:type="character" w:styleId="ListLabel26">
+    <w:name w:val="ListLabel 26"/>
+    <w:qFormat/>
+    <w:rPr>
+      <w:rFonts w:cs="Courier New"/>
+    </w:rPr>
+  </w:style>
+  <w:style w:type="character" w:styleId="ListLabel27">
+    <w:name w:val="ListLabel 27"/>
+    <w:qFormat/>
+    <w:rPr>
+      <w:rFonts w:cs="Wingdings"/>
+    </w:rPr>
+  </w:style>
+  <w:style w:type="character" w:styleId="ListLabel28">
+    <w:name w:val="ListLabel 28"/>
+    <w:qFormat/>
+    <w:rPr>
+      <w:rFonts w:cs="Symbol"/>
+    </w:rPr>
+  </w:style>
+  <w:style w:type="character" w:styleId="ListLabel29">
+    <w:name w:val="ListLabel 29"/>
+    <w:qFormat/>
+    <w:rPr>
+      <w:rFonts w:cs="Courier New"/>
+    </w:rPr>
+  </w:style>
+  <w:style w:type="character" w:styleId="ListLabel30">
+    <w:name w:val="ListLabel 30"/>
+    <w:qFormat/>
+    <w:rPr>
+      <w:rFonts w:cs="Wingdings"/>
+    </w:rPr>
+  </w:style>
+  <w:style w:type="character" w:styleId="ListLabel31">
+    <w:name w:val="ListLabel 31"/>
+    <w:qFormat/>
+    <w:rPr>
+      <w:rFonts w:cs="Symbol"/>
+    </w:rPr>
+  </w:style>
+  <w:style w:type="character" w:styleId="ListLabel32">
+    <w:name w:val="ListLabel 32"/>
+    <w:qFormat/>
+    <w:rPr>
+      <w:rFonts w:cs="Courier New"/>
+    </w:rPr>
+  </w:style>
+  <w:style w:type="character" w:styleId="ListLabel33">
+    <w:name w:val="ListLabel 33"/>
+    <w:qFormat/>
+    <w:rPr>
+      <w:rFonts w:cs="Wingdings"/>
+    </w:rPr>
+  </w:style>
+  <w:style w:type="character" w:styleId="ListLabel34">
+    <w:name w:val="ListLabel 34"/>
+    <w:qFormat/>
+    <w:rPr>
+      <w:rFonts w:cs="Symbol"/>
+    </w:rPr>
+  </w:style>
+  <w:style w:type="character" w:styleId="ListLabel35">
+    <w:name w:val="ListLabel 35"/>
+    <w:qFormat/>
+    <w:rPr>
+      <w:rFonts w:cs="Courier New"/>
+    </w:rPr>
+  </w:style>
+  <w:style w:type="character" w:styleId="ListLabel36">
+    <w:name w:val="ListLabel 36"/>
+    <w:qFormat/>
+    <w:rPr>
+      <w:rFonts w:cs="Wingdings"/>
+    </w:rPr>
+  </w:style>
   <w:style w:type="paragraph" w:styleId="Heading" w:customStyle="1">
     <w:name w:val="Heading"/>
     <w:basedOn w:val="Normal"/>
@@ -3446,7 +4012,7 @@
     </w:pPr>
     <w:rPr>
       <w:rFonts w:ascii="Calibri" w:hAnsi="Calibri" w:eastAsia="" w:cs="Arial" w:eastAsiaTheme="minorEastAsia"/>
-      <w:color w:val="auto"/>
+      <w:color w:val="00000A"/>
       <w:kern w:val="0"/>
       <w:sz w:val="22"/>
       <w:szCs w:val="22"/>
@@ -3561,6 +4127,28 @@
     <w:qFormat/>
     <w:pPr/>
     <w:rPr/>
+  </w:style>
+  <w:style w:type="paragraph" w:styleId="TableContents">
+    <w:name w:val="Table Contents"/>
+    <w:basedOn w:val="Normal"/>
+    <w:qFormat/>
+    <w:pPr>
+      <w:suppressLineNumbers/>
+    </w:pPr>
+    <w:rPr/>
+  </w:style>
+  <w:style w:type="paragraph" w:styleId="TableHeading">
+    <w:name w:val="Table Heading"/>
+    <w:basedOn w:val="TableContents"/>
+    <w:qFormat/>
+    <w:pPr>
+      <w:suppressLineNumbers/>
+      <w:jc w:val="center"/>
+    </w:pPr>
+    <w:rPr>
+      <w:b/>
+      <w:bCs/>
+    </w:rPr>
   </w:style>
   <w:style w:type="numbering" w:styleId="NoList" w:default="1">
     <w:name w:val="No List"/>

</xml_diff>